<commit_message>
More docs! We need more docs
50 DKP minus for not having q5 fixed
</commit_message>
<xml_diff>
--- a/report.docx
+++ b/report.docx
@@ -308,13 +308,7 @@
         <w:rPr>
           <w:lang w:val="en-GB"/>
         </w:rPr>
-        <w:t>StayEastSearch</w:t>
-      </w:r>
-      <w:r>
-        <w:rPr>
-          <w:lang w:val="en-GB"/>
-        </w:rPr>
-        <w:t xml:space="preserve"> because for higher values of x the cost 2 to the power of x will be a lot bigger than for lower values of x. </w:t>
+        <w:t xml:space="preserve">StayEastSearch because for higher values of x the cost 2 to the power of x will be a lot bigger than for lower values of x. </w:t>
       </w:r>
     </w:p>
     <w:p>
@@ -349,24 +343,6 @@
         <w:rPr>
           <w:lang w:val="en-GB"/>
         </w:rPr>
-        <w:br w:type="page"/>
-      </w:r>
-    </w:p>
-    <w:p>
-      <w:pPr>
-        <w:rPr>
-          <w:rFonts w:cs="Courier New"/>
-          <w:b/>
-          <w:lang w:val="en-GB"/>
-        </w:rPr>
-      </w:pPr>
-      <w:r>
-        <w:rPr>
-          <w:rFonts w:cs="Courier New"/>
-          <w:b/>
-          <w:lang w:val="en-GB"/>
-        </w:rPr>
-        <w:lastRenderedPageBreak/>
         <w:br w:type="page"/>
       </w:r>
     </w:p>
@@ -1536,7 +1512,31 @@
           <w:b/>
           <w:lang w:val="en-GB"/>
         </w:rPr>
-        <w:t xml:space="preserve">Missing. </w:t>
+        <w:t>Looking at the expanded states in this solution, it is what we would expect of dfs</w:t>
+      </w:r>
+      <w:r>
+        <w:rPr>
+          <w:rFonts w:cs="Courier New"/>
+          <w:b/>
+          <w:lang w:val="en-GB"/>
+        </w:rPr>
+        <w:t>.</w:t>
+      </w:r>
+      <w:r>
+        <w:rPr>
+          <w:rFonts w:cs="Courier New"/>
+          <w:b/>
+          <w:lang w:val="en-GB"/>
+        </w:rPr>
+        <w:t xml:space="preserve"> With its FIFO queue, it should keep going further down the same path (out of the list of options it chooses the first option at each branch here).</w:t>
+      </w:r>
+      <w:r>
+        <w:rPr>
+          <w:rFonts w:cs="Courier New"/>
+          <w:b/>
+          <w:lang w:val="en-GB"/>
+        </w:rPr>
+        <w:t xml:space="preserve"> </w:t>
       </w:r>
       <w:r>
         <w:rPr>
@@ -1550,24 +1550,583 @@
       <w:pPr>
         <w:rPr>
           <w:rFonts w:cs="Courier New"/>
-          <w:lang w:val="en-GB"/>
-        </w:rPr>
-      </w:pPr>
-    </w:p>
-    <w:p>
-      <w:pPr>
-        <w:rPr>
-          <w:rFonts w:cs="Courier New"/>
           <w:b/>
           <w:lang w:val="en-GB"/>
         </w:rPr>
       </w:pPr>
       <w:r>
         <w:rPr>
+          <w:noProof/>
+          <w:color w:val="FF0000"/>
+          <w:lang w:eastAsia="nl-NL"/>
+        </w:rPr>
+        <mc:AlternateContent>
+          <mc:Choice Requires="wps">
+            <w:drawing>
+              <wp:anchor distT="45720" distB="45720" distL="114300" distR="114300" simplePos="0" relativeHeight="251663360" behindDoc="0" locked="0" layoutInCell="1" allowOverlap="1" wp14:anchorId="0BE295AB" wp14:editId="0E946E62">
+                <wp:simplePos x="0" y="0"/>
+                <wp:positionH relativeFrom="column">
+                  <wp:posOffset>437705</wp:posOffset>
+                </wp:positionH>
+                <wp:positionV relativeFrom="paragraph">
+                  <wp:posOffset>2448181</wp:posOffset>
+                </wp:positionV>
+                <wp:extent cx="2267585" cy="1404620"/>
+                <wp:effectExtent l="0" t="0" r="18415" b="27305"/>
+                <wp:wrapSquare wrapText="bothSides"/>
+                <wp:docPr id="2" name="Text Box 2"/>
+                <wp:cNvGraphicFramePr>
+                  <a:graphicFrameLocks xmlns:a="http://schemas.openxmlformats.org/drawingml/2006/main"/>
+                </wp:cNvGraphicFramePr>
+                <a:graphic xmlns:a="http://schemas.openxmlformats.org/drawingml/2006/main">
+                  <a:graphicData uri="http://schemas.microsoft.com/office/word/2010/wordprocessingShape">
+                    <wps:wsp>
+                      <wps:cNvSpPr txBox="1">
+                        <a:spLocks noChangeArrowheads="1"/>
+                      </wps:cNvSpPr>
+                      <wps:spPr bwMode="auto">
+                        <a:xfrm>
+                          <a:off x="0" y="0"/>
+                          <a:ext cx="2267585" cy="1404620"/>
+                        </a:xfrm>
+                        <a:prstGeom prst="rect">
+                          <a:avLst/>
+                        </a:prstGeom>
+                        <a:solidFill>
+                          <a:srgbClr val="FFFFFF"/>
+                        </a:solidFill>
+                        <a:ln w="9525">
+                          <a:solidFill>
+                            <a:srgbClr val="000000"/>
+                          </a:solidFill>
+                          <a:miter lim="800000"/>
+                          <a:headEnd/>
+                          <a:tailEnd/>
+                        </a:ln>
+                      </wps:spPr>
+                      <wps:txbx>
+                        <w:txbxContent>
+                          <w:p>
+                            <w:r>
+                              <w:t xml:space="preserve">rev_solution: </w:t>
+                            </w:r>
+                          </w:p>
+                          <w:p>
+                            <w:r>
+                              <w:t xml:space="preserve">"0:A-&gt;B1 </w:t>
+                            </w:r>
+                          </w:p>
+                          <w:p>
+                            <w:r>
+                              <w:t xml:space="preserve">0:B1-&gt;C </w:t>
+                            </w:r>
+                          </w:p>
+                          <w:p>
+                            <w:r>
+                              <w:t xml:space="preserve">0:C-&gt;D </w:t>
+                            </w:r>
+                          </w:p>
+                          <w:p>
+                            <w:r>
+                              <w:t xml:space="preserve">0:D-&gt;E1 </w:t>
+                            </w:r>
+                          </w:p>
+                          <w:p>
+                            <w:r>
+                              <w:t xml:space="preserve">0:E1-&gt;F </w:t>
+                            </w:r>
+                          </w:p>
+                          <w:p>
+                            <w:r>
+                              <w:t>0:F-&gt;G"</w:t>
+                            </w:r>
+                          </w:p>
+                          <w:p>
+                            <w:r>
+                              <w:t xml:space="preserve">rev_expanded_states: </w:t>
+                            </w:r>
+                          </w:p>
+                          <w:p>
+                            <w:r>
+                              <w:t>"A B1 C D E1 F"</w:t>
+                            </w:r>
+                          </w:p>
+                        </w:txbxContent>
+                      </wps:txbx>
+                      <wps:bodyPr rot="0" vert="horz" wrap="square" lIns="91440" tIns="45720" rIns="91440" bIns="45720" anchor="t" anchorCtr="0">
+                        <a:spAutoFit/>
+                      </wps:bodyPr>
+                    </wps:wsp>
+                  </a:graphicData>
+                </a:graphic>
+                <wp14:sizeRelH relativeFrom="margin">
+                  <wp14:pctWidth>0</wp14:pctWidth>
+                </wp14:sizeRelH>
+                <wp14:sizeRelV relativeFrom="margin">
+                  <wp14:pctHeight>20000</wp14:pctHeight>
+                </wp14:sizeRelV>
+              </wp:anchor>
+            </w:drawing>
+          </mc:Choice>
+          <mc:Fallback>
+            <w:pict>
+              <v:shapetype w14:anchorId="0BE295AB" id="_x0000_t202" coordsize="21600,21600" o:spt="202" path="m,l,21600r21600,l21600,xe">
+                <v:stroke joinstyle="miter"/>
+                <v:path gradientshapeok="t" o:connecttype="rect"/>
+              </v:shapetype>
+              <v:shape id="Text Box 2" o:spid="_x0000_s1026" type="#_x0000_t202" style="position:absolute;margin-left:34.45pt;margin-top:192.75pt;width:178.55pt;height:110.6pt;z-index:251663360;visibility:visible;mso-wrap-style:square;mso-width-percent:0;mso-height-percent:200;mso-wrap-distance-left:9pt;mso-wrap-distance-top:3.6pt;mso-wrap-distance-right:9pt;mso-wrap-distance-bottom:3.6pt;mso-position-horizontal:absolute;mso-position-horizontal-relative:text;mso-position-vertical:absolute;mso-position-vertical-relative:text;mso-width-percent:0;mso-height-percent:200;mso-width-relative:margin;mso-height-relative:margin;v-text-anchor:top" o:gfxdata="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">
+                <v:textbox style="mso-fit-shape-to-text:t">
+                  <w:txbxContent>
+                    <w:p>
+                      <w:r>
+                        <w:t xml:space="preserve">rev_solution: </w:t>
+                      </w:r>
+                    </w:p>
+                    <w:p>
+                      <w:r>
+                        <w:t xml:space="preserve">"0:A-&gt;B1 </w:t>
+                      </w:r>
+                    </w:p>
+                    <w:p>
+                      <w:r>
+                        <w:t xml:space="preserve">0:B1-&gt;C </w:t>
+                      </w:r>
+                    </w:p>
+                    <w:p>
+                      <w:r>
+                        <w:t xml:space="preserve">0:C-&gt;D </w:t>
+                      </w:r>
+                    </w:p>
+                    <w:p>
+                      <w:r>
+                        <w:t xml:space="preserve">0:D-&gt;E1 </w:t>
+                      </w:r>
+                    </w:p>
+                    <w:p>
+                      <w:r>
+                        <w:t xml:space="preserve">0:E1-&gt;F </w:t>
+                      </w:r>
+                    </w:p>
+                    <w:p>
+                      <w:r>
+                        <w:t>0:F-&gt;G"</w:t>
+                      </w:r>
+                    </w:p>
+                    <w:p>
+                      <w:r>
+                        <w:t xml:space="preserve">rev_expanded_states: </w:t>
+                      </w:r>
+                    </w:p>
+                    <w:p>
+                      <w:r>
+                        <w:t>"A B1 C D E1 F"</w:t>
+                      </w:r>
+                    </w:p>
+                  </w:txbxContent>
+                </v:textbox>
+                <w10:wrap type="square"/>
+              </v:shape>
+            </w:pict>
+          </mc:Fallback>
+        </mc:AlternateContent>
+      </w:r>
+      <w:r>
+        <w:rPr>
+          <w:noProof/>
+          <w:lang w:eastAsia="nl-NL"/>
+        </w:rPr>
+        <mc:AlternateContent>
+          <mc:Choice Requires="wps">
+            <w:drawing>
+              <wp:anchor distT="45720" distB="45720" distL="114300" distR="114300" simplePos="0" relativeHeight="251661312" behindDoc="0" locked="0" layoutInCell="1" allowOverlap="1" wp14:anchorId="2FECC5C1" wp14:editId="296B3BC1">
+                <wp:simplePos x="0" y="0"/>
+                <wp:positionH relativeFrom="column">
+                  <wp:posOffset>3525223</wp:posOffset>
+                </wp:positionH>
+                <wp:positionV relativeFrom="paragraph">
+                  <wp:posOffset>14177</wp:posOffset>
+                </wp:positionV>
+                <wp:extent cx="2410460" cy="1404620"/>
+                <wp:effectExtent l="0" t="0" r="27940" b="15875"/>
+                <wp:wrapSquare wrapText="bothSides"/>
+                <wp:docPr id="1" name="Text Box 2"/>
+                <wp:cNvGraphicFramePr>
+                  <a:graphicFrameLocks xmlns:a="http://schemas.openxmlformats.org/drawingml/2006/main"/>
+                </wp:cNvGraphicFramePr>
+                <a:graphic xmlns:a="http://schemas.openxmlformats.org/drawingml/2006/main">
+                  <a:graphicData uri="http://schemas.microsoft.com/office/word/2010/wordprocessingShape">
+                    <wps:wsp>
+                      <wps:cNvSpPr txBox="1">
+                        <a:spLocks noChangeArrowheads="1"/>
+                      </wps:cNvSpPr>
+                      <wps:spPr bwMode="auto">
+                        <a:xfrm>
+                          <a:off x="0" y="0"/>
+                          <a:ext cx="2410460" cy="1404620"/>
+                        </a:xfrm>
+                        <a:prstGeom prst="rect">
+                          <a:avLst/>
+                        </a:prstGeom>
+                        <a:solidFill>
+                          <a:srgbClr val="FFFFFF"/>
+                        </a:solidFill>
+                        <a:ln w="9525">
+                          <a:solidFill>
+                            <a:srgbClr val="000000"/>
+                          </a:solidFill>
+                          <a:miter lim="800000"/>
+                          <a:headEnd/>
+                          <a:tailEnd/>
+                        </a:ln>
+                      </wps:spPr>
+                      <wps:txbx>
+                        <w:txbxContent>
+                          <w:p>
+                            <w:r>
+                              <w:t>start_state: A</w:t>
+                            </w:r>
+                          </w:p>
+                          <w:p>
+                            <w:r>
+                              <w:t>goal_states: G</w:t>
+                            </w:r>
+                          </w:p>
+                          <w:p>
+                            <w:r>
+                              <w:t>A 0:A-&gt;B1 B1 1.0</w:t>
+                            </w:r>
+                          </w:p>
+                          <w:p>
+                            <w:r>
+                              <w:t>A 1:A-&gt;C C 2.0</w:t>
+                            </w:r>
+                          </w:p>
+                          <w:p>
+                            <w:r>
+                              <w:t>A 2:A-&gt;B2 B2 4.0</w:t>
+                            </w:r>
+                          </w:p>
+                          <w:p>
+                            <w:r>
+                              <w:t>B1 0:B1-&gt;C C 8.0</w:t>
+                            </w:r>
+                          </w:p>
+                          <w:p>
+                            <w:r>
+                              <w:t>B2 0:B2-&gt;C C 16.0</w:t>
+                            </w:r>
+                          </w:p>
+                          <w:p>
+                            <w:r>
+                              <w:t>C 0:C-&gt;D D 32.0</w:t>
+                            </w:r>
+                          </w:p>
+                          <w:p>
+                            <w:r>
+                              <w:t>D 0:D-&gt;E1 E1 64.0</w:t>
+                            </w:r>
+                          </w:p>
+                          <w:p>
+                            <w:r>
+                              <w:t>D 1:D-&gt;F F 128.0</w:t>
+                            </w:r>
+                          </w:p>
+                          <w:p>
+                            <w:r>
+                              <w:t>D 2:D-&gt;E2 E2 256.0</w:t>
+                            </w:r>
+                          </w:p>
+                          <w:p>
+                            <w:r>
+                              <w:t>E1 0:E1-&gt;F F 512.0</w:t>
+                            </w:r>
+                          </w:p>
+                          <w:p>
+                            <w:r>
+                              <w:t>E2 0:E2-&gt;F F 1024.0</w:t>
+                            </w:r>
+                          </w:p>
+                          <w:p>
+                            <w:r>
+                              <w:t>F 0:F-&gt;G G 2048.0</w:t>
+                            </w:r>
+                          </w:p>
+                        </w:txbxContent>
+                      </wps:txbx>
+                      <wps:bodyPr rot="0" vert="horz" wrap="square" lIns="91440" tIns="45720" rIns="91440" bIns="45720" anchor="t" anchorCtr="0">
+                        <a:spAutoFit/>
+                      </wps:bodyPr>
+                    </wps:wsp>
+                  </a:graphicData>
+                </a:graphic>
+                <wp14:sizeRelH relativeFrom="margin">
+                  <wp14:pctWidth>0</wp14:pctWidth>
+                </wp14:sizeRelH>
+                <wp14:sizeRelV relativeFrom="margin">
+                  <wp14:pctHeight>20000</wp14:pctHeight>
+                </wp14:sizeRelV>
+              </wp:anchor>
+            </w:drawing>
+          </mc:Choice>
+          <mc:Fallback>
+            <w:pict>
+              <v:shape w14:anchorId="2FECC5C1" id="_x0000_s1027" type="#_x0000_t202" style="position:absolute;margin-left:277.6pt;margin-top:1.1pt;width:189.8pt;height:110.6pt;z-index:251661312;visibility:visible;mso-wrap-style:square;mso-width-percent:0;mso-height-percent:200;mso-wrap-distance-left:9pt;mso-wrap-distance-top:3.6pt;mso-wrap-distance-right:9pt;mso-wrap-distance-bottom:3.6pt;mso-position-horizontal:absolute;mso-position-horizontal-relative:text;mso-position-vertical:absolute;mso-position-vertical-relative:text;mso-width-percent:0;mso-height-percent:200;mso-width-relative:margin;mso-height-relative:margin;v-text-anchor:top" o:gfxdata="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">
+                <v:textbox style="mso-fit-shape-to-text:t">
+                  <w:txbxContent>
+                    <w:p>
+                      <w:r>
+                        <w:t>start_state: A</w:t>
+                      </w:r>
+                    </w:p>
+                    <w:p>
+                      <w:r>
+                        <w:t>goal_states: G</w:t>
+                      </w:r>
+                    </w:p>
+                    <w:p>
+                      <w:r>
+                        <w:t>A 0:A-&gt;B1 B1 1.0</w:t>
+                      </w:r>
+                    </w:p>
+                    <w:p>
+                      <w:r>
+                        <w:t>A 1:A-&gt;C C 2.0</w:t>
+                      </w:r>
+                    </w:p>
+                    <w:p>
+                      <w:r>
+                        <w:t>A 2:A-&gt;B2 B2 4.0</w:t>
+                      </w:r>
+                    </w:p>
+                    <w:p>
+                      <w:r>
+                        <w:t>B1 0:B1-&gt;C C 8.0</w:t>
+                      </w:r>
+                    </w:p>
+                    <w:p>
+                      <w:r>
+                        <w:t>B2 0:B2-&gt;C C 16.0</w:t>
+                      </w:r>
+                    </w:p>
+                    <w:p>
+                      <w:r>
+                        <w:t>C 0:C-&gt;D D 32.0</w:t>
+                      </w:r>
+                    </w:p>
+                    <w:p>
+                      <w:r>
+                        <w:t>D 0:D-&gt;E1 E1 64.0</w:t>
+                      </w:r>
+                    </w:p>
+                    <w:p>
+                      <w:r>
+                        <w:t>D 1:D-&gt;F F 128.0</w:t>
+                      </w:r>
+                    </w:p>
+                    <w:p>
+                      <w:r>
+                        <w:t>D 2:D-&gt;E2 E2 256.0</w:t>
+                      </w:r>
+                    </w:p>
+                    <w:p>
+                      <w:r>
+                        <w:t>E1 0:E1-&gt;F F 512.0</w:t>
+                      </w:r>
+                    </w:p>
+                    <w:p>
+                      <w:r>
+                        <w:t>E2 0:E2-&gt;F F 1024.0</w:t>
+                      </w:r>
+                    </w:p>
+                    <w:p>
+                      <w:r>
+                        <w:t>F 0:F-&gt;G G 2048.0</w:t>
+                      </w:r>
+                    </w:p>
+                  </w:txbxContent>
+                </v:textbox>
+                <w10:wrap type="square"/>
+              </v:shape>
+            </w:pict>
+          </mc:Fallback>
+        </mc:AlternateContent>
+      </w:r>
+      <w:r>
+        <w:rPr>
+          <w:noProof/>
+          <w:lang w:eastAsia="nl-NL"/>
+        </w:rPr>
+        <mc:AlternateContent>
+          <mc:Choice Requires="wps">
+            <w:drawing>
+              <wp:anchor distT="45720" distB="45720" distL="114300" distR="114300" simplePos="0" relativeHeight="251659264" behindDoc="0" locked="0" layoutInCell="1" allowOverlap="1" wp14:anchorId="11E02F43" wp14:editId="6081D024">
+                <wp:simplePos x="0" y="0"/>
+                <wp:positionH relativeFrom="margin">
+                  <wp:posOffset>474972</wp:posOffset>
+                </wp:positionH>
+                <wp:positionV relativeFrom="paragraph">
+                  <wp:posOffset>34752</wp:posOffset>
+                </wp:positionV>
+                <wp:extent cx="2232025" cy="2099945"/>
+                <wp:effectExtent l="0" t="0" r="15875" b="14605"/>
+                <wp:wrapSquare wrapText="bothSides"/>
+                <wp:docPr id="217" name="Text Box 2"/>
+                <wp:cNvGraphicFramePr>
+                  <a:graphicFrameLocks xmlns:a="http://schemas.openxmlformats.org/drawingml/2006/main"/>
+                </wp:cNvGraphicFramePr>
+                <a:graphic xmlns:a="http://schemas.openxmlformats.org/drawingml/2006/main">
+                  <a:graphicData uri="http://schemas.microsoft.com/office/word/2010/wordprocessingShape">
+                    <wps:wsp>
+                      <wps:cNvSpPr txBox="1">
+                        <a:spLocks noChangeArrowheads="1"/>
+                      </wps:cNvSpPr>
+                      <wps:spPr bwMode="auto">
+                        <a:xfrm>
+                          <a:off x="0" y="0"/>
+                          <a:ext cx="2232025" cy="2099945"/>
+                        </a:xfrm>
+                        <a:prstGeom prst="rect">
+                          <a:avLst/>
+                        </a:prstGeom>
+                        <a:solidFill>
+                          <a:srgbClr val="FFFFFF"/>
+                        </a:solidFill>
+                        <a:ln w="9525">
+                          <a:solidFill>
+                            <a:srgbClr val="000000"/>
+                          </a:solidFill>
+                          <a:miter lim="800000"/>
+                          <a:headEnd/>
+                          <a:tailEnd/>
+                        </a:ln>
+                      </wps:spPr>
+                      <wps:txbx>
+                        <w:txbxContent>
+                          <w:p>
+                            <w:r>
+                              <w:t xml:space="preserve">    B1          E1</w:t>
+                            </w:r>
+                          </w:p>
+                          <w:p>
+                            <w:r>
+                              <w:t xml:space="preserve">   ^  \        ^  \</w:t>
+                            </w:r>
+                          </w:p>
+                          <w:p>
+                            <w:r>
+                              <w:t xml:space="preserve">  /    V      /    V</w:t>
+                            </w:r>
+                          </w:p>
+                          <w:p>
+                            <w:r>
+                              <w:t>*A --&gt; C --&gt; D --&gt; F --&gt; [G]</w:t>
+                            </w:r>
+                          </w:p>
+                          <w:p>
+                            <w:r>
+                              <w:t xml:space="preserve">  \    ^      \    ^</w:t>
+                            </w:r>
+                          </w:p>
+                          <w:p>
+                            <w:r>
+                              <w:t xml:space="preserve">   V  /        V  /</w:t>
+                            </w:r>
+                          </w:p>
+                          <w:p>
+                            <w:r>
+                              <w:t xml:space="preserve">    B2          E2</w:t>
+                            </w:r>
+                          </w:p>
+                        </w:txbxContent>
+                      </wps:txbx>
+                      <wps:bodyPr rot="0" vert="horz" wrap="square" lIns="91440" tIns="45720" rIns="91440" bIns="45720" anchor="t" anchorCtr="0">
+                        <a:spAutoFit/>
+                      </wps:bodyPr>
+                    </wps:wsp>
+                  </a:graphicData>
+                </a:graphic>
+                <wp14:sizeRelH relativeFrom="margin">
+                  <wp14:pctWidth>0</wp14:pctWidth>
+                </wp14:sizeRelH>
+                <wp14:sizeRelV relativeFrom="margin">
+                  <wp14:pctHeight>20000</wp14:pctHeight>
+                </wp14:sizeRelV>
+              </wp:anchor>
+            </w:drawing>
+          </mc:Choice>
+          <mc:Fallback>
+            <w:pict>
+              <v:shape w14:anchorId="11E02F43" id="_x0000_s1028" type="#_x0000_t202" style="position:absolute;margin-left:37.4pt;margin-top:2.75pt;width:175.75pt;height:165.35pt;z-index:251659264;visibility:visible;mso-wrap-style:square;mso-width-percent:0;mso-height-percent:200;mso-wrap-distance-left:9pt;mso-wrap-distance-top:3.6pt;mso-wrap-distance-right:9pt;mso-wrap-distance-bottom:3.6pt;mso-position-horizontal:absolute;mso-position-horizontal-relative:margin;mso-position-vertical:absolute;mso-position-vertical-relative:text;mso-width-percent:0;mso-height-percent:200;mso-width-relative:margin;mso-height-relative:margin;v-text-anchor:top" o:gfxdata="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">
+                <v:textbox style="mso-fit-shape-to-text:t">
+                  <w:txbxContent>
+                    <w:p>
+                      <w:r>
+                        <w:t xml:space="preserve">    B1          E1</w:t>
+                      </w:r>
+                    </w:p>
+                    <w:p>
+                      <w:r>
+                        <w:t xml:space="preserve">   ^  \        ^  \</w:t>
+                      </w:r>
+                    </w:p>
+                    <w:p>
+                      <w:r>
+                        <w:t xml:space="preserve">  /    V      /    V</w:t>
+                      </w:r>
+                    </w:p>
+                    <w:p>
+                      <w:r>
+                        <w:t>*A --&gt; C --&gt; D --&gt; F --&gt; [G]</w:t>
+                      </w:r>
+                    </w:p>
+                    <w:p>
+                      <w:r>
+                        <w:t xml:space="preserve">  \    ^      \    ^</w:t>
+                      </w:r>
+                    </w:p>
+                    <w:p>
+                      <w:r>
+                        <w:t xml:space="preserve">   V  /        V  /</w:t>
+                      </w:r>
+                    </w:p>
+                    <w:p>
+                      <w:r>
+                        <w:t xml:space="preserve">    B2          E2</w:t>
+                      </w:r>
+                    </w:p>
+                  </w:txbxContent>
+                </v:textbox>
+                <w10:wrap type="square" anchorx="margin"/>
+              </v:shape>
+            </w:pict>
+          </mc:Fallback>
+        </mc:AlternateContent>
+      </w:r>
+      <w:r>
+        <w:rPr>
           <w:rFonts w:cs="Courier New"/>
           <w:b/>
           <w:lang w:val="en-GB"/>
         </w:rPr>
+        <w:br w:type="page"/>
+      </w:r>
+    </w:p>
+    <w:p>
+      <w:pPr>
+        <w:ind w:left="360"/>
+        <w:rPr>
+          <w:rFonts w:cs="Courier New"/>
+          <w:b/>
+          <w:lang w:val="en-GB"/>
+        </w:rPr>
+      </w:pPr>
+      <w:r>
+        <w:rPr>
+          <w:rFonts w:cs="Courier New"/>
+          <w:b/>
+          <w:lang w:val="en-GB"/>
+        </w:rPr>
+        <w:lastRenderedPageBreak/>
         <w:t>Exercise 4</w:t>
       </w:r>
     </w:p>
@@ -1576,7 +2135,7 @@
         <w:pStyle w:val="ListParagraph"/>
         <w:numPr>
           <w:ilvl w:val="0"/>
-          <w:numId w:val="3"/>
+          <w:numId w:val="4"/>
         </w:numPr>
         <w:rPr>
           <w:rFonts w:cs="Courier New"/>
@@ -1584,8 +2143,641 @@
           <w:lang w:val="en-GB"/>
         </w:rPr>
       </w:pPr>
+      <w:r>
+        <w:rPr>
+          <w:rFonts w:cs="Courier New"/>
+          <w:lang w:val="en-GB"/>
+        </w:rPr>
+        <w:t>Our solution is complete. If an answer exists, it will be found. Because of the graph search an infinite tree does not pose a problem.</w:t>
+      </w:r>
+    </w:p>
+    <w:p>
+      <w:pPr>
+        <w:pStyle w:val="ListParagraph"/>
+        <w:numPr>
+          <w:ilvl w:val="0"/>
+          <w:numId w:val="4"/>
+        </w:numPr>
+        <w:rPr>
+          <w:rFonts w:cs="Courier New"/>
+          <w:b/>
+          <w:lang w:val="en-GB"/>
+        </w:rPr>
+      </w:pPr>
+      <w:r>
+        <w:rPr>
+          <w:rFonts w:cs="Courier New"/>
+          <w:lang w:val="en-GB"/>
+        </w:rPr>
+        <w:t>Our solution is  a least cost solution if all steps have an equal cost. Because bfs expands all nodes at a certain depth before continuing its search deeper in the tree, the shallowest solution will be found. If all costs are equal, this is also the least cost solution.</w:t>
+      </w:r>
+    </w:p>
+    <w:p>
+      <w:pPr>
+        <w:pStyle w:val="ListParagraph"/>
+        <w:numPr>
+          <w:ilvl w:val="0"/>
+          <w:numId w:val="4"/>
+        </w:numPr>
+        <w:rPr>
+          <w:rFonts w:cs="Courier New"/>
+          <w:b/>
+          <w:lang w:val="en-GB"/>
+        </w:rPr>
+      </w:pPr>
+      <w:r>
+        <w:rPr>
+          <w:rFonts w:cs="Courier New"/>
+          <w:lang w:val="en-GB"/>
+        </w:rPr>
+        <w:t>Our code works for the eightpuzzle as well, we did not have to change anything to get this working</w:t>
+      </w:r>
+    </w:p>
+    <w:p>
+      <w:pPr>
+        <w:pStyle w:val="ListParagraph"/>
+        <w:ind w:left="1068"/>
+        <w:rPr>
+          <w:rFonts w:cs="Courier New"/>
+          <w:b/>
+          <w:lang w:val="en-GB"/>
+        </w:rPr>
+      </w:pPr>
+      <w:r>
+        <w:rPr>
+          <w:rFonts w:cs="Courier New"/>
+          <w:b/>
+          <w:lang w:val="en-GB"/>
+        </w:rPr>
+        <w:drawing>
+          <wp:inline distT="0" distB="0" distL="0" distR="0" wp14:anchorId="303645B8" wp14:editId="1030F1A5">
+            <wp:extent cx="5731510" cy="2903855"/>
+            <wp:effectExtent l="0" t="0" r="2540" b="0"/>
+            <wp:docPr id="3" name="Picture 3"/>
+            <wp:cNvGraphicFramePr>
+              <a:graphicFrameLocks xmlns:a="http://schemas.openxmlformats.org/drawingml/2006/main" noChangeAspect="1"/>
+            </wp:cNvGraphicFramePr>
+            <a:graphic xmlns:a="http://schemas.openxmlformats.org/drawingml/2006/main">
+              <a:graphicData uri="http://schemas.openxmlformats.org/drawingml/2006/picture">
+                <pic:pic xmlns:pic="http://schemas.openxmlformats.org/drawingml/2006/picture">
+                  <pic:nvPicPr>
+                    <pic:cNvPr id="1" name=""/>
+                    <pic:cNvPicPr/>
+                  </pic:nvPicPr>
+                  <pic:blipFill>
+                    <a:blip r:embed="rId6"/>
+                    <a:stretch>
+                      <a:fillRect/>
+                    </a:stretch>
+                  </pic:blipFill>
+                  <pic:spPr>
+                    <a:xfrm>
+                      <a:off x="0" y="0"/>
+                      <a:ext cx="5731510" cy="2903855"/>
+                    </a:xfrm>
+                    <a:prstGeom prst="rect">
+                      <a:avLst/>
+                    </a:prstGeom>
+                  </pic:spPr>
+                </pic:pic>
+              </a:graphicData>
+            </a:graphic>
+          </wp:inline>
+        </w:drawing>
+      </w:r>
+    </w:p>
+    <w:p>
+      <w:pPr>
+        <w:pStyle w:val="ListParagraph"/>
+        <w:ind w:left="1068"/>
+        <w:rPr>
+          <w:rFonts w:cs="Courier New"/>
+          <w:b/>
+          <w:lang w:val="en-GB"/>
+        </w:rPr>
+      </w:pPr>
+    </w:p>
+    <w:p>
+      <w:pPr>
+        <w:pStyle w:val="ListParagraph"/>
+        <w:ind w:left="0"/>
+        <w:rPr>
+          <w:rFonts w:cs="Courier New"/>
+          <w:b/>
+          <w:sz w:val="21"/>
+          <w:lang w:val="en-GB"/>
+        </w:rPr>
+      </w:pPr>
+      <w:r>
+        <w:rPr>
+          <w:rFonts w:cs="Courier New"/>
+          <w:b/>
+          <w:sz w:val="21"/>
+          <w:lang w:val="en-GB"/>
+        </w:rPr>
+        <w:t>Exercise 5</w:t>
+      </w:r>
+    </w:p>
+    <w:p>
+      <w:pPr>
+        <w:pStyle w:val="ListParagraph"/>
+        <w:numPr>
+          <w:ilvl w:val="0"/>
+          <w:numId w:val="5"/>
+        </w:numPr>
+        <w:ind w:left="1068"/>
+        <w:rPr>
+          <w:rFonts w:cs="Courier New"/>
+          <w:lang w:val="en-GB"/>
+        </w:rPr>
+      </w:pPr>
+      <w:r>
+        <w:rPr>
+          <w:rFonts w:cs="Courier New"/>
+          <w:lang w:val="en-GB"/>
+        </w:rPr>
+        <w:t xml:space="preserve">SearchAgent is intended to run a given search algorithm such as dfs or bfs. </w:t>
+      </w:r>
+      <w:r>
+        <w:rPr>
+          <w:rFonts w:cs="Courier New"/>
+          <w:lang w:val="en-GB"/>
+        </w:rPr>
+        <w:t>It will find the right functions and problems based on the algorithm it has to employ. SearchAgent sets no costFn function, so it will likely use the standard function. SearchAgent can run A*, and thus can handle heuristics and will use these to calculate costs.</w:t>
+      </w:r>
+    </w:p>
+    <w:p>
+      <w:pPr>
+        <w:pStyle w:val="ListParagraph"/>
+        <w:ind w:left="1068"/>
+        <w:rPr>
+          <w:rFonts w:cs="Courier New"/>
+          <w:lang w:val="en-GB"/>
+        </w:rPr>
+      </w:pPr>
+    </w:p>
+    <w:p>
+      <w:pPr>
+        <w:pStyle w:val="ListParagraph"/>
+        <w:ind w:left="1068"/>
+        <w:rPr>
+          <w:rFonts w:cs="Courier New"/>
+          <w:lang w:val="en-GB"/>
+        </w:rPr>
+      </w:pPr>
+      <w:r>
+        <w:rPr>
+          <w:rFonts w:cs="Courier New"/>
+          <w:lang w:val="en-GB"/>
+        </w:rPr>
+        <w:t xml:space="preserve">StayEastSearch is intended to highly prefer a path through the east side of the level. Its cost function achieves this by using an exponential function which return very small values for high x values, the east side of the board, and higher values for small values of x, the west side of te board. The cost function is </w:t>
+      </w:r>
+    </w:p>
+    <w:p>
+      <w:pPr>
+        <w:pStyle w:val="ListParagraph"/>
+        <w:ind w:left="1068"/>
+        <w:rPr>
+          <w:rFonts w:cs="Courier New"/>
+          <w:lang w:val="en-GB"/>
+        </w:rPr>
+      </w:pPr>
+      <w:r>
+        <w:rPr>
+          <w:rFonts w:cs="Courier New"/>
+          <w:highlight w:val="lightGray"/>
+          <w:lang w:val="en-GB"/>
+        </w:rPr>
+        <w:t>0.5 ^ x</w:t>
+      </w:r>
+      <w:r>
+        <w:rPr>
+          <w:rFonts w:cs="Courier New"/>
+          <w:lang w:val="en-GB"/>
+        </w:rPr>
+        <w:t>.</w:t>
+      </w:r>
+    </w:p>
+    <w:p>
+      <w:pPr>
+        <w:pStyle w:val="ListParagraph"/>
+        <w:ind w:left="1068"/>
+        <w:rPr>
+          <w:rFonts w:cs="Courier New"/>
+          <w:lang w:val="en-GB"/>
+        </w:rPr>
+      </w:pPr>
+    </w:p>
+    <w:p>
+      <w:pPr>
+        <w:pStyle w:val="ListParagraph"/>
+        <w:ind w:left="1068"/>
+        <w:rPr>
+          <w:rFonts w:cs="Courier New"/>
+          <w:lang w:val="en-GB"/>
+        </w:rPr>
+      </w:pPr>
+      <w:r>
+        <w:rPr>
+          <w:rFonts w:cs="Courier New"/>
+          <w:lang w:val="en-GB"/>
+        </w:rPr>
+        <w:t xml:space="preserve">StayWestSearch is intended to prefer a path through the west side of the board. It achieves this by using an exponential cost function which returns very large costs for high x values and lower costs for lower x values. The cost function is: </w:t>
+      </w:r>
+    </w:p>
+    <w:p>
+      <w:pPr>
+        <w:pStyle w:val="ListParagraph"/>
+        <w:ind w:left="1068"/>
+        <w:rPr>
+          <w:rFonts w:cs="Courier New"/>
+          <w:lang w:val="en-GB"/>
+        </w:rPr>
+      </w:pPr>
+      <w:r>
+        <w:rPr>
+          <w:rFonts w:cs="Courier New"/>
+          <w:highlight w:val="lightGray"/>
+          <w:lang w:val="en-GB"/>
+        </w:rPr>
+        <w:t>2 ^ x</w:t>
+      </w:r>
+      <w:r>
+        <w:rPr>
+          <w:rFonts w:cs="Courier New"/>
+          <w:lang w:val="en-GB"/>
+        </w:rPr>
+        <w:t>.</w:t>
+      </w:r>
+    </w:p>
+    <w:p>
+      <w:pPr>
+        <w:pStyle w:val="ListParagraph"/>
+        <w:numPr>
+          <w:ilvl w:val="0"/>
+          <w:numId w:val="5"/>
+        </w:numPr>
+        <w:tabs>
+          <w:tab w:val="left" w:pos="916"/>
+          <w:tab w:val="left" w:pos="1832"/>
+          <w:tab w:val="left" w:pos="2748"/>
+          <w:tab w:val="left" w:pos="3664"/>
+          <w:tab w:val="left" w:pos="4580"/>
+          <w:tab w:val="left" w:pos="5496"/>
+          <w:tab w:val="left" w:pos="6412"/>
+          <w:tab w:val="left" w:pos="7328"/>
+          <w:tab w:val="left" w:pos="8244"/>
+          <w:tab w:val="left" w:pos="9160"/>
+          <w:tab w:val="left" w:pos="10076"/>
+          <w:tab w:val="left" w:pos="10992"/>
+          <w:tab w:val="left" w:pos="11908"/>
+          <w:tab w:val="left" w:pos="12824"/>
+          <w:tab w:val="left" w:pos="13740"/>
+          <w:tab w:val="left" w:pos="14656"/>
+        </w:tabs>
+        <w:spacing w:after="0" w:line="240" w:lineRule="auto"/>
+        <w:ind w:left="1068"/>
+        <w:rPr>
+          <w:rFonts w:ascii="Courier New" w:eastAsia="Times New Roman" w:hAnsi="Courier New" w:cs="Courier New"/>
+          <w:lang w:eastAsia="nl-NL"/>
+        </w:rPr>
+      </w:pPr>
+      <w:r>
+        <w:rPr>
+          <w:rFonts w:ascii="Courier New" w:eastAsia="Times New Roman" w:hAnsi="Courier New" w:cs="Courier New"/>
+          <w:lang w:eastAsia="nl-NL"/>
+        </w:rPr>
+        <w:t xml:space="preserve"> </w:t>
+      </w:r>
+      <w:r>
+        <w:rPr>
+          <w:rFonts w:ascii="Courier New" w:eastAsia="Times New Roman" w:hAnsi="Courier New" w:cs="Courier New"/>
+          <w:lang w:eastAsia="nl-NL"/>
+        </w:rPr>
+        <w:t>python pacman.py -l mediumMaze -p SearchAgent -a fn=ucs</w:t>
+      </w:r>
+    </w:p>
+    <w:p>
+      <w:pPr>
+        <w:pStyle w:val="ListParagraph"/>
+        <w:tabs>
+          <w:tab w:val="left" w:pos="916"/>
+          <w:tab w:val="left" w:pos="1832"/>
+          <w:tab w:val="left" w:pos="2748"/>
+          <w:tab w:val="left" w:pos="3664"/>
+          <w:tab w:val="left" w:pos="4580"/>
+          <w:tab w:val="left" w:pos="5496"/>
+          <w:tab w:val="left" w:pos="6412"/>
+          <w:tab w:val="left" w:pos="7328"/>
+          <w:tab w:val="left" w:pos="8244"/>
+          <w:tab w:val="left" w:pos="9160"/>
+          <w:tab w:val="left" w:pos="10076"/>
+          <w:tab w:val="left" w:pos="10992"/>
+          <w:tab w:val="left" w:pos="11908"/>
+          <w:tab w:val="left" w:pos="12824"/>
+          <w:tab w:val="left" w:pos="13740"/>
+          <w:tab w:val="left" w:pos="14656"/>
+        </w:tabs>
+        <w:spacing w:after="0" w:line="240" w:lineRule="auto"/>
+        <w:ind w:left="1068"/>
+        <w:rPr>
+          <w:rFonts w:eastAsia="Times New Roman" w:cs="Courier New"/>
+          <w:lang w:eastAsia="nl-NL"/>
+        </w:rPr>
+      </w:pPr>
+      <w:r>
+        <w:rPr>
+          <w:rFonts w:eastAsia="Times New Roman" w:cs="Courier New"/>
+          <w:lang w:eastAsia="nl-NL"/>
+        </w:rPr>
+        <w:t>Has a path cost of 68. With a step cost that is always 1, pacman has made 68 steps before he reached his goal.</w:t>
+      </w:r>
+    </w:p>
+    <w:p>
+      <w:pPr>
+        <w:pStyle w:val="HTMLPreformatted"/>
+        <w:ind w:left="1068"/>
+        <w:rPr>
+          <w:sz w:val="22"/>
+          <w:szCs w:val="22"/>
+        </w:rPr>
+      </w:pPr>
+      <w:r>
+        <w:rPr>
+          <w:sz w:val="22"/>
+          <w:szCs w:val="22"/>
+        </w:rPr>
+        <w:t>python pacman.py -l mediumDottedMaze -p StayEastSearchAgent</w:t>
+      </w:r>
+    </w:p>
+    <w:p>
+      <w:pPr>
+        <w:pStyle w:val="ListParagraph"/>
+        <w:tabs>
+          <w:tab w:val="left" w:pos="916"/>
+          <w:tab w:val="left" w:pos="1832"/>
+          <w:tab w:val="left" w:pos="2748"/>
+          <w:tab w:val="left" w:pos="3664"/>
+          <w:tab w:val="left" w:pos="4580"/>
+          <w:tab w:val="left" w:pos="5496"/>
+          <w:tab w:val="left" w:pos="6412"/>
+          <w:tab w:val="left" w:pos="7328"/>
+          <w:tab w:val="left" w:pos="8244"/>
+          <w:tab w:val="left" w:pos="9160"/>
+          <w:tab w:val="left" w:pos="10076"/>
+          <w:tab w:val="left" w:pos="10992"/>
+          <w:tab w:val="left" w:pos="11908"/>
+          <w:tab w:val="left" w:pos="12824"/>
+          <w:tab w:val="left" w:pos="13740"/>
+          <w:tab w:val="left" w:pos="14656"/>
+        </w:tabs>
+        <w:spacing w:after="0" w:line="240" w:lineRule="auto"/>
+        <w:ind w:left="1068"/>
+        <w:rPr>
+          <w:rFonts w:eastAsia="Times New Roman" w:cs="Courier New"/>
+          <w:lang w:eastAsia="nl-NL"/>
+        </w:rPr>
+      </w:pPr>
+      <w:r>
+        <w:rPr>
+          <w:rFonts w:eastAsia="Times New Roman" w:cs="Courier New"/>
+          <w:lang w:eastAsia="nl-NL"/>
+        </w:rPr>
+        <w:t>Has a path cost</w:t>
+      </w:r>
+      <w:r>
+        <w:rPr>
+          <w:rFonts w:eastAsia="Times New Roman" w:cs="Courier New"/>
+          <w:lang w:eastAsia="nl-NL"/>
+        </w:rPr>
+        <w:t xml:space="preserve"> of 1</w:t>
+      </w:r>
+      <w:r>
+        <w:rPr>
+          <w:rFonts w:eastAsia="Times New Roman" w:cs="Courier New"/>
+          <w:lang w:eastAsia="nl-NL"/>
+        </w:rPr>
+        <w:t>.</w:t>
+      </w:r>
+      <w:r>
+        <w:rPr>
+          <w:rFonts w:eastAsia="Times New Roman" w:cs="Courier New"/>
+          <w:lang w:eastAsia="nl-NL"/>
+        </w:rPr>
+        <w:t xml:space="preserve"> </w:t>
+      </w:r>
+      <w:r>
+        <w:rPr>
+          <w:rFonts w:eastAsia="Times New Roman" w:cs="Courier New"/>
+          <w:lang w:eastAsia="nl-NL"/>
+        </w:rPr>
+        <w:t>The step cost in this algorithm, for steps in the east side of the level, is very small. The exact cost of 1 was very surprising though.</w:t>
+      </w:r>
+    </w:p>
+    <w:p>
+      <w:pPr>
+        <w:pStyle w:val="HTMLPreformatted"/>
+        <w:ind w:left="1068"/>
+        <w:rPr>
+          <w:sz w:val="22"/>
+          <w:szCs w:val="22"/>
+        </w:rPr>
+      </w:pPr>
+      <w:r>
+        <w:rPr>
+          <w:sz w:val="22"/>
+          <w:szCs w:val="22"/>
+        </w:rPr>
+        <w:t>python pacman.py -l mediumScaryMaze -p StayWestSearchAgent</w:t>
+      </w:r>
+    </w:p>
+    <w:p>
+      <w:pPr>
+        <w:pStyle w:val="HTMLPreformatted"/>
+        <w:ind w:left="1068"/>
+        <w:rPr>
+          <w:rFonts w:asciiTheme="minorHAnsi" w:hAnsiTheme="minorHAnsi"/>
+          <w:sz w:val="22"/>
+          <w:szCs w:val="22"/>
+        </w:rPr>
+      </w:pPr>
+      <w:r>
+        <w:rPr>
+          <w:rFonts w:asciiTheme="minorHAnsi" w:hAnsiTheme="minorHAnsi"/>
+          <w:sz w:val="22"/>
+          <w:szCs w:val="22"/>
+        </w:rPr>
+        <w:lastRenderedPageBreak/>
+        <w:t>Has a path cost of 68719479864. With an x that goes over 30 and a cost formula that has ~2^30 in it a few times, a cost like this is not a surprise.</w:t>
+      </w:r>
+    </w:p>
+    <w:p>
+      <w:pPr>
+        <w:pStyle w:val="HTMLPreformatted"/>
+        <w:ind w:left="1068"/>
+        <w:rPr>
+          <w:rFonts w:asciiTheme="minorHAnsi" w:hAnsiTheme="minorHAnsi"/>
+          <w:sz w:val="22"/>
+          <w:szCs w:val="22"/>
+        </w:rPr>
+      </w:pPr>
+    </w:p>
+    <w:p>
+      <w:pPr>
+        <w:pStyle w:val="HTMLPreformatted"/>
+        <w:ind w:left="1068"/>
+        <w:rPr>
+          <w:rFonts w:asciiTheme="minorHAnsi" w:hAnsiTheme="minorHAnsi"/>
+          <w:sz w:val="22"/>
+          <w:szCs w:val="22"/>
+        </w:rPr>
+      </w:pPr>
+      <w:r>
+        <w:rPr>
+          <w:rFonts w:asciiTheme="minorHAnsi" w:hAnsiTheme="minorHAnsi"/>
+          <w:sz w:val="22"/>
+          <w:szCs w:val="22"/>
+        </w:rPr>
+        <w:t xml:space="preserve">The huge differences in values is not a surprise since we are dealing with exponential functions here. </w:t>
+      </w:r>
+    </w:p>
+    <w:p>
+      <w:pPr>
+        <w:pStyle w:val="HTMLPreformatted"/>
+        <w:ind w:left="1776"/>
+        <w:rPr>
+          <w:rFonts w:asciiTheme="minorHAnsi" w:hAnsiTheme="minorHAnsi"/>
+          <w:sz w:val="22"/>
+          <w:szCs w:val="22"/>
+        </w:rPr>
+      </w:pPr>
+    </w:p>
+    <w:p>
+      <w:pPr>
+        <w:pStyle w:val="HTMLPreformatted"/>
+        <w:rPr>
+          <w:rFonts w:asciiTheme="minorHAnsi" w:hAnsiTheme="minorHAnsi"/>
+          <w:b/>
+          <w:sz w:val="22"/>
+          <w:szCs w:val="22"/>
+        </w:rPr>
+      </w:pPr>
+      <w:r>
+        <w:rPr>
+          <w:rFonts w:asciiTheme="minorHAnsi" w:hAnsiTheme="minorHAnsi"/>
+          <w:b/>
+          <w:sz w:val="22"/>
+          <w:szCs w:val="22"/>
+        </w:rPr>
+        <w:t>Excercise 6</w:t>
+      </w:r>
+    </w:p>
+    <w:p>
+      <w:pPr>
+        <w:pStyle w:val="HTMLPreformatted"/>
+        <w:numPr>
+          <w:ilvl w:val="0"/>
+          <w:numId w:val="6"/>
+        </w:numPr>
+        <w:rPr>
+          <w:rFonts w:asciiTheme="minorHAnsi" w:hAnsiTheme="minorHAnsi"/>
+          <w:b/>
+          <w:sz w:val="22"/>
+          <w:szCs w:val="22"/>
+        </w:rPr>
+      </w:pPr>
+      <w:r>
+        <w:rPr>
+          <w:rFonts w:asciiTheme="minorHAnsi" w:hAnsiTheme="minorHAnsi"/>
+          <w:b/>
+          <w:sz w:val="22"/>
+          <w:szCs w:val="22"/>
+        </w:rPr>
+        <w:t>A* costs 54</w:t>
+      </w:r>
       <w:bookmarkStart w:id="0" w:name="_GoBack"/>
       <w:bookmarkEnd w:id="0"/>
+    </w:p>
+    <w:p>
+      <w:pPr>
+        <w:pStyle w:val="ListParagraph"/>
+        <w:tabs>
+          <w:tab w:val="left" w:pos="916"/>
+          <w:tab w:val="left" w:pos="1832"/>
+          <w:tab w:val="left" w:pos="2748"/>
+          <w:tab w:val="left" w:pos="3664"/>
+          <w:tab w:val="left" w:pos="4580"/>
+          <w:tab w:val="left" w:pos="5496"/>
+          <w:tab w:val="left" w:pos="6412"/>
+          <w:tab w:val="left" w:pos="7328"/>
+          <w:tab w:val="left" w:pos="8244"/>
+          <w:tab w:val="left" w:pos="9160"/>
+          <w:tab w:val="left" w:pos="10076"/>
+          <w:tab w:val="left" w:pos="10992"/>
+          <w:tab w:val="left" w:pos="11908"/>
+          <w:tab w:val="left" w:pos="12824"/>
+          <w:tab w:val="left" w:pos="13740"/>
+          <w:tab w:val="left" w:pos="14656"/>
+        </w:tabs>
+        <w:spacing w:after="0" w:line="240" w:lineRule="auto"/>
+        <w:ind w:left="1776"/>
+        <w:rPr>
+          <w:rFonts w:eastAsia="Times New Roman" w:cs="Courier New"/>
+          <w:lang w:eastAsia="nl-NL"/>
+        </w:rPr>
+      </w:pPr>
+    </w:p>
+    <w:p>
+      <w:pPr>
+        <w:pStyle w:val="HTMLPreformatted"/>
+        <w:ind w:left="1776"/>
+      </w:pPr>
+    </w:p>
+    <w:p>
+      <w:pPr>
+        <w:pStyle w:val="ListParagraph"/>
+        <w:tabs>
+          <w:tab w:val="left" w:pos="916"/>
+          <w:tab w:val="left" w:pos="1832"/>
+          <w:tab w:val="left" w:pos="2748"/>
+          <w:tab w:val="left" w:pos="3664"/>
+          <w:tab w:val="left" w:pos="4580"/>
+          <w:tab w:val="left" w:pos="5496"/>
+          <w:tab w:val="left" w:pos="6412"/>
+          <w:tab w:val="left" w:pos="7328"/>
+          <w:tab w:val="left" w:pos="8244"/>
+          <w:tab w:val="left" w:pos="9160"/>
+          <w:tab w:val="left" w:pos="10076"/>
+          <w:tab w:val="left" w:pos="10992"/>
+          <w:tab w:val="left" w:pos="11908"/>
+          <w:tab w:val="left" w:pos="12824"/>
+          <w:tab w:val="left" w:pos="13740"/>
+          <w:tab w:val="left" w:pos="14656"/>
+        </w:tabs>
+        <w:spacing w:after="0" w:line="240" w:lineRule="auto"/>
+        <w:ind w:left="1776"/>
+        <w:rPr>
+          <w:rFonts w:eastAsia="Times New Roman" w:cs="Courier New"/>
+          <w:lang w:eastAsia="nl-NL"/>
+        </w:rPr>
+      </w:pPr>
+      <w:r>
+        <w:rPr>
+          <w:rFonts w:eastAsia="Times New Roman" w:cs="Courier New"/>
+          <w:lang w:eastAsia="nl-NL"/>
+        </w:rPr>
+        <w:tab/>
+      </w:r>
+    </w:p>
+    <w:p>
+      <w:pPr>
+        <w:pStyle w:val="ListParagraph"/>
+        <w:ind w:left="1776"/>
+        <w:rPr>
+          <w:rFonts w:cs="Courier New"/>
+          <w:lang w:val="en-GB"/>
+        </w:rPr>
+      </w:pPr>
     </w:p>
     <w:sectPr>
       <w:pgSz w:w="11906" w:h="16838"/>
@@ -1778,6 +2970,185 @@
     </w:lvl>
   </w:abstractNum>
   <w:abstractNum w:abstractNumId="2" w15:restartNumberingAfterBreak="0">
+    <w:nsid w:val="40B22BBC"/>
+    <w:multiLevelType w:val="hybridMultilevel"/>
+    <w:tmpl w:val="499680B6"/>
+    <w:lvl w:ilvl="0" w:tplc="5D2A9FAA">
+      <w:start w:val="1"/>
+      <w:numFmt w:val="lowerLetter"/>
+      <w:lvlText w:val="%1."/>
+      <w:lvlJc w:val="left"/>
+      <w:pPr>
+        <w:ind w:left="1776" w:hanging="360"/>
+      </w:pPr>
+      <w:rPr>
+        <w:rFonts w:asciiTheme="minorHAnsi" w:hAnsiTheme="minorHAnsi" w:hint="default"/>
+        <w:b/>
+      </w:rPr>
+    </w:lvl>
+    <w:lvl w:ilvl="1" w:tplc="04130019" w:tentative="1">
+      <w:start w:val="1"/>
+      <w:numFmt w:val="lowerLetter"/>
+      <w:lvlText w:val="%2."/>
+      <w:lvlJc w:val="left"/>
+      <w:pPr>
+        <w:ind w:left="2496" w:hanging="360"/>
+      </w:pPr>
+    </w:lvl>
+    <w:lvl w:ilvl="2" w:tplc="0413001B" w:tentative="1">
+      <w:start w:val="1"/>
+      <w:numFmt w:val="lowerRoman"/>
+      <w:lvlText w:val="%3."/>
+      <w:lvlJc w:val="right"/>
+      <w:pPr>
+        <w:ind w:left="3216" w:hanging="180"/>
+      </w:pPr>
+    </w:lvl>
+    <w:lvl w:ilvl="3" w:tplc="0413000F" w:tentative="1">
+      <w:start w:val="1"/>
+      <w:numFmt w:val="decimal"/>
+      <w:lvlText w:val="%4."/>
+      <w:lvlJc w:val="left"/>
+      <w:pPr>
+        <w:ind w:left="3936" w:hanging="360"/>
+      </w:pPr>
+    </w:lvl>
+    <w:lvl w:ilvl="4" w:tplc="04130019" w:tentative="1">
+      <w:start w:val="1"/>
+      <w:numFmt w:val="lowerLetter"/>
+      <w:lvlText w:val="%5."/>
+      <w:lvlJc w:val="left"/>
+      <w:pPr>
+        <w:ind w:left="4656" w:hanging="360"/>
+      </w:pPr>
+    </w:lvl>
+    <w:lvl w:ilvl="5" w:tplc="0413001B" w:tentative="1">
+      <w:start w:val="1"/>
+      <w:numFmt w:val="lowerRoman"/>
+      <w:lvlText w:val="%6."/>
+      <w:lvlJc w:val="right"/>
+      <w:pPr>
+        <w:ind w:left="5376" w:hanging="180"/>
+      </w:pPr>
+    </w:lvl>
+    <w:lvl w:ilvl="6" w:tplc="0413000F" w:tentative="1">
+      <w:start w:val="1"/>
+      <w:numFmt w:val="decimal"/>
+      <w:lvlText w:val="%7."/>
+      <w:lvlJc w:val="left"/>
+      <w:pPr>
+        <w:ind w:left="6096" w:hanging="360"/>
+      </w:pPr>
+    </w:lvl>
+    <w:lvl w:ilvl="7" w:tplc="04130019" w:tentative="1">
+      <w:start w:val="1"/>
+      <w:numFmt w:val="lowerLetter"/>
+      <w:lvlText w:val="%8."/>
+      <w:lvlJc w:val="left"/>
+      <w:pPr>
+        <w:ind w:left="6816" w:hanging="360"/>
+      </w:pPr>
+    </w:lvl>
+    <w:lvl w:ilvl="8" w:tplc="0413001B" w:tentative="1">
+      <w:start w:val="1"/>
+      <w:numFmt w:val="lowerRoman"/>
+      <w:lvlText w:val="%9."/>
+      <w:lvlJc w:val="right"/>
+      <w:pPr>
+        <w:ind w:left="7536" w:hanging="180"/>
+      </w:pPr>
+    </w:lvl>
+  </w:abstractNum>
+  <w:abstractNum w:abstractNumId="3" w15:restartNumberingAfterBreak="0">
+    <w:nsid w:val="46BB4408"/>
+    <w:multiLevelType w:val="hybridMultilevel"/>
+    <w:tmpl w:val="1CBA6324"/>
+    <w:lvl w:ilvl="0" w:tplc="04130019">
+      <w:start w:val="1"/>
+      <w:numFmt w:val="lowerLetter"/>
+      <w:lvlText w:val="%1."/>
+      <w:lvlJc w:val="left"/>
+      <w:pPr>
+        <w:ind w:left="720" w:hanging="360"/>
+      </w:pPr>
+      <w:rPr>
+        <w:rFonts w:hint="default"/>
+      </w:rPr>
+    </w:lvl>
+    <w:lvl w:ilvl="1" w:tplc="04130019" w:tentative="1">
+      <w:start w:val="1"/>
+      <w:numFmt w:val="lowerLetter"/>
+      <w:lvlText w:val="%2."/>
+      <w:lvlJc w:val="left"/>
+      <w:pPr>
+        <w:ind w:left="1440" w:hanging="360"/>
+      </w:pPr>
+    </w:lvl>
+    <w:lvl w:ilvl="2" w:tplc="0413001B" w:tentative="1">
+      <w:start w:val="1"/>
+      <w:numFmt w:val="lowerRoman"/>
+      <w:lvlText w:val="%3."/>
+      <w:lvlJc w:val="right"/>
+      <w:pPr>
+        <w:ind w:left="2160" w:hanging="180"/>
+      </w:pPr>
+    </w:lvl>
+    <w:lvl w:ilvl="3" w:tplc="0413000F" w:tentative="1">
+      <w:start w:val="1"/>
+      <w:numFmt w:val="decimal"/>
+      <w:lvlText w:val="%4."/>
+      <w:lvlJc w:val="left"/>
+      <w:pPr>
+        <w:ind w:left="2880" w:hanging="360"/>
+      </w:pPr>
+    </w:lvl>
+    <w:lvl w:ilvl="4" w:tplc="04130019" w:tentative="1">
+      <w:start w:val="1"/>
+      <w:numFmt w:val="lowerLetter"/>
+      <w:lvlText w:val="%5."/>
+      <w:lvlJc w:val="left"/>
+      <w:pPr>
+        <w:ind w:left="3600" w:hanging="360"/>
+      </w:pPr>
+    </w:lvl>
+    <w:lvl w:ilvl="5" w:tplc="0413001B" w:tentative="1">
+      <w:start w:val="1"/>
+      <w:numFmt w:val="lowerRoman"/>
+      <w:lvlText w:val="%6."/>
+      <w:lvlJc w:val="right"/>
+      <w:pPr>
+        <w:ind w:left="4320" w:hanging="180"/>
+      </w:pPr>
+    </w:lvl>
+    <w:lvl w:ilvl="6" w:tplc="0413000F" w:tentative="1">
+      <w:start w:val="1"/>
+      <w:numFmt w:val="decimal"/>
+      <w:lvlText w:val="%7."/>
+      <w:lvlJc w:val="left"/>
+      <w:pPr>
+        <w:ind w:left="5040" w:hanging="360"/>
+      </w:pPr>
+    </w:lvl>
+    <w:lvl w:ilvl="7" w:tplc="04130019" w:tentative="1">
+      <w:start w:val="1"/>
+      <w:numFmt w:val="lowerLetter"/>
+      <w:lvlText w:val="%8."/>
+      <w:lvlJc w:val="left"/>
+      <w:pPr>
+        <w:ind w:left="5760" w:hanging="360"/>
+      </w:pPr>
+    </w:lvl>
+    <w:lvl w:ilvl="8" w:tplc="0413001B" w:tentative="1">
+      <w:start w:val="1"/>
+      <w:numFmt w:val="lowerRoman"/>
+      <w:lvlText w:val="%9."/>
+      <w:lvlJc w:val="right"/>
+      <w:pPr>
+        <w:ind w:left="6480" w:hanging="180"/>
+      </w:pPr>
+    </w:lvl>
+  </w:abstractNum>
+  <w:abstractNum w:abstractNumId="4" w15:restartNumberingAfterBreak="0">
     <w:nsid w:val="52C75C7B"/>
     <w:multiLevelType w:val="hybridMultilevel"/>
     <w:tmpl w:val="DB1EC7AE"/>
@@ -1863,6 +3234,95 @@
       <w:lvlJc w:val="right"/>
       <w:pPr>
         <w:ind w:left="6480" w:hanging="180"/>
+      </w:pPr>
+    </w:lvl>
+  </w:abstractNum>
+  <w:abstractNum w:abstractNumId="5" w15:restartNumberingAfterBreak="0">
+    <w:nsid w:val="5A372BB3"/>
+    <w:multiLevelType w:val="hybridMultilevel"/>
+    <w:tmpl w:val="0614A28C"/>
+    <w:lvl w:ilvl="0" w:tplc="04130019">
+      <w:start w:val="1"/>
+      <w:numFmt w:val="lowerLetter"/>
+      <w:lvlText w:val="%1."/>
+      <w:lvlJc w:val="left"/>
+      <w:pPr>
+        <w:ind w:left="1068" w:hanging="360"/>
+      </w:pPr>
+      <w:rPr>
+        <w:rFonts w:hint="default"/>
+      </w:rPr>
+    </w:lvl>
+    <w:lvl w:ilvl="1" w:tplc="04130019" w:tentative="1">
+      <w:start w:val="1"/>
+      <w:numFmt w:val="lowerLetter"/>
+      <w:lvlText w:val="%2."/>
+      <w:lvlJc w:val="left"/>
+      <w:pPr>
+        <w:ind w:left="1788" w:hanging="360"/>
+      </w:pPr>
+    </w:lvl>
+    <w:lvl w:ilvl="2" w:tplc="0413001B" w:tentative="1">
+      <w:start w:val="1"/>
+      <w:numFmt w:val="lowerRoman"/>
+      <w:lvlText w:val="%3."/>
+      <w:lvlJc w:val="right"/>
+      <w:pPr>
+        <w:ind w:left="2508" w:hanging="180"/>
+      </w:pPr>
+    </w:lvl>
+    <w:lvl w:ilvl="3" w:tplc="0413000F" w:tentative="1">
+      <w:start w:val="1"/>
+      <w:numFmt w:val="decimal"/>
+      <w:lvlText w:val="%4."/>
+      <w:lvlJc w:val="left"/>
+      <w:pPr>
+        <w:ind w:left="3228" w:hanging="360"/>
+      </w:pPr>
+    </w:lvl>
+    <w:lvl w:ilvl="4" w:tplc="04130019" w:tentative="1">
+      <w:start w:val="1"/>
+      <w:numFmt w:val="lowerLetter"/>
+      <w:lvlText w:val="%5."/>
+      <w:lvlJc w:val="left"/>
+      <w:pPr>
+        <w:ind w:left="3948" w:hanging="360"/>
+      </w:pPr>
+    </w:lvl>
+    <w:lvl w:ilvl="5" w:tplc="0413001B" w:tentative="1">
+      <w:start w:val="1"/>
+      <w:numFmt w:val="lowerRoman"/>
+      <w:lvlText w:val="%6."/>
+      <w:lvlJc w:val="right"/>
+      <w:pPr>
+        <w:ind w:left="4668" w:hanging="180"/>
+      </w:pPr>
+    </w:lvl>
+    <w:lvl w:ilvl="6" w:tplc="0413000F" w:tentative="1">
+      <w:start w:val="1"/>
+      <w:numFmt w:val="decimal"/>
+      <w:lvlText w:val="%7."/>
+      <w:lvlJc w:val="left"/>
+      <w:pPr>
+        <w:ind w:left="5388" w:hanging="360"/>
+      </w:pPr>
+    </w:lvl>
+    <w:lvl w:ilvl="7" w:tplc="04130019" w:tentative="1">
+      <w:start w:val="1"/>
+      <w:numFmt w:val="lowerLetter"/>
+      <w:lvlText w:val="%8."/>
+      <w:lvlJc w:val="left"/>
+      <w:pPr>
+        <w:ind w:left="6108" w:hanging="360"/>
+      </w:pPr>
+    </w:lvl>
+    <w:lvl w:ilvl="8" w:tplc="0413001B" w:tentative="1">
+      <w:start w:val="1"/>
+      <w:numFmt w:val="lowerRoman"/>
+      <w:lvlText w:val="%9."/>
+      <w:lvlJc w:val="right"/>
+      <w:pPr>
+        <w:ind w:left="6828" w:hanging="180"/>
       </w:pPr>
     </w:lvl>
   </w:abstractNum>
@@ -1873,7 +3333,16 @@
     <w:abstractNumId w:val="1"/>
   </w:num>
   <w:num w:numId="3">
+    <w:abstractNumId w:val="4"/>
+  </w:num>
+  <w:num w:numId="4">
+    <w:abstractNumId w:val="5"/>
+  </w:num>
+  <w:num w:numId="5">
     <w:abstractNumId w:val="2"/>
+  </w:num>
+  <w:num w:numId="6">
+    <w:abstractNumId w:val="3"/>
   </w:num>
 </w:numbering>
 </file>
@@ -2318,6 +3787,56 @@
     <w:unhideWhenUsed/>
     <w:rsid w:val="00B621BE"/>
   </w:style>
+  <w:style w:type="paragraph" w:styleId="HTMLPreformatted">
+    <w:name w:val="HTML Preformatted"/>
+    <w:basedOn w:val="Normal"/>
+    <w:link w:val="HTMLPreformattedChar"/>
+    <w:uiPriority w:val="99"/>
+    <w:semiHidden/>
+    <w:unhideWhenUsed/>
+    <w:rsid w:val="00805255"/>
+    <w:pPr>
+      <w:tabs>
+        <w:tab w:val="left" w:pos="916"/>
+        <w:tab w:val="left" w:pos="1832"/>
+        <w:tab w:val="left" w:pos="2748"/>
+        <w:tab w:val="left" w:pos="3664"/>
+        <w:tab w:val="left" w:pos="4580"/>
+        <w:tab w:val="left" w:pos="5496"/>
+        <w:tab w:val="left" w:pos="6412"/>
+        <w:tab w:val="left" w:pos="7328"/>
+        <w:tab w:val="left" w:pos="8244"/>
+        <w:tab w:val="left" w:pos="9160"/>
+        <w:tab w:val="left" w:pos="10076"/>
+        <w:tab w:val="left" w:pos="10992"/>
+        <w:tab w:val="left" w:pos="11908"/>
+        <w:tab w:val="left" w:pos="12824"/>
+        <w:tab w:val="left" w:pos="13740"/>
+        <w:tab w:val="left" w:pos="14656"/>
+      </w:tabs>
+      <w:spacing w:after="0" w:line="240" w:lineRule="auto"/>
+    </w:pPr>
+    <w:rPr>
+      <w:rFonts w:ascii="Courier New" w:eastAsia="Times New Roman" w:hAnsi="Courier New" w:cs="Courier New"/>
+      <w:sz w:val="20"/>
+      <w:szCs w:val="20"/>
+      <w:lang w:eastAsia="nl-NL"/>
+    </w:rPr>
+  </w:style>
+  <w:style w:type="character" w:customStyle="1" w:styleId="HTMLPreformattedChar">
+    <w:name w:val="HTML Preformatted Char"/>
+    <w:basedOn w:val="DefaultParagraphFont"/>
+    <w:link w:val="HTMLPreformatted"/>
+    <w:uiPriority w:val="99"/>
+    <w:semiHidden/>
+    <w:rsid w:val="00805255"/>
+    <w:rPr>
+      <w:rFonts w:ascii="Courier New" w:eastAsia="Times New Roman" w:hAnsi="Courier New" w:cs="Courier New"/>
+      <w:sz w:val="20"/>
+      <w:szCs w:val="20"/>
+      <w:lang w:eastAsia="nl-NL"/>
+    </w:rPr>
+  </w:style>
 </w:styles>
 </file>
 
@@ -2587,7 +4106,7 @@
 </file>
 
 <file path=customXml/itemProps1.xml><?xml version="1.0" encoding="utf-8"?>
-<ds:datastoreItem xmlns:ds="http://schemas.openxmlformats.org/officeDocument/2006/customXml" ds:itemID="{2A030AEB-805C-44F7-B161-619FA315D609}">
+<ds:datastoreItem xmlns:ds="http://schemas.openxmlformats.org/officeDocument/2006/customXml" ds:itemID="{BF026D7E-3F8A-452B-A5A0-29F688F1264E}">
   <ds:schemaRefs>
     <ds:schemaRef ds:uri="http://schemas.openxmlformats.org/officeDocument/2006/bibliography"/>
   </ds:schemaRefs>

</xml_diff>

<commit_message>
More work in the report done
</commit_message>
<xml_diff>
--- a/report.docx
+++ b/report.docx
@@ -181,8 +181,6 @@
         </w:rPr>
         <w:t>which takes a self and an other, and replaces the self.configuration with the other.configuration, and does this for the scaredTimer as well. This is likely how the agentstate is updated.</w:t>
       </w:r>
-      <w:bookmarkStart w:id="0" w:name="_GoBack"/>
-      <w:bookmarkEnd w:id="0"/>
     </w:p>
     <w:p>
       <w:pPr>
@@ -2757,10 +2755,7 @@
     <w:p>
       <w:pPr>
         <w:pStyle w:val="HTMLPreformatted"/>
-        <w:numPr>
-          <w:ilvl w:val="0"/>
-          <w:numId w:val="9"/>
-        </w:numPr>
+        <w:ind w:left="708"/>
         <w:rPr>
           <w:rFonts w:asciiTheme="minorHAnsi" w:hAnsiTheme="minorHAnsi"/>
           <w:sz w:val="22"/>
@@ -2779,7 +2774,7 @@
     <w:p>
       <w:pPr>
         <w:pStyle w:val="HTMLPreformatted"/>
-        <w:ind w:left="720"/>
+        <w:ind w:left="708"/>
         <w:rPr>
           <w:rFonts w:asciiTheme="minorHAnsi" w:hAnsiTheme="minorHAnsi"/>
           <w:sz w:val="22"/>
@@ -2798,7 +2793,7 @@
     <w:p>
       <w:pPr>
         <w:pStyle w:val="HTMLPreformatted"/>
-        <w:ind w:left="720"/>
+        <w:ind w:left="708"/>
         <w:rPr>
           <w:rFonts w:asciiTheme="minorHAnsi" w:hAnsiTheme="minorHAnsi"/>
           <w:sz w:val="22"/>
@@ -2825,7 +2820,7 @@
     <w:p>
       <w:pPr>
         <w:pStyle w:val="HTMLPreformatted"/>
-        <w:ind w:left="720"/>
+        <w:ind w:left="708"/>
         <w:rPr>
           <w:rFonts w:asciiTheme="minorHAnsi" w:hAnsiTheme="minorHAnsi"/>
           <w:sz w:val="22"/>
@@ -2860,7 +2855,7 @@
     <w:p>
       <w:pPr>
         <w:pStyle w:val="HTMLPreformatted"/>
-        <w:ind w:left="720"/>
+        <w:ind w:left="708"/>
         <w:rPr>
           <w:rFonts w:asciiTheme="minorHAnsi" w:hAnsiTheme="minorHAnsi"/>
           <w:sz w:val="22"/>
@@ -2871,7 +2866,7 @@
     <w:p>
       <w:pPr>
         <w:pStyle w:val="HTMLPreformatted"/>
-        <w:ind w:left="720"/>
+        <w:ind w:left="708"/>
         <w:rPr>
           <w:rFonts w:asciiTheme="minorHAnsi" w:hAnsiTheme="minorHAnsi"/>
           <w:sz w:val="22"/>
@@ -3002,6 +2997,148 @@
           <w:lang w:val="en-GB"/>
         </w:rPr>
       </w:pPr>
+      <w:r>
+        <w:rPr>
+          <w:rFonts w:cs="Courier New"/>
+          <w:lang w:val="en-GB"/>
+        </w:rPr>
+        <w:br w:type="page"/>
+      </w:r>
+    </w:p>
+    <w:p>
+      <w:pPr>
+        <w:rPr>
+          <w:rFonts w:cs="Courier New"/>
+          <w:b/>
+          <w:lang w:val="en-GB"/>
+        </w:rPr>
+      </w:pPr>
+      <w:r>
+        <w:rPr>
+          <w:rFonts w:cs="Courier New"/>
+          <w:b/>
+          <w:lang w:val="en-GB"/>
+        </w:rPr>
+        <w:lastRenderedPageBreak/>
+        <w:t>Exercise 7</w:t>
+      </w:r>
+    </w:p>
+    <w:p>
+      <w:pPr>
+        <w:ind w:left="708"/>
+        <w:rPr>
+          <w:rFonts w:cs="Courier New"/>
+          <w:lang w:val="en-GB"/>
+        </w:rPr>
+      </w:pPr>
+      <w:r>
+        <w:rPr>
+          <w:rFonts w:cs="Courier New"/>
+          <w:lang w:val="en-GB"/>
+        </w:rPr>
+        <w:t>Our</w:t>
+      </w:r>
+      <w:r>
+        <w:rPr>
+          <w:rFonts w:cs="Courier New"/>
+          <w:lang w:val="en-GB"/>
+        </w:rPr>
+        <w:t xml:space="preserve"> state contains an extra tuple of four bools, which is (False, False, False, False) by default.</w:t>
+      </w:r>
+      <w:r>
+        <w:rPr>
+          <w:rFonts w:cs="Courier New"/>
+          <w:lang w:val="en-GB"/>
+        </w:rPr>
+        <w:t xml:space="preserve"> These bools are used to keep track of which corners have been visited. </w:t>
+      </w:r>
+    </w:p>
+    <w:p>
+      <w:pPr>
+        <w:ind w:left="708"/>
+        <w:rPr>
+          <w:rFonts w:cs="Courier New"/>
+          <w:lang w:val="en-GB"/>
+        </w:rPr>
+      </w:pPr>
+      <w:r>
+        <w:rPr>
+          <w:rFonts w:cs="Courier New"/>
+          <w:lang w:val="en-GB"/>
+        </w:rPr>
+        <w:t>The heuristic we uses the unseen/unvisited corners in its calculations, thus the state keeps track of this information.</w:t>
+      </w:r>
+    </w:p>
+    <w:p>
+      <w:pPr>
+        <w:ind w:left="708"/>
+        <w:rPr>
+          <w:rFonts w:cs="Courier New"/>
+          <w:lang w:val="en-GB"/>
+        </w:rPr>
+      </w:pPr>
+    </w:p>
+    <w:p>
+      <w:pPr>
+        <w:rPr>
+          <w:rFonts w:cs="Courier New"/>
+          <w:b/>
+          <w:lang w:val="en-GB"/>
+        </w:rPr>
+      </w:pPr>
+      <w:r>
+        <w:rPr>
+          <w:rFonts w:cs="Courier New"/>
+          <w:b/>
+          <w:lang w:val="en-GB"/>
+        </w:rPr>
+        <w:t>Exercise 10</w:t>
+      </w:r>
+    </w:p>
+    <w:p>
+      <w:pPr>
+        <w:pStyle w:val="ListParagraph"/>
+        <w:numPr>
+          <w:ilvl w:val="0"/>
+          <w:numId w:val="11"/>
+        </w:numPr>
+        <w:rPr>
+          <w:rFonts w:cs="Courier New"/>
+          <w:lang w:val="en-GB"/>
+        </w:rPr>
+      </w:pPr>
+      <w:r>
+        <w:rPr>
+          <w:rFonts w:cs="Courier New"/>
+          <w:lang w:val="en-GB"/>
+        </w:rPr>
+        <w:t>We use bfs to find the path to the closest dot.</w:t>
+      </w:r>
+      <w:r>
+        <w:rPr>
+          <w:rFonts w:cs="Courier New"/>
+          <w:lang w:val="en-GB"/>
+        </w:rPr>
+        <w:t xml:space="preserve"> We simply call the bfs we implemented for question 2.</w:t>
+      </w:r>
+      <w:bookmarkStart w:id="0" w:name="_GoBack"/>
+      <w:bookmarkEnd w:id="0"/>
+    </w:p>
+    <w:p>
+      <w:pPr>
+        <w:rPr>
+          <w:rFonts w:cs="Courier New"/>
+          <w:lang w:val="en-GB"/>
+        </w:rPr>
+      </w:pPr>
+    </w:p>
+    <w:p>
+      <w:pPr>
+        <w:rPr>
+          <w:rFonts w:cs="Courier New"/>
+          <w:lang w:val="en-GB"/>
+        </w:rPr>
+      </w:pPr>
     </w:p>
     <w:sectPr>
       <w:pgSz w:w="11906" w:h="16838"/>
@@ -3194,6 +3331,96 @@
     </w:lvl>
   </w:abstractNum>
   <w:abstractNum w:abstractNumId="2" w15:restartNumberingAfterBreak="0">
+    <w:nsid w:val="35F8312B"/>
+    <w:multiLevelType w:val="hybridMultilevel"/>
+    <w:tmpl w:val="DE086D32"/>
+    <w:lvl w:ilvl="0" w:tplc="9204407C">
+      <w:start w:val="1"/>
+      <w:numFmt w:val="lowerLetter"/>
+      <w:lvlText w:val="%1."/>
+      <w:lvlJc w:val="left"/>
+      <w:pPr>
+        <w:ind w:left="720" w:hanging="360"/>
+      </w:pPr>
+      <w:rPr>
+        <w:rFonts w:hint="default"/>
+        <w:b/>
+      </w:rPr>
+    </w:lvl>
+    <w:lvl w:ilvl="1" w:tplc="04130019" w:tentative="1">
+      <w:start w:val="1"/>
+      <w:numFmt w:val="lowerLetter"/>
+      <w:lvlText w:val="%2."/>
+      <w:lvlJc w:val="left"/>
+      <w:pPr>
+        <w:ind w:left="1440" w:hanging="360"/>
+      </w:pPr>
+    </w:lvl>
+    <w:lvl w:ilvl="2" w:tplc="0413001B" w:tentative="1">
+      <w:start w:val="1"/>
+      <w:numFmt w:val="lowerRoman"/>
+      <w:lvlText w:val="%3."/>
+      <w:lvlJc w:val="right"/>
+      <w:pPr>
+        <w:ind w:left="2160" w:hanging="180"/>
+      </w:pPr>
+    </w:lvl>
+    <w:lvl w:ilvl="3" w:tplc="0413000F" w:tentative="1">
+      <w:start w:val="1"/>
+      <w:numFmt w:val="decimal"/>
+      <w:lvlText w:val="%4."/>
+      <w:lvlJc w:val="left"/>
+      <w:pPr>
+        <w:ind w:left="2880" w:hanging="360"/>
+      </w:pPr>
+    </w:lvl>
+    <w:lvl w:ilvl="4" w:tplc="04130019" w:tentative="1">
+      <w:start w:val="1"/>
+      <w:numFmt w:val="lowerLetter"/>
+      <w:lvlText w:val="%5."/>
+      <w:lvlJc w:val="left"/>
+      <w:pPr>
+        <w:ind w:left="3600" w:hanging="360"/>
+      </w:pPr>
+    </w:lvl>
+    <w:lvl w:ilvl="5" w:tplc="0413001B" w:tentative="1">
+      <w:start w:val="1"/>
+      <w:numFmt w:val="lowerRoman"/>
+      <w:lvlText w:val="%6."/>
+      <w:lvlJc w:val="right"/>
+      <w:pPr>
+        <w:ind w:left="4320" w:hanging="180"/>
+      </w:pPr>
+    </w:lvl>
+    <w:lvl w:ilvl="6" w:tplc="0413000F" w:tentative="1">
+      <w:start w:val="1"/>
+      <w:numFmt w:val="decimal"/>
+      <w:lvlText w:val="%7."/>
+      <w:lvlJc w:val="left"/>
+      <w:pPr>
+        <w:ind w:left="5040" w:hanging="360"/>
+      </w:pPr>
+    </w:lvl>
+    <w:lvl w:ilvl="7" w:tplc="04130019" w:tentative="1">
+      <w:start w:val="1"/>
+      <w:numFmt w:val="lowerLetter"/>
+      <w:lvlText w:val="%8."/>
+      <w:lvlJc w:val="left"/>
+      <w:pPr>
+        <w:ind w:left="5760" w:hanging="360"/>
+      </w:pPr>
+    </w:lvl>
+    <w:lvl w:ilvl="8" w:tplc="0413001B" w:tentative="1">
+      <w:start w:val="1"/>
+      <w:numFmt w:val="lowerRoman"/>
+      <w:lvlText w:val="%9."/>
+      <w:lvlJc w:val="right"/>
+      <w:pPr>
+        <w:ind w:left="6480" w:hanging="180"/>
+      </w:pPr>
+    </w:lvl>
+  </w:abstractNum>
+  <w:abstractNum w:abstractNumId="3" w15:restartNumberingAfterBreak="0">
     <w:nsid w:val="38C63EB9"/>
     <w:multiLevelType w:val="hybridMultilevel"/>
     <w:tmpl w:val="1AB85602"/>
@@ -3283,7 +3510,7 @@
       </w:pPr>
     </w:lvl>
   </w:abstractNum>
-  <w:abstractNum w:abstractNumId="3" w15:restartNumberingAfterBreak="0">
+  <w:abstractNum w:abstractNumId="4" w15:restartNumberingAfterBreak="0">
     <w:nsid w:val="3C0D08BD"/>
     <w:multiLevelType w:val="hybridMultilevel"/>
     <w:tmpl w:val="C65685DA"/>
@@ -3372,7 +3599,7 @@
       </w:pPr>
     </w:lvl>
   </w:abstractNum>
-  <w:abstractNum w:abstractNumId="4" w15:restartNumberingAfterBreak="0">
+  <w:abstractNum w:abstractNumId="5" w15:restartNumberingAfterBreak="0">
     <w:nsid w:val="40B22BBC"/>
     <w:multiLevelType w:val="hybridMultilevel"/>
     <w:tmpl w:val="499680B6"/>
@@ -3462,7 +3689,7 @@
       </w:pPr>
     </w:lvl>
   </w:abstractNum>
-  <w:abstractNum w:abstractNumId="5" w15:restartNumberingAfterBreak="0">
+  <w:abstractNum w:abstractNumId="6" w15:restartNumberingAfterBreak="0">
     <w:nsid w:val="46BB4408"/>
     <w:multiLevelType w:val="hybridMultilevel"/>
     <w:tmpl w:val="1CBA6324"/>
@@ -3551,7 +3778,7 @@
       </w:pPr>
     </w:lvl>
   </w:abstractNum>
-  <w:abstractNum w:abstractNumId="6" w15:restartNumberingAfterBreak="0">
+  <w:abstractNum w:abstractNumId="7" w15:restartNumberingAfterBreak="0">
     <w:nsid w:val="47E27CBC"/>
     <w:multiLevelType w:val="hybridMultilevel"/>
     <w:tmpl w:val="DD8AA5A4"/>
@@ -3640,7 +3867,7 @@
       </w:pPr>
     </w:lvl>
   </w:abstractNum>
-  <w:abstractNum w:abstractNumId="7" w15:restartNumberingAfterBreak="0">
+  <w:abstractNum w:abstractNumId="8" w15:restartNumberingAfterBreak="0">
     <w:nsid w:val="52C75C7B"/>
     <w:multiLevelType w:val="hybridMultilevel"/>
     <w:tmpl w:val="DB1EC7AE"/>
@@ -3729,11 +3956,100 @@
       </w:pPr>
     </w:lvl>
   </w:abstractNum>
-  <w:abstractNum w:abstractNumId="8" w15:restartNumberingAfterBreak="0">
+  <w:abstractNum w:abstractNumId="9" w15:restartNumberingAfterBreak="0">
     <w:nsid w:val="5A372BB3"/>
     <w:multiLevelType w:val="hybridMultilevel"/>
     <w:tmpl w:val="0614A28C"/>
     <w:lvl w:ilvl="0" w:tplc="04130019">
+      <w:start w:val="1"/>
+      <w:numFmt w:val="lowerLetter"/>
+      <w:lvlText w:val="%1."/>
+      <w:lvlJc w:val="left"/>
+      <w:pPr>
+        <w:ind w:left="1068" w:hanging="360"/>
+      </w:pPr>
+      <w:rPr>
+        <w:rFonts w:hint="default"/>
+      </w:rPr>
+    </w:lvl>
+    <w:lvl w:ilvl="1" w:tplc="04130019" w:tentative="1">
+      <w:start w:val="1"/>
+      <w:numFmt w:val="lowerLetter"/>
+      <w:lvlText w:val="%2."/>
+      <w:lvlJc w:val="left"/>
+      <w:pPr>
+        <w:ind w:left="1788" w:hanging="360"/>
+      </w:pPr>
+    </w:lvl>
+    <w:lvl w:ilvl="2" w:tplc="0413001B" w:tentative="1">
+      <w:start w:val="1"/>
+      <w:numFmt w:val="lowerRoman"/>
+      <w:lvlText w:val="%3."/>
+      <w:lvlJc w:val="right"/>
+      <w:pPr>
+        <w:ind w:left="2508" w:hanging="180"/>
+      </w:pPr>
+    </w:lvl>
+    <w:lvl w:ilvl="3" w:tplc="0413000F" w:tentative="1">
+      <w:start w:val="1"/>
+      <w:numFmt w:val="decimal"/>
+      <w:lvlText w:val="%4."/>
+      <w:lvlJc w:val="left"/>
+      <w:pPr>
+        <w:ind w:left="3228" w:hanging="360"/>
+      </w:pPr>
+    </w:lvl>
+    <w:lvl w:ilvl="4" w:tplc="04130019" w:tentative="1">
+      <w:start w:val="1"/>
+      <w:numFmt w:val="lowerLetter"/>
+      <w:lvlText w:val="%5."/>
+      <w:lvlJc w:val="left"/>
+      <w:pPr>
+        <w:ind w:left="3948" w:hanging="360"/>
+      </w:pPr>
+    </w:lvl>
+    <w:lvl w:ilvl="5" w:tplc="0413001B" w:tentative="1">
+      <w:start w:val="1"/>
+      <w:numFmt w:val="lowerRoman"/>
+      <w:lvlText w:val="%6."/>
+      <w:lvlJc w:val="right"/>
+      <w:pPr>
+        <w:ind w:left="4668" w:hanging="180"/>
+      </w:pPr>
+    </w:lvl>
+    <w:lvl w:ilvl="6" w:tplc="0413000F" w:tentative="1">
+      <w:start w:val="1"/>
+      <w:numFmt w:val="decimal"/>
+      <w:lvlText w:val="%7."/>
+      <w:lvlJc w:val="left"/>
+      <w:pPr>
+        <w:ind w:left="5388" w:hanging="360"/>
+      </w:pPr>
+    </w:lvl>
+    <w:lvl w:ilvl="7" w:tplc="04130019" w:tentative="1">
+      <w:start w:val="1"/>
+      <w:numFmt w:val="lowerLetter"/>
+      <w:lvlText w:val="%8."/>
+      <w:lvlJc w:val="left"/>
+      <w:pPr>
+        <w:ind w:left="6108" w:hanging="360"/>
+      </w:pPr>
+    </w:lvl>
+    <w:lvl w:ilvl="8" w:tplc="0413001B" w:tentative="1">
+      <w:start w:val="1"/>
+      <w:numFmt w:val="lowerRoman"/>
+      <w:lvlText w:val="%9."/>
+      <w:lvlJc w:val="right"/>
+      <w:pPr>
+        <w:ind w:left="6828" w:hanging="180"/>
+      </w:pPr>
+    </w:lvl>
+  </w:abstractNum>
+  <w:abstractNum w:abstractNumId="10" w15:restartNumberingAfterBreak="0">
+    <w:nsid w:val="651F12BC"/>
+    <w:multiLevelType w:val="hybridMultilevel"/>
+    <w:tmpl w:val="004CD864"/>
+    <w:lvl w:ilvl="0" w:tplc="B4A84442">
       <w:start w:val="1"/>
       <w:numFmt w:val="lowerLetter"/>
       <w:lvlText w:val="%1."/>
@@ -3822,27 +4138,33 @@
     <w:abstractNumId w:val="0"/>
   </w:num>
   <w:num w:numId="2">
-    <w:abstractNumId w:val="3"/>
+    <w:abstractNumId w:val="4"/>
   </w:num>
   <w:num w:numId="3">
-    <w:abstractNumId w:val="7"/>
+    <w:abstractNumId w:val="8"/>
   </w:num>
   <w:num w:numId="4">
-    <w:abstractNumId w:val="8"/>
+    <w:abstractNumId w:val="9"/>
   </w:num>
   <w:num w:numId="5">
-    <w:abstractNumId w:val="4"/>
+    <w:abstractNumId w:val="5"/>
   </w:num>
   <w:num w:numId="6">
-    <w:abstractNumId w:val="5"/>
+    <w:abstractNumId w:val="6"/>
   </w:num>
   <w:num w:numId="7">
-    <w:abstractNumId w:val="6"/>
+    <w:abstractNumId w:val="7"/>
   </w:num>
   <w:num w:numId="8">
     <w:abstractNumId w:val="1"/>
   </w:num>
   <w:num w:numId="9">
+    <w:abstractNumId w:val="3"/>
+  </w:num>
+  <w:num w:numId="10">
+    <w:abstractNumId w:val="10"/>
+  </w:num>
+  <w:num w:numId="11">
     <w:abstractNumId w:val="2"/>
   </w:num>
 </w:numbering>
@@ -4607,7 +4929,7 @@
 </file>
 
 <file path=customXml/itemProps1.xml><?xml version="1.0" encoding="utf-8"?>
-<ds:datastoreItem xmlns:ds="http://schemas.openxmlformats.org/officeDocument/2006/customXml" ds:itemID="{93B76232-B5B4-422B-82C1-83FB7DB31337}">
+<ds:datastoreItem xmlns:ds="http://schemas.openxmlformats.org/officeDocument/2006/customXml" ds:itemID="{319811E3-8F95-4026-844C-2BD287DB6DD9}">
   <ds:schemaRefs>
     <ds:schemaRef ds:uri="http://schemas.openxmlformats.org/officeDocument/2006/bibliography"/>
   </ds:schemaRefs>

</xml_diff>

<commit_message>
Some more changes to the report
</commit_message>
<xml_diff>
--- a/report.docx
+++ b/report.docx
@@ -3121,8 +3121,562 @@
         </w:rPr>
         <w:t xml:space="preserve"> We simply call the bfs we implemented for question 2.</w:t>
       </w:r>
+      <w:r>
+        <w:rPr>
+          <w:rFonts w:cs="Courier New"/>
+          <w:lang w:val="en-GB"/>
+        </w:rPr>
+        <w:t xml:space="preserve"> We chose to use this because it is an efficiënt solution.</w:t>
+      </w:r>
+    </w:p>
+    <w:p>
+      <w:pPr>
+        <w:pStyle w:val="ListParagraph"/>
+        <w:numPr>
+          <w:ilvl w:val="0"/>
+          <w:numId w:val="11"/>
+        </w:numPr>
+        <w:rPr>
+          <w:rFonts w:cs="Courier New"/>
+          <w:lang w:val="en-GB"/>
+        </w:rPr>
+      </w:pPr>
+      <w:r>
+        <w:rPr>
+          <w:rFonts w:cs="Courier New"/>
+          <w:lang w:val="en-GB"/>
+        </w:rPr>
+        <w:t>A greedy search will go left here, and left after that as well. This results in a total costs of 11, while going right first will have a total cost of 10.</w:t>
+      </w:r>
+    </w:p>
+    <w:tbl>
+      <w:tblPr>
+        <w:tblStyle w:val="TableGrid"/>
+        <w:tblW w:w="0" w:type="auto"/>
+        <w:tblInd w:w="720" w:type="dxa"/>
+        <w:tblLook w:val="04A0" w:firstRow="1" w:lastRow="0" w:firstColumn="1" w:lastColumn="0" w:noHBand="0" w:noVBand="1"/>
+      </w:tblPr>
+      <w:tblGrid>
+        <w:gridCol w:w="272"/>
+        <w:gridCol w:w="272"/>
+        <w:gridCol w:w="272"/>
+        <w:gridCol w:w="272"/>
+        <w:gridCol w:w="272"/>
+        <w:gridCol w:w="272"/>
+        <w:gridCol w:w="272"/>
+        <w:gridCol w:w="272"/>
+        <w:gridCol w:w="272"/>
+        <w:gridCol w:w="272"/>
+      </w:tblGrid>
+      <w:tr>
+        <w:tc>
+          <w:tcPr>
+            <w:tcW w:w="272" w:type="dxa"/>
+            <w:shd w:val="clear" w:color="auto" w:fill="000000" w:themeFill="text1"/>
+          </w:tcPr>
+          <w:p>
+            <w:pPr>
+              <w:pStyle w:val="ListParagraph"/>
+              <w:ind w:left="0"/>
+              <w:rPr>
+                <w:rFonts w:cs="Courier New"/>
+                <w:lang w:val="en-GB"/>
+              </w:rPr>
+            </w:pPr>
+          </w:p>
+        </w:tc>
+        <w:tc>
+          <w:tcPr>
+            <w:tcW w:w="272" w:type="dxa"/>
+            <w:shd w:val="clear" w:color="auto" w:fill="000000" w:themeFill="text1"/>
+          </w:tcPr>
+          <w:p>
+            <w:pPr>
+              <w:pStyle w:val="ListParagraph"/>
+              <w:ind w:left="0"/>
+              <w:rPr>
+                <w:rFonts w:cs="Courier New"/>
+                <w:lang w:val="en-GB"/>
+              </w:rPr>
+            </w:pPr>
+          </w:p>
+        </w:tc>
+        <w:tc>
+          <w:tcPr>
+            <w:tcW w:w="272" w:type="dxa"/>
+            <w:shd w:val="clear" w:color="auto" w:fill="000000" w:themeFill="text1"/>
+          </w:tcPr>
+          <w:p>
+            <w:pPr>
+              <w:pStyle w:val="ListParagraph"/>
+              <w:ind w:left="0"/>
+              <w:rPr>
+                <w:rFonts w:cs="Courier New"/>
+                <w:lang w:val="en-GB"/>
+              </w:rPr>
+            </w:pPr>
+          </w:p>
+        </w:tc>
+        <w:tc>
+          <w:tcPr>
+            <w:tcW w:w="272" w:type="dxa"/>
+            <w:shd w:val="clear" w:color="auto" w:fill="000000" w:themeFill="text1"/>
+          </w:tcPr>
+          <w:p>
+            <w:pPr>
+              <w:pStyle w:val="ListParagraph"/>
+              <w:ind w:left="0"/>
+              <w:rPr>
+                <w:rFonts w:cs="Courier New"/>
+                <w:lang w:val="en-GB"/>
+              </w:rPr>
+            </w:pPr>
+          </w:p>
+        </w:tc>
+        <w:tc>
+          <w:tcPr>
+            <w:tcW w:w="272" w:type="dxa"/>
+            <w:shd w:val="clear" w:color="auto" w:fill="000000" w:themeFill="text1"/>
+          </w:tcPr>
+          <w:p>
+            <w:pPr>
+              <w:pStyle w:val="ListParagraph"/>
+              <w:ind w:left="0"/>
+              <w:rPr>
+                <w:rFonts w:cs="Courier New"/>
+                <w:lang w:val="en-GB"/>
+              </w:rPr>
+            </w:pPr>
+          </w:p>
+        </w:tc>
+        <w:tc>
+          <w:tcPr>
+            <w:tcW w:w="272" w:type="dxa"/>
+            <w:shd w:val="clear" w:color="auto" w:fill="000000" w:themeFill="text1"/>
+          </w:tcPr>
+          <w:p>
+            <w:pPr>
+              <w:pStyle w:val="ListParagraph"/>
+              <w:ind w:left="0"/>
+              <w:rPr>
+                <w:rFonts w:cs="Courier New"/>
+                <w:lang w:val="en-GB"/>
+              </w:rPr>
+            </w:pPr>
+          </w:p>
+        </w:tc>
+        <w:tc>
+          <w:tcPr>
+            <w:tcW w:w="272" w:type="dxa"/>
+            <w:shd w:val="clear" w:color="auto" w:fill="000000" w:themeFill="text1"/>
+          </w:tcPr>
+          <w:p>
+            <w:pPr>
+              <w:pStyle w:val="ListParagraph"/>
+              <w:ind w:left="0"/>
+              <w:rPr>
+                <w:rFonts w:cs="Courier New"/>
+                <w:lang w:val="en-GB"/>
+              </w:rPr>
+            </w:pPr>
+          </w:p>
+        </w:tc>
+        <w:tc>
+          <w:tcPr>
+            <w:tcW w:w="272" w:type="dxa"/>
+            <w:shd w:val="clear" w:color="auto" w:fill="000000" w:themeFill="text1"/>
+          </w:tcPr>
+          <w:p>
+            <w:pPr>
+              <w:pStyle w:val="ListParagraph"/>
+              <w:ind w:left="0"/>
+              <w:rPr>
+                <w:rFonts w:cs="Courier New"/>
+                <w:lang w:val="en-GB"/>
+              </w:rPr>
+            </w:pPr>
+          </w:p>
+        </w:tc>
+        <w:tc>
+          <w:tcPr>
+            <w:tcW w:w="272" w:type="dxa"/>
+            <w:shd w:val="clear" w:color="auto" w:fill="000000" w:themeFill="text1"/>
+          </w:tcPr>
+          <w:p>
+            <w:pPr>
+              <w:pStyle w:val="ListParagraph"/>
+              <w:ind w:left="0"/>
+              <w:rPr>
+                <w:rFonts w:cs="Courier New"/>
+                <w:lang w:val="en-GB"/>
+              </w:rPr>
+            </w:pPr>
+          </w:p>
+        </w:tc>
+        <w:tc>
+          <w:tcPr>
+            <w:tcW w:w="272" w:type="dxa"/>
+            <w:shd w:val="clear" w:color="auto" w:fill="000000" w:themeFill="text1"/>
+          </w:tcPr>
+          <w:p>
+            <w:pPr>
+              <w:pStyle w:val="ListParagraph"/>
+              <w:ind w:left="0"/>
+              <w:rPr>
+                <w:rFonts w:cs="Courier New"/>
+                <w:lang w:val="en-GB"/>
+              </w:rPr>
+            </w:pPr>
+          </w:p>
+        </w:tc>
+      </w:tr>
+      <w:tr>
+        <w:tc>
+          <w:tcPr>
+            <w:tcW w:w="272" w:type="dxa"/>
+            <w:shd w:val="clear" w:color="auto" w:fill="000000" w:themeFill="text1"/>
+          </w:tcPr>
+          <w:p>
+            <w:pPr>
+              <w:pStyle w:val="ListParagraph"/>
+              <w:numPr>
+                <w:ilvl w:val="0"/>
+                <w:numId w:val="11"/>
+              </w:numPr>
+              <w:rPr>
+                <w:rFonts w:cs="Courier New"/>
+                <w:lang w:val="en-GB"/>
+              </w:rPr>
+            </w:pPr>
+          </w:p>
+        </w:tc>
+        <w:tc>
+          <w:tcPr>
+            <w:tcW w:w="272" w:type="dxa"/>
+            <w:shd w:val="clear" w:color="auto" w:fill="833C0B" w:themeFill="accent2" w:themeFillShade="80"/>
+          </w:tcPr>
+          <w:p>
+            <w:pPr>
+              <w:pStyle w:val="ListParagraph"/>
+              <w:ind w:left="0"/>
+              <w:rPr>
+                <w:rFonts w:cs="Courier New"/>
+                <w:lang w:val="en-GB"/>
+              </w:rPr>
+            </w:pPr>
+          </w:p>
+        </w:tc>
+        <w:tc>
+          <w:tcPr>
+            <w:tcW w:w="272" w:type="dxa"/>
+          </w:tcPr>
+          <w:p>
+            <w:pPr>
+              <w:pStyle w:val="ListParagraph"/>
+              <w:ind w:left="0"/>
+              <w:rPr>
+                <w:rFonts w:cs="Courier New"/>
+                <w:lang w:val="en-GB"/>
+              </w:rPr>
+            </w:pPr>
+          </w:p>
+        </w:tc>
+        <w:tc>
+          <w:tcPr>
+            <w:tcW w:w="272" w:type="dxa"/>
+            <w:shd w:val="clear" w:color="auto" w:fill="833C0B" w:themeFill="accent2" w:themeFillShade="80"/>
+          </w:tcPr>
+          <w:p>
+            <w:pPr>
+              <w:pStyle w:val="ListParagraph"/>
+              <w:ind w:left="0"/>
+              <w:rPr>
+                <w:rFonts w:cs="Courier New"/>
+                <w:lang w:val="en-GB"/>
+              </w:rPr>
+            </w:pPr>
+          </w:p>
+        </w:tc>
+        <w:tc>
+          <w:tcPr>
+            <w:tcW w:w="272" w:type="dxa"/>
+          </w:tcPr>
+          <w:p>
+            <w:pPr>
+              <w:pStyle w:val="ListParagraph"/>
+              <w:ind w:left="0"/>
+              <w:rPr>
+                <w:rFonts w:cs="Courier New"/>
+                <w:lang w:val="en-GB"/>
+              </w:rPr>
+            </w:pPr>
+          </w:p>
+        </w:tc>
+        <w:tc>
+          <w:tcPr>
+            <w:tcW w:w="272" w:type="dxa"/>
+            <w:shd w:val="clear" w:color="auto" w:fill="FFFF00"/>
+          </w:tcPr>
+          <w:p>
+            <w:pPr>
+              <w:pStyle w:val="ListParagraph"/>
+              <w:ind w:left="0"/>
+              <w:rPr>
+                <w:rFonts w:cs="Courier New"/>
+                <w:lang w:val="en-GB"/>
+              </w:rPr>
+            </w:pPr>
+          </w:p>
+        </w:tc>
+        <w:tc>
+          <w:tcPr>
+            <w:tcW w:w="272" w:type="dxa"/>
+          </w:tcPr>
+          <w:p>
+            <w:pPr>
+              <w:pStyle w:val="ListParagraph"/>
+              <w:ind w:left="0"/>
+              <w:rPr>
+                <w:rFonts w:cs="Courier New"/>
+                <w:lang w:val="en-GB"/>
+              </w:rPr>
+            </w:pPr>
+          </w:p>
+        </w:tc>
+        <w:tc>
+          <w:tcPr>
+            <w:tcW w:w="272" w:type="dxa"/>
+          </w:tcPr>
+          <w:p>
+            <w:pPr>
+              <w:pStyle w:val="ListParagraph"/>
+              <w:ind w:left="0"/>
+              <w:rPr>
+                <w:rFonts w:cs="Courier New"/>
+                <w:lang w:val="en-GB"/>
+              </w:rPr>
+            </w:pPr>
+          </w:p>
+        </w:tc>
+        <w:tc>
+          <w:tcPr>
+            <w:tcW w:w="272" w:type="dxa"/>
+            <w:shd w:val="clear" w:color="auto" w:fill="833C0B" w:themeFill="accent2" w:themeFillShade="80"/>
+          </w:tcPr>
+          <w:p>
+            <w:pPr>
+              <w:pStyle w:val="ListParagraph"/>
+              <w:ind w:left="0"/>
+              <w:rPr>
+                <w:rFonts w:cs="Courier New"/>
+                <w:lang w:val="en-GB"/>
+              </w:rPr>
+            </w:pPr>
+          </w:p>
+        </w:tc>
+        <w:tc>
+          <w:tcPr>
+            <w:tcW w:w="272" w:type="dxa"/>
+            <w:shd w:val="clear" w:color="auto" w:fill="000000" w:themeFill="text1"/>
+          </w:tcPr>
+          <w:p>
+            <w:pPr>
+              <w:pStyle w:val="ListParagraph"/>
+              <w:ind w:left="0"/>
+              <w:rPr>
+                <w:rFonts w:cs="Courier New"/>
+                <w:lang w:val="en-GB"/>
+              </w:rPr>
+            </w:pPr>
+          </w:p>
+        </w:tc>
+      </w:tr>
+      <w:tr>
+        <w:tc>
+          <w:tcPr>
+            <w:tcW w:w="272" w:type="dxa"/>
+            <w:shd w:val="clear" w:color="auto" w:fill="000000" w:themeFill="text1"/>
+          </w:tcPr>
+          <w:p>
+            <w:pPr>
+              <w:pStyle w:val="ListParagraph"/>
+              <w:ind w:left="0"/>
+              <w:rPr>
+                <w:rFonts w:cs="Courier New"/>
+                <w:lang w:val="en-GB"/>
+              </w:rPr>
+            </w:pPr>
+          </w:p>
+        </w:tc>
+        <w:tc>
+          <w:tcPr>
+            <w:tcW w:w="272" w:type="dxa"/>
+            <w:shd w:val="clear" w:color="auto" w:fill="000000" w:themeFill="text1"/>
+          </w:tcPr>
+          <w:p>
+            <w:pPr>
+              <w:pStyle w:val="ListParagraph"/>
+              <w:ind w:left="0"/>
+              <w:rPr>
+                <w:rFonts w:cs="Courier New"/>
+                <w:lang w:val="en-GB"/>
+              </w:rPr>
+            </w:pPr>
+          </w:p>
+        </w:tc>
+        <w:tc>
+          <w:tcPr>
+            <w:tcW w:w="272" w:type="dxa"/>
+            <w:shd w:val="clear" w:color="auto" w:fill="000000" w:themeFill="text1"/>
+          </w:tcPr>
+          <w:p>
+            <w:pPr>
+              <w:pStyle w:val="ListParagraph"/>
+              <w:ind w:left="0"/>
+              <w:rPr>
+                <w:rFonts w:cs="Courier New"/>
+                <w:lang w:val="en-GB"/>
+              </w:rPr>
+            </w:pPr>
+          </w:p>
+        </w:tc>
+        <w:tc>
+          <w:tcPr>
+            <w:tcW w:w="272" w:type="dxa"/>
+            <w:shd w:val="clear" w:color="auto" w:fill="000000" w:themeFill="text1"/>
+          </w:tcPr>
+          <w:p>
+            <w:pPr>
+              <w:pStyle w:val="ListParagraph"/>
+              <w:ind w:left="0"/>
+              <w:rPr>
+                <w:rFonts w:cs="Courier New"/>
+                <w:lang w:val="en-GB"/>
+              </w:rPr>
+            </w:pPr>
+          </w:p>
+        </w:tc>
+        <w:tc>
+          <w:tcPr>
+            <w:tcW w:w="272" w:type="dxa"/>
+            <w:shd w:val="clear" w:color="auto" w:fill="000000" w:themeFill="text1"/>
+          </w:tcPr>
+          <w:p>
+            <w:pPr>
+              <w:pStyle w:val="ListParagraph"/>
+              <w:ind w:left="0"/>
+              <w:rPr>
+                <w:rFonts w:cs="Courier New"/>
+                <w:lang w:val="en-GB"/>
+              </w:rPr>
+            </w:pPr>
+          </w:p>
+        </w:tc>
+        <w:tc>
+          <w:tcPr>
+            <w:tcW w:w="272" w:type="dxa"/>
+            <w:shd w:val="clear" w:color="auto" w:fill="000000" w:themeFill="text1"/>
+          </w:tcPr>
+          <w:p>
+            <w:pPr>
+              <w:pStyle w:val="ListParagraph"/>
+              <w:ind w:left="0"/>
+              <w:rPr>
+                <w:rFonts w:cs="Courier New"/>
+                <w:lang w:val="en-GB"/>
+              </w:rPr>
+            </w:pPr>
+          </w:p>
+        </w:tc>
+        <w:tc>
+          <w:tcPr>
+            <w:tcW w:w="272" w:type="dxa"/>
+            <w:shd w:val="clear" w:color="auto" w:fill="000000" w:themeFill="text1"/>
+          </w:tcPr>
+          <w:p>
+            <w:pPr>
+              <w:pStyle w:val="ListParagraph"/>
+              <w:ind w:left="0"/>
+              <w:rPr>
+                <w:rFonts w:cs="Courier New"/>
+                <w:lang w:val="en-GB"/>
+              </w:rPr>
+            </w:pPr>
+          </w:p>
+        </w:tc>
+        <w:tc>
+          <w:tcPr>
+            <w:tcW w:w="272" w:type="dxa"/>
+            <w:shd w:val="clear" w:color="auto" w:fill="000000" w:themeFill="text1"/>
+          </w:tcPr>
+          <w:p>
+            <w:pPr>
+              <w:pStyle w:val="ListParagraph"/>
+              <w:ind w:left="0"/>
+              <w:rPr>
+                <w:rFonts w:cs="Courier New"/>
+                <w:lang w:val="en-GB"/>
+              </w:rPr>
+            </w:pPr>
+          </w:p>
+        </w:tc>
+        <w:tc>
+          <w:tcPr>
+            <w:tcW w:w="272" w:type="dxa"/>
+            <w:shd w:val="clear" w:color="auto" w:fill="000000" w:themeFill="text1"/>
+          </w:tcPr>
+          <w:p>
+            <w:pPr>
+              <w:pStyle w:val="ListParagraph"/>
+              <w:ind w:left="0"/>
+              <w:rPr>
+                <w:rFonts w:cs="Courier New"/>
+                <w:lang w:val="en-GB"/>
+              </w:rPr>
+            </w:pPr>
+          </w:p>
+        </w:tc>
+        <w:tc>
+          <w:tcPr>
+            <w:tcW w:w="272" w:type="dxa"/>
+            <w:shd w:val="clear" w:color="auto" w:fill="000000" w:themeFill="text1"/>
+          </w:tcPr>
+          <w:p>
+            <w:pPr>
+              <w:pStyle w:val="ListParagraph"/>
+              <w:ind w:left="0"/>
+              <w:rPr>
+                <w:rFonts w:cs="Courier New"/>
+                <w:lang w:val="en-GB"/>
+              </w:rPr>
+            </w:pPr>
+          </w:p>
+        </w:tc>
+      </w:tr>
+    </w:tbl>
+    <w:p>
+      <w:pPr>
+        <w:pStyle w:val="ListParagraph"/>
+        <w:numPr>
+          <w:ilvl w:val="0"/>
+          <w:numId w:val="11"/>
+        </w:numPr>
+        <w:rPr>
+          <w:rFonts w:cs="Courier New"/>
+          <w:lang w:val="en-GB"/>
+        </w:rPr>
+      </w:pPr>
       <w:bookmarkStart w:id="0" w:name="_GoBack"/>
       <w:bookmarkEnd w:id="0"/>
+    </w:p>
+    <w:p>
+      <w:pPr>
+        <w:pStyle w:val="ListParagraph"/>
+        <w:rPr>
+          <w:rFonts w:cs="Courier New"/>
+          <w:lang w:val="en-GB"/>
+        </w:rPr>
+      </w:pPr>
     </w:p>
     <w:p>
       <w:pPr>
@@ -4660,6 +5214,25 @@
       <w:lang w:eastAsia="nl-NL"/>
     </w:rPr>
   </w:style>
+  <w:style w:type="table" w:styleId="TableGrid">
+    <w:name w:val="Table Grid"/>
+    <w:basedOn w:val="TableNormal"/>
+    <w:uiPriority w:val="39"/>
+    <w:rsid w:val="003E2ABC"/>
+    <w:pPr>
+      <w:spacing w:after="0" w:line="240" w:lineRule="auto"/>
+    </w:pPr>
+    <w:tblPr>
+      <w:tblBorders>
+        <w:top w:val="single" w:sz="4" w:space="0" w:color="auto"/>
+        <w:left w:val="single" w:sz="4" w:space="0" w:color="auto"/>
+        <w:bottom w:val="single" w:sz="4" w:space="0" w:color="auto"/>
+        <w:right w:val="single" w:sz="4" w:space="0" w:color="auto"/>
+        <w:insideH w:val="single" w:sz="4" w:space="0" w:color="auto"/>
+        <w:insideV w:val="single" w:sz="4" w:space="0" w:color="auto"/>
+      </w:tblBorders>
+    </w:tblPr>
+  </w:style>
 </w:styles>
 </file>
 
@@ -4929,7 +5502,7 @@
 </file>
 
 <file path=customXml/itemProps1.xml><?xml version="1.0" encoding="utf-8"?>
-<ds:datastoreItem xmlns:ds="http://schemas.openxmlformats.org/officeDocument/2006/customXml" ds:itemID="{319811E3-8F95-4026-844C-2BD287DB6DD9}">
+<ds:datastoreItem xmlns:ds="http://schemas.openxmlformats.org/officeDocument/2006/customXml" ds:itemID="{3C92BC3C-03A9-4002-85CD-B8379BCD06C6}">
   <ds:schemaRefs>
     <ds:schemaRef ds:uri="http://schemas.openxmlformats.org/officeDocument/2006/bibliography"/>
   </ds:schemaRefs>

</xml_diff>

<commit_message>
The finalized report and a rar containing all files, ready to be handed in I'd say
</commit_message>
<xml_diff>
--- a/report.docx
+++ b/report.docx
@@ -1093,38 +1093,613 @@
     </w:p>
     <w:p>
       <w:pPr>
-        <w:ind w:left="709" w:hanging="709"/>
-        <w:rPr>
-          <w:rFonts w:cs="Courier New"/>
-          <w:lang w:val="en-GB"/>
-        </w:rPr>
-      </w:pPr>
-      <w:r>
-        <w:rPr>
-          <w:rFonts w:cs="Courier New"/>
+        <w:pStyle w:val="Normaalweb"/>
+        <w:spacing w:before="0" w:beforeAutospacing="0" w:after="0" w:afterAutospacing="0"/>
+        <w:ind w:left="700" w:hanging="700"/>
+        <w:rPr>
+          <w:rFonts w:asciiTheme="minorHAnsi" w:hAnsiTheme="minorHAnsi" w:cs="Arial"/>
+          <w:color w:val="000000"/>
+          <w:sz w:val="22"/>
+          <w:szCs w:val="22"/>
+        </w:rPr>
+      </w:pPr>
+      <w:r>
+        <w:rPr>
+          <w:rFonts w:asciiTheme="minorHAnsi" w:hAnsiTheme="minorHAnsi" w:cs="Courier New"/>
           <w:b/>
-          <w:lang w:val="en-GB"/>
-        </w:rPr>
-        <w:t xml:space="preserve">(9)         </w:t>
-      </w:r>
-      <w:r>
-        <w:rPr>
-          <w:rFonts w:cs="Courier New"/>
-          <w:lang w:val="en-GB"/>
-        </w:rPr>
-        <w:t xml:space="preserve">We represent nodes as </w:t>
-      </w:r>
-      <w:r>
-        <w:rPr>
-          <w:rFonts w:cs="Courier New"/>
-          <w:lang w:val="en-GB"/>
-        </w:rPr>
-        <w:t>(</w:t>
-      </w:r>
-      <w:proofErr w:type="spellStart"/>
-      <w:r>
-        <w:rPr>
-          <w:rFonts w:cs="Courier New"/>
+          <w:sz w:val="22"/>
+          <w:szCs w:val="22"/>
+          <w:lang w:val="en-GB"/>
+        </w:rPr>
+        <w:t>(9)</w:t>
+      </w:r>
+      <w:r>
+        <w:rPr>
+          <w:rFonts w:cs="Courier New"/>
+          <w:b/>
+          <w:lang w:val="en-GB"/>
+        </w:rPr>
+        <w:t xml:space="preserve">       </w:t>
+      </w:r>
+      <w:r>
+        <w:rPr>
+          <w:rFonts w:asciiTheme="minorHAnsi" w:hAnsiTheme="minorHAnsi" w:cs="Arial"/>
+          <w:color w:val="000000"/>
+          <w:sz w:val="22"/>
+          <w:szCs w:val="22"/>
+        </w:rPr>
+        <w:t xml:space="preserve">We </w:t>
+      </w:r>
+      <w:proofErr w:type="spellStart"/>
+      <w:r>
+        <w:rPr>
+          <w:rFonts w:asciiTheme="minorHAnsi" w:hAnsiTheme="minorHAnsi" w:cs="Arial"/>
+          <w:color w:val="000000"/>
+          <w:sz w:val="22"/>
+          <w:szCs w:val="22"/>
+        </w:rPr>
+        <w:t>represent</w:t>
+      </w:r>
+      <w:proofErr w:type="spellEnd"/>
+      <w:r>
+        <w:rPr>
+          <w:rFonts w:asciiTheme="minorHAnsi" w:hAnsiTheme="minorHAnsi" w:cs="Arial"/>
+          <w:color w:val="000000"/>
+          <w:sz w:val="22"/>
+          <w:szCs w:val="22"/>
+        </w:rPr>
+        <w:t xml:space="preserve"> </w:t>
+      </w:r>
+      <w:proofErr w:type="spellStart"/>
+      <w:r>
+        <w:rPr>
+          <w:rFonts w:asciiTheme="minorHAnsi" w:hAnsiTheme="minorHAnsi" w:cs="Arial"/>
+          <w:color w:val="000000"/>
+          <w:sz w:val="22"/>
+          <w:szCs w:val="22"/>
+        </w:rPr>
+        <w:t>nodes</w:t>
+      </w:r>
+      <w:proofErr w:type="spellEnd"/>
+      <w:r>
+        <w:rPr>
+          <w:rFonts w:asciiTheme="minorHAnsi" w:hAnsiTheme="minorHAnsi" w:cs="Arial"/>
+          <w:color w:val="000000"/>
+          <w:sz w:val="22"/>
+          <w:szCs w:val="22"/>
+        </w:rPr>
+        <w:t xml:space="preserve"> as a </w:t>
+      </w:r>
+      <w:proofErr w:type="spellStart"/>
+      <w:r>
+        <w:rPr>
+          <w:rFonts w:asciiTheme="minorHAnsi" w:hAnsiTheme="minorHAnsi" w:cs="Arial"/>
+          <w:color w:val="000000"/>
+          <w:sz w:val="22"/>
+          <w:szCs w:val="22"/>
+        </w:rPr>
+        <w:t>tuple</w:t>
+      </w:r>
+      <w:proofErr w:type="spellEnd"/>
+      <w:r>
+        <w:rPr>
+          <w:rFonts w:asciiTheme="minorHAnsi" w:hAnsiTheme="minorHAnsi" w:cs="Arial"/>
+          <w:color w:val="000000"/>
+          <w:sz w:val="22"/>
+          <w:szCs w:val="22"/>
+        </w:rPr>
+        <w:t xml:space="preserve"> </w:t>
+      </w:r>
+      <w:proofErr w:type="spellStart"/>
+      <w:r>
+        <w:rPr>
+          <w:rFonts w:asciiTheme="minorHAnsi" w:hAnsiTheme="minorHAnsi" w:cs="Arial"/>
+          <w:color w:val="000000"/>
+          <w:sz w:val="22"/>
+          <w:szCs w:val="22"/>
+        </w:rPr>
+        <w:t>with</w:t>
+      </w:r>
+      <w:proofErr w:type="spellEnd"/>
+      <w:r>
+        <w:rPr>
+          <w:rFonts w:asciiTheme="minorHAnsi" w:hAnsiTheme="minorHAnsi" w:cs="Arial"/>
+          <w:color w:val="000000"/>
+          <w:sz w:val="22"/>
+          <w:szCs w:val="22"/>
+        </w:rPr>
+        <w:t xml:space="preserve"> the </w:t>
+      </w:r>
+      <w:proofErr w:type="spellStart"/>
+      <w:r>
+        <w:rPr>
+          <w:rFonts w:asciiTheme="minorHAnsi" w:hAnsiTheme="minorHAnsi" w:cs="Arial"/>
+          <w:color w:val="000000"/>
+          <w:sz w:val="22"/>
+          <w:szCs w:val="22"/>
+        </w:rPr>
+        <w:t>startState</w:t>
+      </w:r>
+      <w:proofErr w:type="spellEnd"/>
+      <w:r>
+        <w:rPr>
+          <w:rFonts w:asciiTheme="minorHAnsi" w:hAnsiTheme="minorHAnsi" w:cs="Arial"/>
+          <w:color w:val="000000"/>
+          <w:sz w:val="22"/>
+          <w:szCs w:val="22"/>
+        </w:rPr>
+        <w:t xml:space="preserve"> </w:t>
+      </w:r>
+      <w:proofErr w:type="spellStart"/>
+      <w:r>
+        <w:rPr>
+          <w:rFonts w:asciiTheme="minorHAnsi" w:hAnsiTheme="minorHAnsi" w:cs="Arial"/>
+          <w:color w:val="000000"/>
+          <w:sz w:val="22"/>
+          <w:szCs w:val="22"/>
+        </w:rPr>
+        <w:t>and</w:t>
+      </w:r>
+      <w:proofErr w:type="spellEnd"/>
+      <w:r>
+        <w:rPr>
+          <w:rFonts w:asciiTheme="minorHAnsi" w:hAnsiTheme="minorHAnsi" w:cs="Arial"/>
+          <w:color w:val="000000"/>
+          <w:sz w:val="22"/>
+          <w:szCs w:val="22"/>
+        </w:rPr>
+        <w:t xml:space="preserve"> the </w:t>
+      </w:r>
+      <w:proofErr w:type="spellStart"/>
+      <w:r>
+        <w:rPr>
+          <w:rFonts w:asciiTheme="minorHAnsi" w:hAnsiTheme="minorHAnsi" w:cs="Arial"/>
+          <w:color w:val="000000"/>
+          <w:sz w:val="22"/>
+          <w:szCs w:val="22"/>
+        </w:rPr>
+        <w:t>previousState</w:t>
+      </w:r>
+      <w:proofErr w:type="spellEnd"/>
+      <w:r>
+        <w:rPr>
+          <w:rFonts w:asciiTheme="minorHAnsi" w:hAnsiTheme="minorHAnsi" w:cs="Arial"/>
+          <w:color w:val="000000"/>
+          <w:sz w:val="22"/>
+          <w:szCs w:val="22"/>
+        </w:rPr>
+        <w:t>.</w:t>
+      </w:r>
+      <w:r>
+        <w:rPr>
+          <w:rFonts w:asciiTheme="minorHAnsi" w:hAnsiTheme="minorHAnsi" w:cs="Arial"/>
+          <w:color w:val="000000"/>
+          <w:sz w:val="22"/>
+          <w:szCs w:val="22"/>
+        </w:rPr>
+        <w:t xml:space="preserve"> </w:t>
+      </w:r>
+      <w:r>
+        <w:rPr>
+          <w:rFonts w:asciiTheme="minorHAnsi" w:hAnsiTheme="minorHAnsi" w:cs="Arial"/>
+          <w:color w:val="000000"/>
+          <w:sz w:val="22"/>
+          <w:szCs w:val="22"/>
+        </w:rPr>
+        <w:t xml:space="preserve"> </w:t>
+      </w:r>
+      <w:proofErr w:type="spellStart"/>
+      <w:r>
+        <w:rPr>
+          <w:rFonts w:asciiTheme="minorHAnsi" w:hAnsiTheme="minorHAnsi" w:cs="Arial"/>
+          <w:color w:val="000000"/>
+          <w:sz w:val="22"/>
+          <w:szCs w:val="22"/>
+        </w:rPr>
+        <w:t>This</w:t>
+      </w:r>
+      <w:proofErr w:type="spellEnd"/>
+      <w:r>
+        <w:rPr>
+          <w:rFonts w:asciiTheme="minorHAnsi" w:hAnsiTheme="minorHAnsi" w:cs="Arial"/>
+          <w:color w:val="000000"/>
+          <w:sz w:val="22"/>
+          <w:szCs w:val="22"/>
+        </w:rPr>
+        <w:t xml:space="preserve">  </w:t>
+      </w:r>
+      <w:proofErr w:type="spellStart"/>
+      <w:r>
+        <w:rPr>
+          <w:rFonts w:asciiTheme="minorHAnsi" w:hAnsiTheme="minorHAnsi" w:cs="Arial"/>
+          <w:color w:val="000000"/>
+          <w:sz w:val="22"/>
+          <w:szCs w:val="22"/>
+        </w:rPr>
+        <w:t>makes</w:t>
+      </w:r>
+      <w:proofErr w:type="spellEnd"/>
+      <w:r>
+        <w:rPr>
+          <w:rFonts w:asciiTheme="minorHAnsi" w:hAnsiTheme="minorHAnsi" w:cs="Arial"/>
+          <w:color w:val="000000"/>
+          <w:sz w:val="22"/>
+          <w:szCs w:val="22"/>
+        </w:rPr>
+        <w:t xml:space="preserve"> </w:t>
+      </w:r>
+      <w:proofErr w:type="spellStart"/>
+      <w:r>
+        <w:rPr>
+          <w:rFonts w:asciiTheme="minorHAnsi" w:hAnsiTheme="minorHAnsi" w:cs="Arial"/>
+          <w:color w:val="000000"/>
+          <w:sz w:val="22"/>
+          <w:szCs w:val="22"/>
+        </w:rPr>
+        <w:t>it</w:t>
+      </w:r>
+      <w:proofErr w:type="spellEnd"/>
+      <w:r>
+        <w:rPr>
+          <w:rFonts w:asciiTheme="minorHAnsi" w:hAnsiTheme="minorHAnsi" w:cs="Arial"/>
+          <w:color w:val="000000"/>
+          <w:sz w:val="22"/>
+          <w:szCs w:val="22"/>
+        </w:rPr>
+        <w:t xml:space="preserve"> </w:t>
+      </w:r>
+      <w:proofErr w:type="spellStart"/>
+      <w:r>
+        <w:rPr>
+          <w:rFonts w:asciiTheme="minorHAnsi" w:hAnsiTheme="minorHAnsi" w:cs="Arial"/>
+          <w:color w:val="000000"/>
+          <w:sz w:val="22"/>
+          <w:szCs w:val="22"/>
+        </w:rPr>
+        <w:t>easier</w:t>
+      </w:r>
+      <w:proofErr w:type="spellEnd"/>
+      <w:r>
+        <w:rPr>
+          <w:rFonts w:asciiTheme="minorHAnsi" w:hAnsiTheme="minorHAnsi" w:cs="Arial"/>
+          <w:color w:val="000000"/>
+          <w:sz w:val="22"/>
+          <w:szCs w:val="22"/>
+        </w:rPr>
+        <w:t xml:space="preserve"> </w:t>
+      </w:r>
+      <w:proofErr w:type="spellStart"/>
+      <w:r>
+        <w:rPr>
+          <w:rFonts w:asciiTheme="minorHAnsi" w:hAnsiTheme="minorHAnsi" w:cs="Arial"/>
+          <w:color w:val="000000"/>
+          <w:sz w:val="22"/>
+          <w:szCs w:val="22"/>
+        </w:rPr>
+        <w:t>for</w:t>
+      </w:r>
+      <w:proofErr w:type="spellEnd"/>
+      <w:r>
+        <w:rPr>
+          <w:rFonts w:asciiTheme="minorHAnsi" w:hAnsiTheme="minorHAnsi" w:cs="Arial"/>
+          <w:color w:val="000000"/>
+          <w:sz w:val="22"/>
+          <w:szCs w:val="22"/>
+        </w:rPr>
+        <w:t xml:space="preserve"> </w:t>
+      </w:r>
+      <w:proofErr w:type="spellStart"/>
+      <w:r>
+        <w:rPr>
+          <w:rFonts w:asciiTheme="minorHAnsi" w:hAnsiTheme="minorHAnsi" w:cs="Arial"/>
+          <w:color w:val="000000"/>
+          <w:sz w:val="22"/>
+          <w:szCs w:val="22"/>
+        </w:rPr>
+        <w:t>us</w:t>
+      </w:r>
+      <w:proofErr w:type="spellEnd"/>
+      <w:r>
+        <w:rPr>
+          <w:rFonts w:asciiTheme="minorHAnsi" w:hAnsiTheme="minorHAnsi" w:cs="Arial"/>
+          <w:color w:val="000000"/>
+          <w:sz w:val="22"/>
+          <w:szCs w:val="22"/>
+        </w:rPr>
+        <w:t xml:space="preserve"> </w:t>
+      </w:r>
+      <w:proofErr w:type="spellStart"/>
+      <w:r>
+        <w:rPr>
+          <w:rFonts w:asciiTheme="minorHAnsi" w:hAnsiTheme="minorHAnsi" w:cs="Arial"/>
+          <w:color w:val="000000"/>
+          <w:sz w:val="22"/>
+          <w:szCs w:val="22"/>
+        </w:rPr>
+        <w:t>to</w:t>
+      </w:r>
+      <w:proofErr w:type="spellEnd"/>
+      <w:r>
+        <w:rPr>
+          <w:rFonts w:asciiTheme="minorHAnsi" w:hAnsiTheme="minorHAnsi" w:cs="Arial"/>
+          <w:color w:val="000000"/>
+          <w:sz w:val="22"/>
+          <w:szCs w:val="22"/>
+        </w:rPr>
+        <w:t xml:space="preserve"> construct a solution </w:t>
+      </w:r>
+      <w:proofErr w:type="spellStart"/>
+      <w:r>
+        <w:rPr>
+          <w:rFonts w:asciiTheme="minorHAnsi" w:hAnsiTheme="minorHAnsi" w:cs="Arial"/>
+          <w:color w:val="000000"/>
+          <w:sz w:val="22"/>
+          <w:szCs w:val="22"/>
+        </w:rPr>
+        <w:t>when</w:t>
+      </w:r>
+      <w:proofErr w:type="spellEnd"/>
+      <w:r>
+        <w:rPr>
+          <w:rFonts w:asciiTheme="minorHAnsi" w:hAnsiTheme="minorHAnsi" w:cs="Arial"/>
+          <w:color w:val="000000"/>
+          <w:sz w:val="22"/>
+          <w:szCs w:val="22"/>
+        </w:rPr>
+        <w:t xml:space="preserve"> the </w:t>
+      </w:r>
+      <w:proofErr w:type="spellStart"/>
+      <w:r>
+        <w:rPr>
+          <w:rFonts w:asciiTheme="minorHAnsi" w:hAnsiTheme="minorHAnsi" w:cs="Arial"/>
+          <w:color w:val="000000"/>
+          <w:sz w:val="22"/>
+          <w:szCs w:val="22"/>
+        </w:rPr>
+        <w:t>algorithm</w:t>
+      </w:r>
+      <w:proofErr w:type="spellEnd"/>
+      <w:r>
+        <w:rPr>
+          <w:rFonts w:asciiTheme="minorHAnsi" w:hAnsiTheme="minorHAnsi" w:cs="Arial"/>
+          <w:color w:val="000000"/>
+          <w:sz w:val="22"/>
+          <w:szCs w:val="22"/>
+        </w:rPr>
+        <w:t xml:space="preserve"> </w:t>
+      </w:r>
+      <w:proofErr w:type="spellStart"/>
+      <w:r>
+        <w:rPr>
+          <w:rFonts w:asciiTheme="minorHAnsi" w:hAnsiTheme="minorHAnsi" w:cs="Arial"/>
+          <w:color w:val="000000"/>
+          <w:sz w:val="22"/>
+          <w:szCs w:val="22"/>
+        </w:rPr>
+        <w:t>finds</w:t>
+      </w:r>
+      <w:proofErr w:type="spellEnd"/>
+      <w:r>
+        <w:rPr>
+          <w:rFonts w:asciiTheme="minorHAnsi" w:hAnsiTheme="minorHAnsi" w:cs="Arial"/>
+          <w:color w:val="000000"/>
+          <w:sz w:val="22"/>
+          <w:szCs w:val="22"/>
+        </w:rPr>
+        <w:t xml:space="preserve"> the goal. </w:t>
+      </w:r>
+      <w:proofErr w:type="spellStart"/>
+      <w:r>
+        <w:rPr>
+          <w:rFonts w:asciiTheme="minorHAnsi" w:hAnsiTheme="minorHAnsi" w:cs="Arial"/>
+          <w:color w:val="000000"/>
+          <w:sz w:val="22"/>
+          <w:szCs w:val="22"/>
+        </w:rPr>
+        <w:t>Here</w:t>
+      </w:r>
+      <w:proofErr w:type="spellEnd"/>
+      <w:r>
+        <w:rPr>
+          <w:rFonts w:asciiTheme="minorHAnsi" w:hAnsiTheme="minorHAnsi" w:cs="Arial"/>
+          <w:color w:val="000000"/>
+          <w:sz w:val="22"/>
+          <w:szCs w:val="22"/>
+        </w:rPr>
+        <w:t xml:space="preserve">, we </w:t>
+      </w:r>
+      <w:proofErr w:type="spellStart"/>
+      <w:r>
+        <w:rPr>
+          <w:rFonts w:asciiTheme="minorHAnsi" w:hAnsiTheme="minorHAnsi" w:cs="Arial"/>
+          <w:color w:val="000000"/>
+          <w:sz w:val="22"/>
+          <w:szCs w:val="22"/>
+        </w:rPr>
+        <w:t>add</w:t>
+      </w:r>
+      <w:proofErr w:type="spellEnd"/>
+      <w:r>
+        <w:rPr>
+          <w:rFonts w:asciiTheme="minorHAnsi" w:hAnsiTheme="minorHAnsi" w:cs="Arial"/>
+          <w:color w:val="000000"/>
+          <w:sz w:val="22"/>
+          <w:szCs w:val="22"/>
+        </w:rPr>
+        <w:t xml:space="preserve"> the first node. </w:t>
+      </w:r>
+      <w:proofErr w:type="spellStart"/>
+      <w:r>
+        <w:rPr>
+          <w:rFonts w:asciiTheme="minorHAnsi" w:hAnsiTheme="minorHAnsi" w:cs="Arial"/>
+          <w:color w:val="000000"/>
+          <w:sz w:val="22"/>
+          <w:szCs w:val="22"/>
+        </w:rPr>
+        <w:t>This</w:t>
+      </w:r>
+      <w:proofErr w:type="spellEnd"/>
+      <w:r>
+        <w:rPr>
+          <w:rFonts w:asciiTheme="minorHAnsi" w:hAnsiTheme="minorHAnsi" w:cs="Arial"/>
+          <w:color w:val="000000"/>
+          <w:sz w:val="22"/>
+          <w:szCs w:val="22"/>
+        </w:rPr>
+        <w:t xml:space="preserve"> </w:t>
+      </w:r>
+      <w:proofErr w:type="spellStart"/>
+      <w:r>
+        <w:rPr>
+          <w:rFonts w:asciiTheme="minorHAnsi" w:hAnsiTheme="minorHAnsi" w:cs="Arial"/>
+          <w:color w:val="000000"/>
+          <w:sz w:val="22"/>
+          <w:szCs w:val="22"/>
+        </w:rPr>
+        <w:t>one</w:t>
+      </w:r>
+      <w:proofErr w:type="spellEnd"/>
+      <w:r>
+        <w:rPr>
+          <w:rFonts w:asciiTheme="minorHAnsi" w:hAnsiTheme="minorHAnsi" w:cs="Arial"/>
+          <w:color w:val="000000"/>
+          <w:sz w:val="22"/>
+          <w:szCs w:val="22"/>
+        </w:rPr>
+        <w:t xml:space="preserve"> </w:t>
+      </w:r>
+      <w:proofErr w:type="spellStart"/>
+      <w:r>
+        <w:rPr>
+          <w:rFonts w:asciiTheme="minorHAnsi" w:hAnsiTheme="minorHAnsi" w:cs="Arial"/>
+          <w:color w:val="000000"/>
+          <w:sz w:val="22"/>
+          <w:szCs w:val="22"/>
+        </w:rPr>
+        <w:t>contains</w:t>
+      </w:r>
+      <w:proofErr w:type="spellEnd"/>
+      <w:r>
+        <w:rPr>
+          <w:rFonts w:asciiTheme="minorHAnsi" w:hAnsiTheme="minorHAnsi" w:cs="Arial"/>
+          <w:color w:val="000000"/>
+          <w:sz w:val="22"/>
+          <w:szCs w:val="22"/>
+        </w:rPr>
+        <w:t xml:space="preserve"> the first state </w:t>
+      </w:r>
+      <w:proofErr w:type="spellStart"/>
+      <w:r>
+        <w:rPr>
+          <w:rFonts w:asciiTheme="minorHAnsi" w:hAnsiTheme="minorHAnsi" w:cs="Arial"/>
+          <w:color w:val="000000"/>
+          <w:sz w:val="22"/>
+          <w:szCs w:val="22"/>
+        </w:rPr>
+        <w:t>twice</w:t>
+      </w:r>
+      <w:proofErr w:type="spellEnd"/>
+      <w:r>
+        <w:rPr>
+          <w:rFonts w:asciiTheme="minorHAnsi" w:hAnsiTheme="minorHAnsi" w:cs="Arial"/>
+          <w:color w:val="000000"/>
+          <w:sz w:val="22"/>
+          <w:szCs w:val="22"/>
+        </w:rPr>
+        <w:t xml:space="preserve">, </w:t>
+      </w:r>
+      <w:proofErr w:type="spellStart"/>
+      <w:r>
+        <w:rPr>
+          <w:rFonts w:asciiTheme="minorHAnsi" w:hAnsiTheme="minorHAnsi" w:cs="Arial"/>
+          <w:color w:val="000000"/>
+          <w:sz w:val="22"/>
+          <w:szCs w:val="22"/>
+        </w:rPr>
+        <w:t>because</w:t>
+      </w:r>
+      <w:proofErr w:type="spellEnd"/>
+      <w:r>
+        <w:rPr>
+          <w:rFonts w:asciiTheme="minorHAnsi" w:hAnsiTheme="minorHAnsi" w:cs="Arial"/>
+          <w:color w:val="000000"/>
+          <w:sz w:val="22"/>
+          <w:szCs w:val="22"/>
+        </w:rPr>
+        <w:t xml:space="preserve"> </w:t>
+      </w:r>
+      <w:proofErr w:type="spellStart"/>
+      <w:r>
+        <w:rPr>
+          <w:rFonts w:asciiTheme="minorHAnsi" w:hAnsiTheme="minorHAnsi" w:cs="Arial"/>
+          <w:color w:val="000000"/>
+          <w:sz w:val="22"/>
+          <w:szCs w:val="22"/>
+        </w:rPr>
+        <w:t>there</w:t>
+      </w:r>
+      <w:proofErr w:type="spellEnd"/>
+      <w:r>
+        <w:rPr>
+          <w:rFonts w:asciiTheme="minorHAnsi" w:hAnsiTheme="minorHAnsi" w:cs="Arial"/>
+          <w:color w:val="000000"/>
+          <w:sz w:val="22"/>
+          <w:szCs w:val="22"/>
+        </w:rPr>
+        <w:t xml:space="preserve"> is no </w:t>
+      </w:r>
+      <w:proofErr w:type="spellStart"/>
+      <w:r>
+        <w:rPr>
+          <w:rFonts w:asciiTheme="minorHAnsi" w:hAnsiTheme="minorHAnsi" w:cs="Arial"/>
+          <w:color w:val="000000"/>
+          <w:sz w:val="22"/>
+          <w:szCs w:val="22"/>
+        </w:rPr>
+        <w:t>previous</w:t>
+      </w:r>
+      <w:proofErr w:type="spellEnd"/>
+      <w:r>
+        <w:rPr>
+          <w:rFonts w:asciiTheme="minorHAnsi" w:hAnsiTheme="minorHAnsi" w:cs="Arial"/>
+          <w:color w:val="000000"/>
+          <w:sz w:val="22"/>
+          <w:szCs w:val="22"/>
+        </w:rPr>
+        <w:t xml:space="preserve"> state.</w:t>
+      </w:r>
+    </w:p>
+    <w:p>
+      <w:pPr>
+        <w:pStyle w:val="Normaalweb"/>
+        <w:spacing w:before="0" w:beforeAutospacing="0" w:after="0" w:afterAutospacing="0"/>
+        <w:ind w:left="700" w:hanging="700"/>
+      </w:pPr>
+      <w:r>
+        <w:rPr>
+          <w:rFonts w:asciiTheme="minorHAnsi" w:hAnsiTheme="minorHAnsi" w:cs="Courier New"/>
+          <w:b/>
+          <w:sz w:val="22"/>
+          <w:szCs w:val="22"/>
+          <w:lang w:val="en-GB"/>
+        </w:rPr>
+        <w:tab/>
+      </w:r>
+      <w:r>
+        <w:rPr>
+          <w:rFonts w:asciiTheme="minorHAnsi" w:hAnsiTheme="minorHAnsi" w:cs="Courier New"/>
+          <w:sz w:val="22"/>
+          <w:szCs w:val="22"/>
+          <w:lang w:val="en-GB"/>
+        </w:rPr>
+        <w:t>The ‘state’ mentioned here is a tuple consisting of (</w:t>
+      </w:r>
+      <w:proofErr w:type="spellStart"/>
+      <w:r>
+        <w:rPr>
+          <w:rFonts w:asciiTheme="minorHAnsi" w:hAnsiTheme="minorHAnsi" w:cs="Courier New"/>
+          <w:sz w:val="22"/>
+          <w:szCs w:val="22"/>
           <w:lang w:val="en-GB"/>
         </w:rPr>
         <w:t>currentLocation</w:t>
@@ -1132,23 +1707,9 @@
       <w:proofErr w:type="spellEnd"/>
       <w:r>
         <w:rPr>
-          <w:rFonts w:cs="Courier New"/>
-          <w:lang w:val="en-GB"/>
-        </w:rPr>
-        <w:t>, (</w:t>
-      </w:r>
-      <w:proofErr w:type="spellStart"/>
-      <w:r>
-        <w:rPr>
-          <w:rFonts w:cs="Courier New"/>
-          <w:lang w:val="en-GB"/>
-        </w:rPr>
-        <w:t>previousLocation</w:t>
-      </w:r>
-      <w:proofErr w:type="spellEnd"/>
-      <w:r>
-        <w:rPr>
-          <w:rFonts w:cs="Courier New"/>
+          <w:rFonts w:asciiTheme="minorHAnsi" w:hAnsiTheme="minorHAnsi" w:cs="Courier New"/>
+          <w:sz w:val="22"/>
+          <w:szCs w:val="22"/>
           <w:lang w:val="en-GB"/>
         </w:rPr>
         <w:t xml:space="preserve">, </w:t>
@@ -1156,334 +1717,849 @@
       <w:proofErr w:type="spellStart"/>
       <w:r>
         <w:rPr>
-          <w:rFonts w:cs="Courier New"/>
-          <w:lang w:val="en-GB"/>
-        </w:rPr>
-        <w:t>directionFromPrevToCurr</w:t>
-      </w:r>
-      <w:proofErr w:type="spellEnd"/>
-      <w:r>
-        <w:rPr>
-          <w:rFonts w:cs="Courier New"/>
-          <w:lang w:val="en-GB"/>
-        </w:rPr>
-        <w:t>))</w:t>
-      </w:r>
-      <w:r>
-        <w:rPr>
-          <w:rFonts w:cs="Courier New"/>
-          <w:lang w:val="en-GB"/>
-        </w:rPr>
-        <w:t xml:space="preserve">. This </w:t>
-      </w:r>
-      <w:r>
-        <w:rPr>
-          <w:rFonts w:cs="Courier New"/>
+          <w:rFonts w:asciiTheme="minorHAnsi" w:hAnsiTheme="minorHAnsi" w:cs="Courier New"/>
+          <w:sz w:val="22"/>
+          <w:szCs w:val="22"/>
+          <w:lang w:val="en-GB"/>
+        </w:rPr>
+        <w:t>directionFromPreviousToCurrent</w:t>
+      </w:r>
+      <w:proofErr w:type="spellEnd"/>
+      <w:r>
+        <w:rPr>
+          <w:rFonts w:asciiTheme="minorHAnsi" w:hAnsiTheme="minorHAnsi" w:cs="Courier New"/>
+          <w:sz w:val="22"/>
+          <w:szCs w:val="22"/>
+          <w:lang w:val="en-GB"/>
+        </w:rPr>
+        <w:t xml:space="preserve">, </w:t>
+      </w:r>
+      <w:proofErr w:type="spellStart"/>
+      <w:r>
+        <w:rPr>
+          <w:rFonts w:asciiTheme="minorHAnsi" w:hAnsiTheme="minorHAnsi" w:cs="Courier New"/>
+          <w:sz w:val="22"/>
+          <w:szCs w:val="22"/>
+          <w:lang w:val="en-GB"/>
+        </w:rPr>
+        <w:t>costOfThisStep</w:t>
+      </w:r>
+      <w:proofErr w:type="spellEnd"/>
+      <w:r>
+        <w:rPr>
+          <w:rFonts w:asciiTheme="minorHAnsi" w:hAnsiTheme="minorHAnsi" w:cs="Courier New"/>
+          <w:sz w:val="22"/>
+          <w:szCs w:val="22"/>
+          <w:lang w:val="en-GB"/>
+        </w:rPr>
+        <w:t>).</w:t>
+      </w:r>
+    </w:p>
+    <w:p>
+      <w:pPr>
+        <w:rPr>
+          <w:rFonts w:cs="Courier New"/>
+          <w:lang w:val="en-GB"/>
+        </w:rPr>
+      </w:pPr>
+    </w:p>
+    <w:p>
+      <w:pPr>
+        <w:rPr>
+          <w:rFonts w:cs="Courier New"/>
+          <w:lang w:val="en-GB"/>
+        </w:rPr>
+      </w:pPr>
+      <w:r>
+        <w:rPr>
+          <w:rFonts w:cs="Courier New"/>
+          <w:b/>
+          <w:lang w:val="en-GB"/>
+        </w:rPr>
+        <w:t>(1</w:t>
+      </w:r>
+      <w:r>
+        <w:rPr>
+          <w:rFonts w:cs="Courier New"/>
+          <w:b/>
+          <w:lang w:val="en-GB"/>
+        </w:rPr>
+        <w:t>2</w:t>
+      </w:r>
+      <w:r>
+        <w:rPr>
+          <w:rFonts w:cs="Courier New"/>
+          <w:b/>
+          <w:lang w:val="en-GB"/>
+        </w:rPr>
+        <w:t xml:space="preserve">-24) </w:t>
+      </w:r>
+      <w:r>
+        <w:rPr>
+          <w:rFonts w:cs="Courier New"/>
+          <w:lang w:val="en-GB"/>
+        </w:rPr>
+        <w:t>Our program the</w:t>
+      </w:r>
+      <w:r>
+        <w:rPr>
+          <w:rFonts w:cs="Courier New"/>
+          <w:lang w:val="en-GB"/>
+        </w:rPr>
+        <w:t>n enters a while loop, executing its steps as long as the fringe is not empty.</w:t>
+      </w:r>
+      <w:r>
+        <w:rPr>
+          <w:rFonts w:cs="Courier New"/>
+          <w:lang w:val="en-GB"/>
+        </w:rPr>
+        <w:br/>
+      </w:r>
+    </w:p>
+    <w:p>
+      <w:pPr>
+        <w:ind w:left="700"/>
+        <w:rPr>
+          <w:rFonts w:cs="Courier New"/>
+          <w:lang w:val="en-GB"/>
+        </w:rPr>
+      </w:pPr>
+      <w:r>
+        <w:rPr>
+          <w:rFonts w:cs="Courier New"/>
+          <w:lang w:val="en-GB"/>
+        </w:rPr>
+        <w:t xml:space="preserve">The pop() action is called for the fringe. </w:t>
+      </w:r>
+    </w:p>
+    <w:p>
+      <w:pPr>
+        <w:ind w:left="700"/>
+        <w:rPr>
+          <w:rFonts w:cs="Courier New"/>
+          <w:color w:val="FF0000"/>
+          <w:lang w:val="en-GB"/>
+        </w:rPr>
+      </w:pPr>
+      <w:r>
+        <w:rPr>
+          <w:rFonts w:cs="Courier New"/>
+          <w:lang w:val="en-GB"/>
+        </w:rPr>
+        <w:t xml:space="preserve">A check is made to see if this node is already in the closed list. If not, it is added. </w:t>
+      </w:r>
+    </w:p>
+    <w:p>
+      <w:pPr>
+        <w:ind w:left="700"/>
+        <w:rPr>
+          <w:rFonts w:cs="Courier New"/>
+          <w:lang w:val="en-GB"/>
+        </w:rPr>
+      </w:pPr>
+      <w:r>
+        <w:rPr>
+          <w:rFonts w:cs="Courier New"/>
+          <w:lang w:val="en-GB"/>
+        </w:rPr>
+        <w:t>A second check is made to see if the node is the goal node. If this is the case, the goal is set to be current node we are working on. The while loop is now interrup</w:t>
+      </w:r>
+      <w:r>
+        <w:rPr>
+          <w:rFonts w:cs="Courier New"/>
+          <w:lang w:val="en-GB"/>
+        </w:rPr>
+        <w:t>t</w:t>
+      </w:r>
+      <w:r>
+        <w:rPr>
+          <w:rFonts w:cs="Courier New"/>
+          <w:lang w:val="en-GB"/>
+        </w:rPr>
+        <w:t>ed and the solution list will be build.</w:t>
+      </w:r>
+    </w:p>
+    <w:p>
+      <w:pPr>
+        <w:ind w:left="700"/>
+        <w:rPr>
+          <w:rFonts w:cs="Courier New"/>
+          <w:lang w:val="en-GB"/>
+        </w:rPr>
+      </w:pPr>
+      <w:r>
+        <w:rPr>
+          <w:rFonts w:cs="Courier New"/>
+          <w:lang w:val="en-GB"/>
+        </w:rPr>
+        <w:t>If not, we get the successors of the current node. These are added to the fringe using the push() action.</w:t>
+      </w:r>
+      <w:r>
+        <w:rPr>
+          <w:rFonts w:cs="Courier New"/>
+          <w:lang w:val="en-GB"/>
+        </w:rPr>
+        <w:t xml:space="preserve"> This means there will probably be duplicates in the fringe. Because we check the closed list before working on a node, these will be discarded when they are popped from the fringe.</w:t>
+      </w:r>
+    </w:p>
+    <w:p>
+      <w:pPr>
+        <w:pStyle w:val="Normaalweb"/>
+        <w:spacing w:before="0" w:beforeAutospacing="0" w:after="0" w:afterAutospacing="0"/>
+        <w:rPr>
+          <w:rFonts w:asciiTheme="minorHAnsi" w:hAnsiTheme="minorHAnsi" w:cs="Arial"/>
+          <w:color w:val="000000"/>
+          <w:sz w:val="22"/>
+          <w:szCs w:val="22"/>
+        </w:rPr>
+      </w:pPr>
+      <w:r>
+        <w:rPr>
+          <w:rFonts w:asciiTheme="minorHAnsi" w:hAnsiTheme="minorHAnsi" w:cs="Courier New"/>
+          <w:b/>
+          <w:sz w:val="22"/>
+          <w:szCs w:val="22"/>
+          <w:lang w:val="en-GB"/>
+        </w:rPr>
+        <w:t xml:space="preserve">(26) </w:t>
+      </w:r>
+      <w:r>
+        <w:rPr>
+          <w:rFonts w:asciiTheme="minorHAnsi" w:hAnsiTheme="minorHAnsi" w:cs="Courier New"/>
+          <w:sz w:val="22"/>
+          <w:szCs w:val="22"/>
+          <w:lang w:val="en-GB"/>
+        </w:rPr>
+        <w:t xml:space="preserve">   </w:t>
+      </w:r>
+      <w:r>
+        <w:rPr>
+          <w:rFonts w:asciiTheme="minorHAnsi" w:hAnsiTheme="minorHAnsi" w:cs="Courier New"/>
+          <w:color w:val="FF0000"/>
+          <w:sz w:val="22"/>
+          <w:szCs w:val="22"/>
           <w:lang w:val="en-GB"/>
         </w:rPr>
         <w:t xml:space="preserve"> </w:t>
       </w:r>
       <w:r>
         <w:rPr>
-          <w:rFonts w:cs="Courier New"/>
-          <w:lang w:val="en-GB"/>
-        </w:rPr>
-        <w:t xml:space="preserve">makes it easier for us to construct a solution </w:t>
-      </w:r>
-      <w:r>
-        <w:rPr>
-          <w:rFonts w:cs="Courier New"/>
-          <w:lang w:val="en-GB"/>
-        </w:rPr>
-        <w:t>when the algorithm finds the goal. For something as uniform cost search, cost would be included as well, making nodes look like :</w:t>
-      </w:r>
-      <w:r>
-        <w:rPr>
-          <w:rFonts w:cs="Courier New"/>
-          <w:lang w:val="en-GB"/>
-        </w:rPr>
-        <w:br/>
-      </w:r>
-      <w:r>
-        <w:rPr>
-          <w:rFonts w:cs="Courier New"/>
-          <w:lang w:val="en-GB"/>
-        </w:rPr>
-        <w:t>(</w:t>
-      </w:r>
-      <w:proofErr w:type="spellStart"/>
-      <w:r>
-        <w:rPr>
-          <w:rFonts w:cs="Courier New"/>
-          <w:lang w:val="en-GB"/>
-        </w:rPr>
-        <w:t>currentLocation</w:t>
-      </w:r>
-      <w:proofErr w:type="spellEnd"/>
-      <w:r>
-        <w:rPr>
-          <w:rFonts w:cs="Courier New"/>
-          <w:lang w:val="en-GB"/>
-        </w:rPr>
-        <w:t>, (</w:t>
-      </w:r>
-      <w:proofErr w:type="spellStart"/>
-      <w:r>
-        <w:rPr>
-          <w:rFonts w:cs="Courier New"/>
-          <w:lang w:val="en-GB"/>
-        </w:rPr>
-        <w:t>previousLocation</w:t>
-      </w:r>
-      <w:proofErr w:type="spellEnd"/>
-      <w:r>
-        <w:rPr>
-          <w:rFonts w:cs="Courier New"/>
-          <w:lang w:val="en-GB"/>
+          <w:rFonts w:asciiTheme="minorHAnsi" w:hAnsiTheme="minorHAnsi" w:cs="Arial"/>
+          <w:color w:val="000000"/>
+          <w:sz w:val="22"/>
+          <w:szCs w:val="22"/>
+        </w:rPr>
+        <w:t xml:space="preserve">The </w:t>
+      </w:r>
+      <w:proofErr w:type="spellStart"/>
+      <w:r>
+        <w:rPr>
+          <w:rFonts w:asciiTheme="minorHAnsi" w:hAnsiTheme="minorHAnsi" w:cs="Arial"/>
+          <w:color w:val="000000"/>
+          <w:sz w:val="22"/>
+          <w:szCs w:val="22"/>
+        </w:rPr>
+        <w:t>closed</w:t>
+      </w:r>
+      <w:proofErr w:type="spellEnd"/>
+      <w:r>
+        <w:rPr>
+          <w:rFonts w:asciiTheme="minorHAnsi" w:hAnsiTheme="minorHAnsi" w:cs="Arial"/>
+          <w:color w:val="000000"/>
+          <w:sz w:val="22"/>
+          <w:szCs w:val="22"/>
+        </w:rPr>
+        <w:t xml:space="preserve"> list is </w:t>
+      </w:r>
+      <w:proofErr w:type="spellStart"/>
+      <w:r>
+        <w:rPr>
+          <w:rFonts w:asciiTheme="minorHAnsi" w:hAnsiTheme="minorHAnsi" w:cs="Arial"/>
+          <w:color w:val="000000"/>
+          <w:sz w:val="22"/>
+          <w:szCs w:val="22"/>
+        </w:rPr>
+        <w:t>converted</w:t>
+      </w:r>
+      <w:proofErr w:type="spellEnd"/>
+      <w:r>
+        <w:rPr>
+          <w:rFonts w:asciiTheme="minorHAnsi" w:hAnsiTheme="minorHAnsi" w:cs="Arial"/>
+          <w:color w:val="000000"/>
+          <w:sz w:val="22"/>
+          <w:szCs w:val="22"/>
+        </w:rPr>
+        <w:t xml:space="preserve"> </w:t>
+      </w:r>
+      <w:proofErr w:type="spellStart"/>
+      <w:r>
+        <w:rPr>
+          <w:rFonts w:asciiTheme="minorHAnsi" w:hAnsiTheme="minorHAnsi" w:cs="Arial"/>
+          <w:color w:val="000000"/>
+          <w:sz w:val="22"/>
+          <w:szCs w:val="22"/>
+        </w:rPr>
+        <w:t>to</w:t>
+      </w:r>
+      <w:proofErr w:type="spellEnd"/>
+      <w:r>
+        <w:rPr>
+          <w:rFonts w:asciiTheme="minorHAnsi" w:hAnsiTheme="minorHAnsi" w:cs="Arial"/>
+          <w:color w:val="000000"/>
+          <w:sz w:val="22"/>
+          <w:szCs w:val="22"/>
+        </w:rPr>
+        <w:t xml:space="preserve"> a </w:t>
+      </w:r>
+      <w:proofErr w:type="spellStart"/>
+      <w:r>
+        <w:rPr>
+          <w:rFonts w:asciiTheme="minorHAnsi" w:hAnsiTheme="minorHAnsi" w:cs="Arial"/>
+          <w:color w:val="000000"/>
+          <w:sz w:val="22"/>
+          <w:szCs w:val="22"/>
+        </w:rPr>
+        <w:t>dictionary</w:t>
+      </w:r>
+      <w:proofErr w:type="spellEnd"/>
+      <w:r>
+        <w:rPr>
+          <w:rFonts w:asciiTheme="minorHAnsi" w:hAnsiTheme="minorHAnsi" w:cs="Arial"/>
+          <w:color w:val="000000"/>
+          <w:sz w:val="22"/>
+          <w:szCs w:val="22"/>
         </w:rPr>
         <w:t xml:space="preserve">, </w:t>
       </w:r>
       <w:proofErr w:type="spellStart"/>
       <w:r>
         <w:rPr>
-          <w:rFonts w:cs="Courier New"/>
-          <w:lang w:val="en-GB"/>
-        </w:rPr>
-        <w:t>directionFromPrevToCurr</w:t>
-      </w:r>
-      <w:proofErr w:type="spellEnd"/>
-      <w:r>
-        <w:rPr>
-          <w:rFonts w:cs="Courier New"/>
-          <w:lang w:val="en-GB"/>
-        </w:rPr>
-        <w:t xml:space="preserve">, </w:t>
-      </w:r>
-      <w:proofErr w:type="spellStart"/>
-      <w:r>
-        <w:rPr>
-          <w:rFonts w:cs="Courier New"/>
-          <w:lang w:val="en-GB"/>
-        </w:rPr>
-        <w:t>costForThisStep</w:t>
-      </w:r>
-      <w:proofErr w:type="spellEnd"/>
-      <w:r>
-        <w:rPr>
-          <w:rFonts w:cs="Courier New"/>
-          <w:lang w:val="en-GB"/>
-        </w:rPr>
-        <w:t>))</w:t>
-      </w:r>
-      <w:r>
-        <w:rPr>
-          <w:rFonts w:cs="Courier New"/>
-          <w:lang w:val="en-GB"/>
+          <w:rFonts w:asciiTheme="minorHAnsi" w:hAnsiTheme="minorHAnsi" w:cs="Arial"/>
+          <w:color w:val="000000"/>
+          <w:sz w:val="22"/>
+          <w:szCs w:val="22"/>
+        </w:rPr>
+        <w:t>this</w:t>
+      </w:r>
+      <w:proofErr w:type="spellEnd"/>
+      <w:r>
+        <w:rPr>
+          <w:rFonts w:asciiTheme="minorHAnsi" w:hAnsiTheme="minorHAnsi" w:cs="Arial"/>
+          <w:color w:val="000000"/>
+          <w:sz w:val="22"/>
+          <w:szCs w:val="22"/>
+        </w:rPr>
+        <w:t xml:space="preserve"> is </w:t>
+      </w:r>
+      <w:proofErr w:type="spellStart"/>
+      <w:r>
+        <w:rPr>
+          <w:rFonts w:asciiTheme="minorHAnsi" w:hAnsiTheme="minorHAnsi" w:cs="Arial"/>
+          <w:color w:val="000000"/>
+          <w:sz w:val="22"/>
+          <w:szCs w:val="22"/>
+        </w:rPr>
+        <w:t>done</w:t>
+      </w:r>
+      <w:proofErr w:type="spellEnd"/>
+      <w:r>
+        <w:rPr>
+          <w:rFonts w:asciiTheme="minorHAnsi" w:hAnsiTheme="minorHAnsi" w:cs="Arial"/>
+          <w:color w:val="000000"/>
+          <w:sz w:val="22"/>
+          <w:szCs w:val="22"/>
+        </w:rPr>
+        <w:t xml:space="preserve"> </w:t>
+      </w:r>
+      <w:proofErr w:type="spellStart"/>
+      <w:r>
+        <w:rPr>
+          <w:rFonts w:asciiTheme="minorHAnsi" w:hAnsiTheme="minorHAnsi" w:cs="Arial"/>
+          <w:color w:val="000000"/>
+          <w:sz w:val="22"/>
+          <w:szCs w:val="22"/>
+        </w:rPr>
+        <w:t>because</w:t>
+      </w:r>
+      <w:proofErr w:type="spellEnd"/>
+      <w:r>
+        <w:rPr>
+          <w:rFonts w:asciiTheme="minorHAnsi" w:hAnsiTheme="minorHAnsi" w:cs="Arial"/>
+          <w:color w:val="000000"/>
+          <w:sz w:val="22"/>
+          <w:szCs w:val="22"/>
+        </w:rPr>
+        <w:t xml:space="preserve"> </w:t>
+      </w:r>
+      <w:proofErr w:type="spellStart"/>
+      <w:r>
+        <w:rPr>
+          <w:rFonts w:asciiTheme="minorHAnsi" w:hAnsiTheme="minorHAnsi" w:cs="Arial"/>
+          <w:color w:val="000000"/>
+          <w:sz w:val="22"/>
+          <w:szCs w:val="22"/>
+        </w:rPr>
+        <w:t>there</w:t>
+      </w:r>
+      <w:proofErr w:type="spellEnd"/>
+      <w:r>
+        <w:rPr>
+          <w:rFonts w:asciiTheme="minorHAnsi" w:hAnsiTheme="minorHAnsi" w:cs="Arial"/>
+          <w:color w:val="000000"/>
+          <w:sz w:val="22"/>
+          <w:szCs w:val="22"/>
+        </w:rPr>
+        <w:t xml:space="preserve"> are </w:t>
+      </w:r>
+      <w:proofErr w:type="spellStart"/>
+      <w:r>
+        <w:rPr>
+          <w:rFonts w:asciiTheme="minorHAnsi" w:hAnsiTheme="minorHAnsi" w:cs="Arial"/>
+          <w:color w:val="000000"/>
+          <w:sz w:val="22"/>
+          <w:szCs w:val="22"/>
+        </w:rPr>
+        <w:t>really</w:t>
+      </w:r>
+      <w:proofErr w:type="spellEnd"/>
+      <w:r>
+        <w:rPr>
+          <w:rFonts w:asciiTheme="minorHAnsi" w:hAnsiTheme="minorHAnsi" w:cs="Arial"/>
+          <w:color w:val="000000"/>
+          <w:sz w:val="22"/>
+          <w:szCs w:val="22"/>
+        </w:rPr>
+        <w:t xml:space="preserve"> </w:t>
+      </w:r>
+      <w:proofErr w:type="spellStart"/>
+      <w:r>
+        <w:rPr>
+          <w:rFonts w:asciiTheme="minorHAnsi" w:hAnsiTheme="minorHAnsi" w:cs="Arial"/>
+          <w:color w:val="000000"/>
+          <w:sz w:val="22"/>
+          <w:szCs w:val="22"/>
+        </w:rPr>
+        <w:t>useful</w:t>
+      </w:r>
+      <w:proofErr w:type="spellEnd"/>
+      <w:r>
+        <w:rPr>
+          <w:rFonts w:asciiTheme="minorHAnsi" w:hAnsiTheme="minorHAnsi" w:cs="Arial"/>
+          <w:color w:val="000000"/>
+          <w:sz w:val="22"/>
+          <w:szCs w:val="22"/>
+        </w:rPr>
+        <w:t xml:space="preserve"> </w:t>
+      </w:r>
+      <w:r>
+        <w:rPr>
+          <w:rFonts w:asciiTheme="minorHAnsi" w:hAnsiTheme="minorHAnsi" w:cs="Arial"/>
+          <w:color w:val="000000"/>
+          <w:sz w:val="22"/>
+          <w:szCs w:val="22"/>
+        </w:rPr>
+        <w:t xml:space="preserve"> </w:t>
+      </w:r>
+      <w:r>
+        <w:rPr>
+          <w:rFonts w:asciiTheme="minorHAnsi" w:hAnsiTheme="minorHAnsi" w:cs="Arial"/>
+          <w:color w:val="FFFFFF" w:themeColor="background1"/>
+          <w:sz w:val="22"/>
+          <w:szCs w:val="22"/>
+        </w:rPr>
+        <w:t xml:space="preserve">a  </w:t>
+      </w:r>
+      <w:proofErr w:type="spellStart"/>
+      <w:r>
+        <w:rPr>
+          <w:rFonts w:asciiTheme="minorHAnsi" w:hAnsiTheme="minorHAnsi" w:cs="Arial"/>
+          <w:color w:val="FFFFFF" w:themeColor="background1"/>
+          <w:sz w:val="22"/>
+          <w:szCs w:val="22"/>
+        </w:rPr>
+        <w:t>aaaaaa</w:t>
+      </w:r>
+      <w:r>
+        <w:rPr>
+          <w:rFonts w:asciiTheme="minorHAnsi" w:hAnsiTheme="minorHAnsi" w:cs="Arial"/>
+          <w:color w:val="000000"/>
+          <w:sz w:val="22"/>
+          <w:szCs w:val="22"/>
+        </w:rPr>
+        <w:t>methods</w:t>
+      </w:r>
+      <w:proofErr w:type="spellEnd"/>
+      <w:r>
+        <w:rPr>
+          <w:rFonts w:asciiTheme="minorHAnsi" w:hAnsiTheme="minorHAnsi" w:cs="Arial"/>
+          <w:color w:val="000000"/>
+          <w:sz w:val="22"/>
+          <w:szCs w:val="22"/>
+        </w:rPr>
+        <w:t xml:space="preserve"> </w:t>
+      </w:r>
+      <w:proofErr w:type="spellStart"/>
+      <w:r>
+        <w:rPr>
+          <w:rFonts w:asciiTheme="minorHAnsi" w:hAnsiTheme="minorHAnsi" w:cs="Arial"/>
+          <w:color w:val="000000"/>
+          <w:sz w:val="22"/>
+          <w:szCs w:val="22"/>
+        </w:rPr>
+        <w:t>that</w:t>
+      </w:r>
+      <w:proofErr w:type="spellEnd"/>
+      <w:r>
+        <w:rPr>
+          <w:rFonts w:asciiTheme="minorHAnsi" w:hAnsiTheme="minorHAnsi" w:cs="Arial"/>
+          <w:color w:val="000000"/>
+          <w:sz w:val="22"/>
+          <w:szCs w:val="22"/>
+        </w:rPr>
+        <w:t xml:space="preserve"> make </w:t>
+      </w:r>
+      <w:proofErr w:type="spellStart"/>
+      <w:r>
+        <w:rPr>
+          <w:rFonts w:asciiTheme="minorHAnsi" w:hAnsiTheme="minorHAnsi" w:cs="Arial"/>
+          <w:color w:val="000000"/>
+          <w:sz w:val="22"/>
+          <w:szCs w:val="22"/>
+        </w:rPr>
+        <w:t>working</w:t>
+      </w:r>
+      <w:proofErr w:type="spellEnd"/>
+      <w:r>
+        <w:rPr>
+          <w:rFonts w:asciiTheme="minorHAnsi" w:hAnsiTheme="minorHAnsi" w:cs="Arial"/>
+          <w:color w:val="000000"/>
+          <w:sz w:val="22"/>
+          <w:szCs w:val="22"/>
+        </w:rPr>
+        <w:t xml:space="preserve"> </w:t>
+      </w:r>
+      <w:proofErr w:type="spellStart"/>
+      <w:r>
+        <w:rPr>
+          <w:rFonts w:asciiTheme="minorHAnsi" w:hAnsiTheme="minorHAnsi" w:cs="Arial"/>
+          <w:color w:val="000000"/>
+          <w:sz w:val="22"/>
+          <w:szCs w:val="22"/>
+        </w:rPr>
+        <w:t>with</w:t>
+      </w:r>
+      <w:proofErr w:type="spellEnd"/>
+      <w:r>
+        <w:rPr>
+          <w:rFonts w:asciiTheme="minorHAnsi" w:hAnsiTheme="minorHAnsi" w:cs="Arial"/>
+          <w:color w:val="000000"/>
+          <w:sz w:val="22"/>
+          <w:szCs w:val="22"/>
+        </w:rPr>
+        <w:t xml:space="preserve"> </w:t>
+      </w:r>
+      <w:proofErr w:type="spellStart"/>
+      <w:r>
+        <w:rPr>
+          <w:rFonts w:asciiTheme="minorHAnsi" w:hAnsiTheme="minorHAnsi" w:cs="Arial"/>
+          <w:color w:val="000000"/>
+          <w:sz w:val="22"/>
+          <w:szCs w:val="22"/>
+        </w:rPr>
+        <w:t>dictionairies</w:t>
+      </w:r>
+      <w:proofErr w:type="spellEnd"/>
+      <w:r>
+        <w:rPr>
+          <w:rFonts w:asciiTheme="minorHAnsi" w:hAnsiTheme="minorHAnsi" w:cs="Arial"/>
+          <w:color w:val="000000"/>
+          <w:sz w:val="22"/>
+          <w:szCs w:val="22"/>
+        </w:rPr>
+        <w:t xml:space="preserve"> a lot </w:t>
+      </w:r>
+      <w:proofErr w:type="spellStart"/>
+      <w:r>
+        <w:rPr>
+          <w:rFonts w:asciiTheme="minorHAnsi" w:hAnsiTheme="minorHAnsi" w:cs="Arial"/>
+          <w:color w:val="000000"/>
+          <w:sz w:val="22"/>
+          <w:szCs w:val="22"/>
+        </w:rPr>
+        <w:t>easier</w:t>
+      </w:r>
+      <w:proofErr w:type="spellEnd"/>
+      <w:r>
+        <w:rPr>
+          <w:rFonts w:asciiTheme="minorHAnsi" w:hAnsiTheme="minorHAnsi" w:cs="Arial"/>
+          <w:color w:val="000000"/>
+          <w:sz w:val="22"/>
+          <w:szCs w:val="22"/>
         </w:rPr>
         <w:t>.</w:t>
       </w:r>
     </w:p>
     <w:p>
       <w:pPr>
-        <w:ind w:left="709" w:hanging="709"/>
-        <w:rPr>
-          <w:rFonts w:cs="Courier New"/>
-          <w:lang w:val="en-GB"/>
-        </w:rPr>
-      </w:pPr>
-      <w:r>
-        <w:rPr>
-          <w:rFonts w:cs="Courier New"/>
+        <w:pStyle w:val="Normaalweb"/>
+        <w:spacing w:before="0" w:beforeAutospacing="0" w:after="0" w:afterAutospacing="0"/>
+        <w:rPr>
+          <w:rFonts w:asciiTheme="minorHAnsi" w:hAnsiTheme="minorHAnsi"/>
+          <w:sz w:val="22"/>
+          <w:szCs w:val="22"/>
+        </w:rPr>
+      </w:pPr>
+    </w:p>
+    <w:p>
+      <w:pPr>
+        <w:spacing w:after="0" w:line="240" w:lineRule="auto"/>
+        <w:rPr>
+          <w:rFonts w:eastAsia="Times New Roman" w:cs="Times New Roman"/>
+          <w:lang w:eastAsia="nl-NL"/>
+        </w:rPr>
+      </w:pPr>
+      <w:r>
+        <w:rPr>
+          <w:rFonts w:eastAsia="Times New Roman" w:cs="Arial"/>
           <w:b/>
-          <w:lang w:val="en-GB"/>
-        </w:rPr>
-        <w:t xml:space="preserve">(11)       </w:t>
-      </w:r>
-      <w:r>
-        <w:rPr>
-          <w:rFonts w:cs="Courier New"/>
-          <w:lang w:val="en-GB"/>
-        </w:rPr>
-        <w:t>There’s and empty tuple named goal. This will later be used to store the goal node, and it is                                                                                               also used to construct the solution list.</w:t>
-      </w:r>
-    </w:p>
-    <w:p>
-      <w:pPr>
-        <w:rPr>
-          <w:rFonts w:cs="Courier New"/>
-          <w:lang w:val="en-GB"/>
-        </w:rPr>
-      </w:pPr>
-      <w:r>
-        <w:rPr>
-          <w:rFonts w:cs="Courier New"/>
+          <w:bCs/>
+          <w:color w:val="000000"/>
+          <w:lang w:eastAsia="nl-NL"/>
+        </w:rPr>
+        <w:t>(28-30</w:t>
+      </w:r>
+      <w:r>
+        <w:rPr>
+          <w:rFonts w:eastAsia="Times New Roman" w:cs="Arial"/>
           <w:b/>
-          <w:lang w:val="en-GB"/>
-        </w:rPr>
-        <w:t xml:space="preserve">(13-24) </w:t>
-      </w:r>
-      <w:r>
-        <w:rPr>
-          <w:rFonts w:cs="Courier New"/>
-          <w:lang w:val="en-GB"/>
-        </w:rPr>
-        <w:t>Our program the</w:t>
-      </w:r>
-      <w:r>
-        <w:rPr>
-          <w:rFonts w:cs="Courier New"/>
-          <w:lang w:val="en-GB"/>
-        </w:rPr>
-        <w:t>n enters a while loop, executing its steps as long as the fringe is not empty.</w:t>
-      </w:r>
-      <w:r>
-        <w:rPr>
-          <w:rFonts w:cs="Courier New"/>
-          <w:lang w:val="en-GB"/>
-        </w:rPr>
-        <w:br/>
-      </w:r>
-    </w:p>
-    <w:p>
-      <w:pPr>
-        <w:rPr>
-          <w:rFonts w:cs="Courier New"/>
-          <w:lang w:val="en-GB"/>
-        </w:rPr>
-      </w:pPr>
-      <w:r>
-        <w:rPr>
-          <w:rFonts w:cs="Courier New"/>
-          <w:lang w:val="en-GB"/>
-        </w:rPr>
-        <w:t xml:space="preserve">The pop() action is called for the fringe. </w:t>
-      </w:r>
-    </w:p>
-    <w:p>
-      <w:pPr>
-        <w:rPr>
-          <w:rFonts w:cs="Courier New"/>
-          <w:color w:val="FF0000"/>
-          <w:lang w:val="en-GB"/>
-        </w:rPr>
-      </w:pPr>
-      <w:r>
-        <w:rPr>
-          <w:rFonts w:cs="Courier New"/>
-          <w:lang w:val="en-GB"/>
-        </w:rPr>
-        <w:t xml:space="preserve">A check is made to see if this node is already in the closed list. If not, it is added. </w:t>
-      </w:r>
-      <w:r>
-        <w:rPr>
-          <w:rFonts w:cs="Courier New"/>
-          <w:color w:val="FF0000"/>
-          <w:lang w:val="en-GB"/>
-        </w:rPr>
-        <w:t xml:space="preserve">closed is changed into a </w:t>
-      </w:r>
-      <w:proofErr w:type="spellStart"/>
-      <w:r>
-        <w:rPr>
-          <w:rFonts w:cs="Courier New"/>
-          <w:color w:val="FF0000"/>
-          <w:lang w:val="en-GB"/>
-        </w:rPr>
-        <w:t>dict</w:t>
-      </w:r>
-      <w:proofErr w:type="spellEnd"/>
-      <w:r>
-        <w:rPr>
-          <w:rFonts w:cs="Courier New"/>
-          <w:color w:val="FF0000"/>
-          <w:lang w:val="en-GB"/>
-        </w:rPr>
-        <w:t xml:space="preserve"> here, which Kevin is changing</w:t>
-      </w:r>
-    </w:p>
-    <w:p>
-      <w:pPr>
-        <w:rPr>
-          <w:rFonts w:cs="Courier New"/>
-          <w:lang w:val="en-GB"/>
-        </w:rPr>
-      </w:pPr>
-      <w:r>
-        <w:rPr>
-          <w:rFonts w:cs="Courier New"/>
-          <w:lang w:val="en-GB"/>
-        </w:rPr>
-        <w:t xml:space="preserve">A second check is made to see if the node is the goal node. If this is the case, the goal is set to be current node we are working on. The while loop is now </w:t>
-      </w:r>
-      <w:proofErr w:type="spellStart"/>
-      <w:r>
-        <w:rPr>
-          <w:rFonts w:cs="Courier New"/>
-          <w:lang w:val="en-GB"/>
-        </w:rPr>
-        <w:t>interruped</w:t>
-      </w:r>
-      <w:proofErr w:type="spellEnd"/>
-      <w:r>
-        <w:rPr>
-          <w:rFonts w:cs="Courier New"/>
-          <w:lang w:val="en-GB"/>
-        </w:rPr>
-        <w:t xml:space="preserve"> and the solution list will be build.</w:t>
-      </w:r>
-    </w:p>
-    <w:p>
-      <w:pPr>
-        <w:rPr>
-          <w:rFonts w:cs="Courier New"/>
-          <w:lang w:val="en-GB"/>
-        </w:rPr>
-      </w:pPr>
-      <w:r>
-        <w:rPr>
-          <w:rFonts w:cs="Courier New"/>
-          <w:lang w:val="en-GB"/>
-        </w:rPr>
-        <w:t>If not, we get the successors of the current node. These are added to the fringe using the push() action.</w:t>
-      </w:r>
-      <w:r>
-        <w:rPr>
-          <w:rFonts w:cs="Courier New"/>
-          <w:lang w:val="en-GB"/>
-        </w:rPr>
-        <w:t xml:space="preserve"> This means there will probably be duplicates in the fringe. Because we check the closed list before working on a node, these will be discarded when they are popped from the fringe.</w:t>
-      </w:r>
-    </w:p>
-    <w:p>
-      <w:pPr>
-        <w:rPr>
-          <w:rFonts w:cs="Courier New"/>
-          <w:lang w:val="en-GB"/>
-        </w:rPr>
-      </w:pPr>
-      <w:r>
-        <w:rPr>
-          <w:rFonts w:cs="Courier New"/>
-          <w:b/>
-          <w:lang w:val="en-GB"/>
-        </w:rPr>
-        <w:t xml:space="preserve">(26) </w:t>
-      </w:r>
-      <w:r>
-        <w:rPr>
-          <w:rFonts w:cs="Courier New"/>
-          <w:lang w:val="en-GB"/>
-        </w:rPr>
-        <w:t xml:space="preserve">   </w:t>
-      </w:r>
-      <w:r>
-        <w:rPr>
-          <w:rFonts w:cs="Courier New"/>
-          <w:color w:val="FF0000"/>
-          <w:lang w:val="en-GB"/>
-        </w:rPr>
-        <w:t xml:space="preserve"> The closed list is converted to a dictionary </w:t>
-      </w:r>
+          <w:bCs/>
+          <w:color w:val="000000"/>
+          <w:lang w:eastAsia="nl-NL"/>
+        </w:rPr>
+        <w:t xml:space="preserve">) </w:t>
+      </w:r>
+      <w:r>
+        <w:rPr>
+          <w:rFonts w:eastAsia="Times New Roman" w:cs="Arial"/>
+          <w:color w:val="000000"/>
+          <w:lang w:eastAsia="nl-NL"/>
+        </w:rPr>
+        <w:t xml:space="preserve">A </w:t>
+      </w:r>
+      <w:proofErr w:type="spellStart"/>
+      <w:r>
+        <w:rPr>
+          <w:rFonts w:eastAsia="Times New Roman" w:cs="Arial"/>
+          <w:color w:val="000000"/>
+          <w:lang w:eastAsia="nl-NL"/>
+        </w:rPr>
+        <w:t>while</w:t>
+      </w:r>
+      <w:proofErr w:type="spellEnd"/>
+      <w:r>
+        <w:rPr>
+          <w:rFonts w:eastAsia="Times New Roman" w:cs="Arial"/>
+          <w:color w:val="000000"/>
+          <w:lang w:eastAsia="nl-NL"/>
+        </w:rPr>
+        <w:t xml:space="preserve"> loop </w:t>
+      </w:r>
+      <w:proofErr w:type="spellStart"/>
+      <w:r>
+        <w:rPr>
+          <w:rFonts w:eastAsia="Times New Roman" w:cs="Arial"/>
+          <w:color w:val="000000"/>
+          <w:lang w:eastAsia="nl-NL"/>
+        </w:rPr>
+        <w:t>that</w:t>
+      </w:r>
+      <w:proofErr w:type="spellEnd"/>
+      <w:r>
+        <w:rPr>
+          <w:rFonts w:eastAsia="Times New Roman" w:cs="Arial"/>
+          <w:color w:val="000000"/>
+          <w:lang w:eastAsia="nl-NL"/>
+        </w:rPr>
+        <w:t xml:space="preserve"> </w:t>
+      </w:r>
+      <w:proofErr w:type="spellStart"/>
+      <w:r>
+        <w:rPr>
+          <w:rFonts w:eastAsia="Times New Roman" w:cs="Arial"/>
+          <w:color w:val="000000"/>
+          <w:lang w:eastAsia="nl-NL"/>
+        </w:rPr>
+        <w:t>keeps</w:t>
+      </w:r>
+      <w:proofErr w:type="spellEnd"/>
+      <w:r>
+        <w:rPr>
+          <w:rFonts w:eastAsia="Times New Roman" w:cs="Arial"/>
+          <w:color w:val="000000"/>
+          <w:lang w:eastAsia="nl-NL"/>
+        </w:rPr>
+        <w:t xml:space="preserve"> running </w:t>
+      </w:r>
+      <w:proofErr w:type="spellStart"/>
+      <w:r>
+        <w:rPr>
+          <w:rFonts w:eastAsia="Times New Roman" w:cs="Arial"/>
+          <w:color w:val="000000"/>
+          <w:lang w:eastAsia="nl-NL"/>
+        </w:rPr>
+        <w:t>until</w:t>
+      </w:r>
+      <w:proofErr w:type="spellEnd"/>
+      <w:r>
+        <w:rPr>
+          <w:rFonts w:eastAsia="Times New Roman" w:cs="Arial"/>
+          <w:color w:val="000000"/>
+          <w:lang w:eastAsia="nl-NL"/>
+        </w:rPr>
+        <w:t xml:space="preserve"> </w:t>
+      </w:r>
+      <w:proofErr w:type="spellStart"/>
+      <w:r>
+        <w:rPr>
+          <w:rFonts w:eastAsia="Times New Roman" w:cs="Arial"/>
+          <w:color w:val="000000"/>
+          <w:lang w:eastAsia="nl-NL"/>
+        </w:rPr>
+        <w:t>it</w:t>
+      </w:r>
+      <w:proofErr w:type="spellEnd"/>
+      <w:r>
+        <w:rPr>
+          <w:rFonts w:eastAsia="Times New Roman" w:cs="Arial"/>
+          <w:color w:val="000000"/>
+          <w:lang w:eastAsia="nl-NL"/>
+        </w:rPr>
+        <w:t xml:space="preserve"> </w:t>
+      </w:r>
+      <w:proofErr w:type="spellStart"/>
+      <w:r>
+        <w:rPr>
+          <w:rFonts w:eastAsia="Times New Roman" w:cs="Arial"/>
+          <w:color w:val="000000"/>
+          <w:lang w:eastAsia="nl-NL"/>
+        </w:rPr>
+        <w:t>encounters</w:t>
+      </w:r>
+      <w:proofErr w:type="spellEnd"/>
+      <w:r>
+        <w:rPr>
+          <w:rFonts w:eastAsia="Times New Roman" w:cs="Arial"/>
+          <w:color w:val="000000"/>
+          <w:lang w:eastAsia="nl-NL"/>
+        </w:rPr>
+        <w:t xml:space="preserve"> the start node. The solution is </w:t>
+      </w:r>
+      <w:proofErr w:type="spellStart"/>
+      <w:r>
+        <w:rPr>
+          <w:rFonts w:eastAsia="Times New Roman" w:cs="Arial"/>
+          <w:color w:val="FFFFFF" w:themeColor="background1"/>
+          <w:lang w:eastAsia="nl-NL"/>
+        </w:rPr>
+        <w:t>aaaaaaa</w:t>
+      </w:r>
+      <w:r>
+        <w:rPr>
+          <w:rFonts w:eastAsia="Times New Roman" w:cs="Arial"/>
+          <w:color w:val="000000"/>
+          <w:lang w:eastAsia="nl-NL"/>
+        </w:rPr>
+        <w:t>constructed</w:t>
+      </w:r>
+      <w:proofErr w:type="spellEnd"/>
+      <w:r>
+        <w:rPr>
+          <w:rFonts w:eastAsia="Times New Roman" w:cs="Arial"/>
+          <w:color w:val="000000"/>
+          <w:lang w:eastAsia="nl-NL"/>
+        </w:rPr>
+        <w:t xml:space="preserve"> </w:t>
+      </w:r>
+      <w:proofErr w:type="spellStart"/>
+      <w:r>
+        <w:rPr>
+          <w:rFonts w:eastAsia="Times New Roman" w:cs="Arial"/>
+          <w:color w:val="000000"/>
+          <w:lang w:eastAsia="nl-NL"/>
+        </w:rPr>
+        <w:t>by</w:t>
+      </w:r>
+      <w:proofErr w:type="spellEnd"/>
+      <w:r>
+        <w:rPr>
+          <w:rFonts w:eastAsia="Times New Roman" w:cs="Arial"/>
+          <w:color w:val="000000"/>
+          <w:lang w:eastAsia="nl-NL"/>
+        </w:rPr>
+        <w:t xml:space="preserve"> </w:t>
+      </w:r>
+      <w:proofErr w:type="spellStart"/>
+      <w:r>
+        <w:rPr>
+          <w:rFonts w:eastAsia="Times New Roman" w:cs="Arial"/>
+          <w:color w:val="000000"/>
+          <w:lang w:eastAsia="nl-NL"/>
+        </w:rPr>
+        <w:t>working</w:t>
+      </w:r>
+      <w:proofErr w:type="spellEnd"/>
+      <w:r>
+        <w:rPr>
+          <w:rFonts w:eastAsia="Times New Roman" w:cs="Arial"/>
+          <w:color w:val="000000"/>
+          <w:lang w:eastAsia="nl-NL"/>
+        </w:rPr>
+        <w:t xml:space="preserve"> </w:t>
+      </w:r>
+      <w:proofErr w:type="spellStart"/>
+      <w:r>
+        <w:rPr>
+          <w:rFonts w:eastAsia="Times New Roman" w:cs="Arial"/>
+          <w:color w:val="000000"/>
+          <w:lang w:eastAsia="nl-NL"/>
+        </w:rPr>
+        <w:t>from</w:t>
+      </w:r>
+      <w:proofErr w:type="spellEnd"/>
+      <w:r>
+        <w:rPr>
+          <w:rFonts w:eastAsia="Times New Roman" w:cs="Arial"/>
+          <w:color w:val="000000"/>
+          <w:lang w:eastAsia="nl-NL"/>
+        </w:rPr>
+        <w:t xml:space="preserve"> the last step back </w:t>
+      </w:r>
+      <w:proofErr w:type="spellStart"/>
+      <w:r>
+        <w:rPr>
+          <w:rFonts w:eastAsia="Times New Roman" w:cs="Arial"/>
+          <w:color w:val="000000"/>
+          <w:lang w:eastAsia="nl-NL"/>
+        </w:rPr>
+        <w:t>to</w:t>
+      </w:r>
+      <w:proofErr w:type="spellEnd"/>
+      <w:r>
+        <w:rPr>
+          <w:rFonts w:eastAsia="Times New Roman" w:cs="Arial"/>
+          <w:color w:val="000000"/>
+          <w:lang w:eastAsia="nl-NL"/>
+        </w:rPr>
+        <w:t xml:space="preserve"> the first. </w:t>
+      </w:r>
+    </w:p>
+    <w:p>
+      <w:pPr>
+        <w:rPr>
+          <w:rFonts w:cs="Courier New"/>
+          <w:lang w:val="en-GB"/>
+        </w:rPr>
+      </w:pPr>
     </w:p>
     <w:p>
       <w:pPr>
@@ -1508,926 +2584,885 @@
           <w:docGrid w:linePitch="360"/>
         </w:sectPr>
       </w:pPr>
-      <w:r>
+    </w:p>
+    <w:p>
+      <w:pPr>
+        <w:spacing w:after="0" w:line="240" w:lineRule="auto"/>
+        <w:rPr>
+          <w:rFonts w:ascii="Times New Roman" w:eastAsia="Times New Roman" w:hAnsi="Times New Roman" w:cs="Times New Roman"/>
+          <w:noProof/>
+          <w:sz w:val="24"/>
+          <w:szCs w:val="24"/>
+          <w:lang w:eastAsia="nl-NL"/>
+        </w:rPr>
+      </w:pPr>
+      <w:r>
+        <w:rPr>
+          <w:rFonts w:ascii="Courier New" w:eastAsia="Times New Roman" w:hAnsi="Courier New" w:cs="Courier New"/>
+          <w:noProof/>
+          <w:color w:val="000000"/>
+          <w:sz w:val="20"/>
+          <w:szCs w:val="20"/>
+          <w:lang w:eastAsia="nl-NL"/>
+        </w:rPr>
+        <w:lastRenderedPageBreak/>
+        <w:t>from game import Directions</w:t>
+      </w:r>
+      <w:r>
+        <w:rPr>
+          <w:rFonts w:ascii="Courier New" w:eastAsia="Times New Roman" w:hAnsi="Courier New" w:cs="Courier New"/>
+          <w:noProof/>
+          <w:color w:val="000000"/>
+          <w:sz w:val="20"/>
+          <w:szCs w:val="20"/>
+          <w:lang w:eastAsia="nl-NL"/>
+        </w:rPr>
+        <w:tab/>
+      </w:r>
+    </w:p>
+    <w:p>
+      <w:pPr>
+        <w:spacing w:after="0" w:line="240" w:lineRule="auto"/>
+        <w:rPr>
+          <w:rFonts w:ascii="Times New Roman" w:eastAsia="Times New Roman" w:hAnsi="Times New Roman" w:cs="Times New Roman"/>
+          <w:noProof/>
+          <w:sz w:val="24"/>
+          <w:szCs w:val="24"/>
+          <w:lang w:eastAsia="nl-NL"/>
+        </w:rPr>
+      </w:pPr>
+      <w:r>
+        <w:rPr>
+          <w:rFonts w:ascii="Courier New" w:eastAsia="Times New Roman" w:hAnsi="Courier New" w:cs="Courier New"/>
+          <w:noProof/>
+          <w:color w:val="000000"/>
+          <w:sz w:val="20"/>
+          <w:szCs w:val="20"/>
+          <w:lang w:eastAsia="nl-NL"/>
+        </w:rPr>
+        <w:t>s = Directions.STOP</w:t>
+      </w:r>
+    </w:p>
+    <w:p>
+      <w:pPr>
+        <w:spacing w:after="0" w:line="240" w:lineRule="auto"/>
+        <w:rPr>
+          <w:rFonts w:ascii="Courier New" w:eastAsia="Times New Roman" w:hAnsi="Courier New" w:cs="Courier New"/>
+          <w:noProof/>
+          <w:color w:val="000000"/>
+          <w:sz w:val="20"/>
+          <w:szCs w:val="20"/>
+          <w:lang w:eastAsia="nl-NL"/>
+        </w:rPr>
+      </w:pPr>
+      <w:r>
+        <w:rPr>
+          <w:rFonts w:ascii="Courier New" w:eastAsia="Times New Roman" w:hAnsi="Courier New" w:cs="Courier New"/>
+          <w:noProof/>
+          <w:color w:val="000000"/>
+          <w:sz w:val="20"/>
+          <w:szCs w:val="20"/>
+          <w:lang w:eastAsia="nl-NL"/>
+        </w:rPr>
+        <w:tab/>
+      </w:r>
+    </w:p>
+    <w:p>
+      <w:pPr>
+        <w:spacing w:after="0" w:line="240" w:lineRule="auto"/>
+        <w:rPr>
+          <w:rFonts w:ascii="Times New Roman" w:eastAsia="Times New Roman" w:hAnsi="Times New Roman" w:cs="Times New Roman"/>
+          <w:noProof/>
+          <w:sz w:val="24"/>
+          <w:szCs w:val="24"/>
+          <w:lang w:eastAsia="nl-NL"/>
+        </w:rPr>
+      </w:pPr>
+      <w:r>
+        <w:rPr>
+          <w:rFonts w:ascii="Courier New" w:eastAsia="Times New Roman" w:hAnsi="Courier New" w:cs="Courier New"/>
+          <w:noProof/>
+          <w:color w:val="000000"/>
+          <w:sz w:val="20"/>
+          <w:szCs w:val="20"/>
+          <w:lang w:eastAsia="nl-NL"/>
+        </w:rPr>
+        <w:t>fringe = ???</w:t>
+      </w:r>
+    </w:p>
+    <w:p>
+      <w:pPr>
+        <w:spacing w:after="0" w:line="240" w:lineRule="auto"/>
+        <w:rPr>
+          <w:rFonts w:ascii="Times New Roman" w:eastAsia="Times New Roman" w:hAnsi="Times New Roman" w:cs="Times New Roman"/>
+          <w:noProof/>
+          <w:sz w:val="24"/>
+          <w:szCs w:val="24"/>
+          <w:lang w:eastAsia="nl-NL"/>
+        </w:rPr>
+      </w:pPr>
+      <w:r>
+        <w:rPr>
+          <w:rFonts w:ascii="Courier New" w:eastAsia="Times New Roman" w:hAnsi="Courier New" w:cs="Courier New"/>
+          <w:noProof/>
+          <w:color w:val="000000"/>
+          <w:sz w:val="20"/>
+          <w:szCs w:val="20"/>
+          <w:lang w:eastAsia="nl-NL"/>
+        </w:rPr>
+        <w:t>closed = []</w:t>
+      </w:r>
+    </w:p>
+    <w:p>
+      <w:pPr>
+        <w:spacing w:after="0" w:line="240" w:lineRule="auto"/>
+        <w:rPr>
+          <w:rFonts w:ascii="Times New Roman" w:eastAsia="Times New Roman" w:hAnsi="Times New Roman" w:cs="Times New Roman"/>
+          <w:noProof/>
+          <w:sz w:val="24"/>
+          <w:szCs w:val="24"/>
+          <w:lang w:eastAsia="nl-NL"/>
+        </w:rPr>
+      </w:pPr>
+      <w:r>
+        <w:rPr>
+          <w:rFonts w:ascii="Courier New" w:eastAsia="Times New Roman" w:hAnsi="Courier New" w:cs="Courier New"/>
+          <w:noProof/>
+          <w:color w:val="000000"/>
+          <w:sz w:val="20"/>
+          <w:szCs w:val="20"/>
+          <w:lang w:eastAsia="nl-NL"/>
+        </w:rPr>
+        <w:t>solution = []</w:t>
+      </w:r>
+    </w:p>
+    <w:p>
+      <w:pPr>
+        <w:spacing w:after="0" w:line="240" w:lineRule="auto"/>
+        <w:rPr>
+          <w:rFonts w:ascii="Times New Roman" w:eastAsia="Times New Roman" w:hAnsi="Times New Roman" w:cs="Times New Roman"/>
+          <w:noProof/>
+          <w:sz w:val="24"/>
+          <w:szCs w:val="24"/>
+          <w:lang w:eastAsia="nl-NL"/>
+        </w:rPr>
+      </w:pPr>
+      <w:r>
+        <w:rPr>
+          <w:rFonts w:ascii="Courier New" w:eastAsia="Times New Roman" w:hAnsi="Courier New" w:cs="Courier New"/>
+          <w:noProof/>
+          <w:color w:val="000000"/>
+          <w:sz w:val="20"/>
+          <w:szCs w:val="20"/>
+          <w:lang w:eastAsia="nl-NL"/>
+        </w:rPr>
+        <w:tab/>
+      </w:r>
+    </w:p>
+    <w:p>
+      <w:pPr>
+        <w:spacing w:after="0" w:line="240" w:lineRule="auto"/>
+        <w:rPr>
+          <w:rFonts w:ascii="Times New Roman" w:eastAsia="Times New Roman" w:hAnsi="Times New Roman" w:cs="Times New Roman"/>
+          <w:noProof/>
+          <w:sz w:val="24"/>
+          <w:szCs w:val="24"/>
+          <w:lang w:eastAsia="nl-NL"/>
+        </w:rPr>
+      </w:pPr>
+      <w:r>
+        <w:rPr>
+          <w:rFonts w:ascii="Courier New" w:eastAsia="Times New Roman" w:hAnsi="Courier New" w:cs="Courier New"/>
+          <w:noProof/>
+          <w:color w:val="000000"/>
+          <w:sz w:val="20"/>
+          <w:szCs w:val="20"/>
+          <w:lang w:eastAsia="nl-NL"/>
+        </w:rPr>
+        <w:t>startLocation = problem.getStartState()</w:t>
+      </w:r>
+    </w:p>
+    <w:p>
+      <w:pPr>
+        <w:spacing w:after="0" w:line="240" w:lineRule="auto"/>
+        <w:rPr>
+          <w:rFonts w:ascii="Times New Roman" w:eastAsia="Times New Roman" w:hAnsi="Times New Roman" w:cs="Times New Roman"/>
+          <w:noProof/>
+          <w:sz w:val="24"/>
+          <w:szCs w:val="24"/>
+          <w:lang w:eastAsia="nl-NL"/>
+        </w:rPr>
+      </w:pPr>
+      <w:r>
+        <w:rPr>
+          <w:rFonts w:ascii="Courier New" w:eastAsia="Times New Roman" w:hAnsi="Courier New" w:cs="Courier New"/>
+          <w:noProof/>
+          <w:color w:val="000000"/>
+          <w:sz w:val="20"/>
+          <w:szCs w:val="20"/>
+          <w:lang w:eastAsia="nl-NL"/>
+        </w:rPr>
+        <w:t>node = ((startState, s, cost), (startState, s, cost))</w:t>
+      </w:r>
+    </w:p>
+    <w:p>
+      <w:pPr>
+        <w:spacing w:after="0" w:line="240" w:lineRule="auto"/>
+        <w:rPr>
+          <w:rFonts w:ascii="Times New Roman" w:eastAsia="Times New Roman" w:hAnsi="Times New Roman" w:cs="Times New Roman"/>
+          <w:noProof/>
+          <w:sz w:val="24"/>
+          <w:szCs w:val="24"/>
+          <w:lang w:eastAsia="nl-NL"/>
+        </w:rPr>
+      </w:pPr>
+      <w:r>
+        <w:rPr>
+          <w:rFonts w:ascii="Courier New" w:eastAsia="Times New Roman" w:hAnsi="Courier New" w:cs="Courier New"/>
+          <w:noProof/>
+          <w:color w:val="000000"/>
+          <w:sz w:val="20"/>
+          <w:szCs w:val="20"/>
+          <w:lang w:eastAsia="nl-NL"/>
+        </w:rPr>
+        <w:t>fringe.push(node)</w:t>
+      </w:r>
+    </w:p>
+    <w:p>
+      <w:pPr>
+        <w:spacing w:after="0" w:line="240" w:lineRule="auto"/>
+        <w:rPr>
+          <w:rFonts w:ascii="Courier New" w:eastAsia="Times New Roman" w:hAnsi="Courier New" w:cs="Courier New"/>
+          <w:noProof/>
+          <w:color w:val="000000"/>
+          <w:sz w:val="20"/>
+          <w:szCs w:val="20"/>
+          <w:lang w:eastAsia="nl-NL"/>
+        </w:rPr>
+      </w:pPr>
+    </w:p>
+    <w:p>
+      <w:pPr>
+        <w:spacing w:after="0" w:line="240" w:lineRule="auto"/>
+        <w:rPr>
+          <w:rFonts w:ascii="Times New Roman" w:eastAsia="Times New Roman" w:hAnsi="Times New Roman" w:cs="Times New Roman"/>
+          <w:noProof/>
+          <w:sz w:val="24"/>
+          <w:szCs w:val="24"/>
+          <w:lang w:eastAsia="nl-NL"/>
+        </w:rPr>
+      </w:pPr>
+      <w:r>
+        <w:rPr>
+          <w:rFonts w:ascii="Courier New" w:eastAsia="Times New Roman" w:hAnsi="Courier New" w:cs="Courier New"/>
+          <w:noProof/>
+          <w:color w:val="000000"/>
+          <w:sz w:val="20"/>
+          <w:szCs w:val="20"/>
+          <w:lang w:eastAsia="nl-NL"/>
+        </w:rPr>
+        <w:t>while not fringe.isEmpty():</w:t>
+      </w:r>
+    </w:p>
+    <w:p>
+      <w:pPr>
+        <w:spacing w:after="0" w:line="240" w:lineRule="auto"/>
+        <w:rPr>
+          <w:rFonts w:ascii="Courier New" w:eastAsia="Times New Roman" w:hAnsi="Courier New" w:cs="Courier New"/>
+          <w:noProof/>
+          <w:color w:val="000000"/>
+          <w:sz w:val="20"/>
+          <w:szCs w:val="20"/>
+          <w:lang w:eastAsia="nl-NL"/>
+        </w:rPr>
+      </w:pPr>
+      <w:r>
+        <w:rPr>
+          <w:rFonts w:ascii="Courier New" w:eastAsia="Times New Roman" w:hAnsi="Courier New" w:cs="Courier New"/>
+          <w:noProof/>
+          <w:color w:val="000000"/>
+          <w:sz w:val="20"/>
+          <w:szCs w:val="20"/>
+          <w:lang w:eastAsia="nl-NL"/>
+        </w:rPr>
+        <w:t>   </w:t>
+      </w:r>
+      <w:r>
+        <w:rPr>
+          <w:rFonts w:ascii="Courier New" w:eastAsia="Times New Roman" w:hAnsi="Courier New" w:cs="Courier New"/>
+          <w:noProof/>
+          <w:color w:val="000000"/>
+          <w:sz w:val="20"/>
+          <w:szCs w:val="20"/>
+          <w:lang w:eastAsia="nl-NL"/>
+        </w:rPr>
+        <w:tab/>
+        <w:t>node = fringe.pop()</w:t>
+      </w:r>
+    </w:p>
+    <w:p>
+      <w:pPr>
+        <w:spacing w:after="0" w:line="240" w:lineRule="auto"/>
+        <w:rPr>
+          <w:rFonts w:ascii="Times New Roman" w:eastAsia="Times New Roman" w:hAnsi="Times New Roman" w:cs="Times New Roman"/>
+          <w:noProof/>
+          <w:sz w:val="24"/>
+          <w:szCs w:val="24"/>
+          <w:lang w:eastAsia="nl-NL"/>
+        </w:rPr>
+      </w:pPr>
+    </w:p>
+    <w:p>
+      <w:pPr>
+        <w:spacing w:after="0" w:line="240" w:lineRule="auto"/>
+        <w:rPr>
+          <w:rFonts w:ascii="Times New Roman" w:eastAsia="Times New Roman" w:hAnsi="Times New Roman" w:cs="Times New Roman"/>
+          <w:noProof/>
+          <w:sz w:val="24"/>
+          <w:szCs w:val="24"/>
+          <w:lang w:eastAsia="nl-NL"/>
+        </w:rPr>
+      </w:pPr>
+      <w:r>
+        <w:rPr>
+          <w:rFonts w:ascii="Courier New" w:eastAsia="Times New Roman" w:hAnsi="Courier New" w:cs="Courier New"/>
+          <w:noProof/>
+          <w:color w:val="000000"/>
+          <w:sz w:val="20"/>
+          <w:szCs w:val="20"/>
+          <w:lang w:eastAsia="nl-NL"/>
+        </w:rPr>
+        <w:t>   </w:t>
+      </w:r>
+      <w:r>
+        <w:rPr>
+          <w:rFonts w:ascii="Courier New" w:eastAsia="Times New Roman" w:hAnsi="Courier New" w:cs="Courier New"/>
+          <w:noProof/>
+          <w:color w:val="000000"/>
+          <w:sz w:val="20"/>
+          <w:szCs w:val="20"/>
+          <w:lang w:eastAsia="nl-NL"/>
+        </w:rPr>
+        <w:tab/>
+        <w:t>if node[0][0] not in [x[0][0] for x in closed]:</w:t>
+      </w:r>
+    </w:p>
+    <w:p>
+      <w:pPr>
+        <w:spacing w:after="0" w:line="240" w:lineRule="auto"/>
+        <w:rPr>
+          <w:rFonts w:ascii="Times New Roman" w:eastAsia="Times New Roman" w:hAnsi="Times New Roman" w:cs="Times New Roman"/>
+          <w:noProof/>
+          <w:sz w:val="24"/>
+          <w:szCs w:val="24"/>
+          <w:lang w:eastAsia="nl-NL"/>
+        </w:rPr>
+      </w:pPr>
+      <w:r>
+        <w:rPr>
+          <w:rFonts w:ascii="Courier New" w:eastAsia="Times New Roman" w:hAnsi="Courier New" w:cs="Courier New"/>
+          <w:noProof/>
+          <w:color w:val="000000"/>
+          <w:sz w:val="20"/>
+          <w:szCs w:val="20"/>
+          <w:lang w:eastAsia="nl-NL"/>
+        </w:rPr>
+        <w:t>       </w:t>
+      </w:r>
+      <w:r>
+        <w:rPr>
+          <w:rFonts w:ascii="Courier New" w:eastAsia="Times New Roman" w:hAnsi="Courier New" w:cs="Courier New"/>
+          <w:noProof/>
+          <w:color w:val="000000"/>
+          <w:sz w:val="20"/>
+          <w:szCs w:val="20"/>
+          <w:lang w:eastAsia="nl-NL"/>
+        </w:rPr>
+        <w:tab/>
+        <w:t>closed.append(node)</w:t>
+      </w:r>
+    </w:p>
+    <w:p>
+      <w:pPr>
+        <w:spacing w:after="0" w:line="240" w:lineRule="auto"/>
+        <w:rPr>
+          <w:rFonts w:ascii="Courier New" w:eastAsia="Times New Roman" w:hAnsi="Courier New" w:cs="Courier New"/>
+          <w:noProof/>
+          <w:color w:val="000000"/>
+          <w:sz w:val="20"/>
+          <w:szCs w:val="20"/>
+          <w:lang w:eastAsia="nl-NL"/>
+        </w:rPr>
+      </w:pPr>
+      <w:r>
+        <w:rPr>
+          <w:rFonts w:ascii="Courier New" w:eastAsia="Times New Roman" w:hAnsi="Courier New" w:cs="Courier New"/>
+          <w:noProof/>
+          <w:color w:val="000000"/>
+          <w:sz w:val="20"/>
+          <w:szCs w:val="20"/>
+          <w:lang w:eastAsia="nl-NL"/>
+        </w:rPr>
+        <w:t>       </w:t>
+      </w:r>
+      <w:r>
+        <w:rPr>
+          <w:rFonts w:ascii="Courier New" w:eastAsia="Times New Roman" w:hAnsi="Courier New" w:cs="Courier New"/>
+          <w:noProof/>
+          <w:color w:val="000000"/>
+          <w:sz w:val="20"/>
+          <w:szCs w:val="20"/>
+          <w:lang w:eastAsia="nl-NL"/>
+        </w:rPr>
+        <w:tab/>
+      </w:r>
+    </w:p>
+    <w:p>
+      <w:pPr>
+        <w:spacing w:after="0" w:line="240" w:lineRule="auto"/>
+        <w:ind w:firstLine="708"/>
+        <w:rPr>
+          <w:rFonts w:ascii="Times New Roman" w:eastAsia="Times New Roman" w:hAnsi="Times New Roman" w:cs="Times New Roman"/>
+          <w:noProof/>
+          <w:sz w:val="24"/>
+          <w:szCs w:val="24"/>
+          <w:lang w:eastAsia="nl-NL"/>
+        </w:rPr>
+      </w:pPr>
+      <w:r>
+        <w:rPr>
+          <w:rFonts w:ascii="Courier New" w:eastAsia="Times New Roman" w:hAnsi="Courier New" w:cs="Courier New"/>
+          <w:noProof/>
+          <w:color w:val="000000"/>
+          <w:sz w:val="20"/>
+          <w:szCs w:val="20"/>
+          <w:lang w:eastAsia="nl-NL"/>
+        </w:rPr>
+        <w:t>if problem.isGoalState(node[0][0]):</w:t>
+      </w:r>
+    </w:p>
+    <w:p>
+      <w:pPr>
+        <w:spacing w:after="0" w:line="240" w:lineRule="auto"/>
+        <w:rPr>
+          <w:rFonts w:ascii="Times New Roman" w:eastAsia="Times New Roman" w:hAnsi="Times New Roman" w:cs="Times New Roman"/>
+          <w:noProof/>
+          <w:sz w:val="24"/>
+          <w:szCs w:val="24"/>
+          <w:lang w:eastAsia="nl-NL"/>
+        </w:rPr>
+      </w:pPr>
+      <w:r>
+        <w:rPr>
+          <w:rFonts w:ascii="Courier New" w:eastAsia="Times New Roman" w:hAnsi="Courier New" w:cs="Courier New"/>
+          <w:noProof/>
+          <w:color w:val="000000"/>
+          <w:sz w:val="20"/>
+          <w:szCs w:val="20"/>
+          <w:lang w:eastAsia="nl-NL"/>
+        </w:rPr>
+        <w:t>           </w:t>
+      </w:r>
+      <w:r>
+        <w:rPr>
+          <w:rFonts w:ascii="Courier New" w:eastAsia="Times New Roman" w:hAnsi="Courier New" w:cs="Courier New"/>
+          <w:noProof/>
+          <w:color w:val="000000"/>
+          <w:sz w:val="20"/>
+          <w:szCs w:val="20"/>
+          <w:lang w:eastAsia="nl-NL"/>
+        </w:rPr>
+        <w:tab/>
+        <w:t>goal = node[0]</w:t>
+      </w:r>
+    </w:p>
+    <w:p>
+      <w:pPr>
+        <w:spacing w:after="0" w:line="240" w:lineRule="auto"/>
+        <w:rPr>
+          <w:rFonts w:ascii="Times New Roman" w:eastAsia="Times New Roman" w:hAnsi="Times New Roman" w:cs="Times New Roman"/>
+          <w:noProof/>
+          <w:sz w:val="24"/>
+          <w:szCs w:val="24"/>
+          <w:lang w:eastAsia="nl-NL"/>
+        </w:rPr>
+      </w:pPr>
+      <w:r>
+        <w:rPr>
+          <w:rFonts w:ascii="Courier New" w:eastAsia="Times New Roman" w:hAnsi="Courier New" w:cs="Courier New"/>
+          <w:noProof/>
+          <w:color w:val="000000"/>
+          <w:sz w:val="20"/>
+          <w:szCs w:val="20"/>
+          <w:lang w:eastAsia="nl-NL"/>
+        </w:rPr>
+        <w:t>           </w:t>
+      </w:r>
+      <w:r>
+        <w:rPr>
+          <w:rFonts w:ascii="Courier New" w:eastAsia="Times New Roman" w:hAnsi="Courier New" w:cs="Courier New"/>
+          <w:noProof/>
+          <w:color w:val="000000"/>
+          <w:sz w:val="20"/>
+          <w:szCs w:val="20"/>
+          <w:lang w:eastAsia="nl-NL"/>
+        </w:rPr>
+        <w:tab/>
+        <w:t>break</w:t>
+      </w:r>
+    </w:p>
+    <w:p>
+      <w:pPr>
+        <w:spacing w:after="0" w:line="240" w:lineRule="auto"/>
+        <w:rPr>
+          <w:rFonts w:ascii="Courier New" w:eastAsia="Times New Roman" w:hAnsi="Courier New" w:cs="Courier New"/>
+          <w:noProof/>
+          <w:color w:val="000000"/>
+          <w:sz w:val="20"/>
+          <w:szCs w:val="20"/>
+          <w:lang w:eastAsia="nl-NL"/>
+        </w:rPr>
+      </w:pPr>
+      <w:r>
+        <w:rPr>
+          <w:rFonts w:ascii="Courier New" w:eastAsia="Times New Roman" w:hAnsi="Courier New" w:cs="Courier New"/>
+          <w:noProof/>
+          <w:color w:val="000000"/>
+          <w:sz w:val="20"/>
+          <w:szCs w:val="20"/>
+          <w:lang w:eastAsia="nl-NL"/>
+        </w:rPr>
+        <w:t>       </w:t>
+      </w:r>
+      <w:r>
+        <w:rPr>
+          <w:rFonts w:ascii="Courier New" w:eastAsia="Times New Roman" w:hAnsi="Courier New" w:cs="Courier New"/>
+          <w:noProof/>
+          <w:color w:val="000000"/>
+          <w:sz w:val="20"/>
+          <w:szCs w:val="20"/>
+          <w:lang w:eastAsia="nl-NL"/>
+        </w:rPr>
+        <w:tab/>
+      </w:r>
+    </w:p>
+    <w:p>
+      <w:pPr>
+        <w:spacing w:after="0" w:line="240" w:lineRule="auto"/>
+        <w:ind w:firstLine="708"/>
+        <w:rPr>
+          <w:rFonts w:ascii="Times New Roman" w:eastAsia="Times New Roman" w:hAnsi="Times New Roman" w:cs="Times New Roman"/>
+          <w:noProof/>
+          <w:sz w:val="24"/>
+          <w:szCs w:val="24"/>
+          <w:lang w:eastAsia="nl-NL"/>
+        </w:rPr>
+      </w:pPr>
+      <w:r>
+        <w:rPr>
+          <w:rFonts w:ascii="Courier New" w:eastAsia="Times New Roman" w:hAnsi="Courier New" w:cs="Courier New"/>
+          <w:noProof/>
+          <w:color w:val="000000"/>
+          <w:sz w:val="20"/>
+          <w:szCs w:val="20"/>
+          <w:lang w:eastAsia="nl-NL"/>
+        </w:rPr>
+        <w:t>successors = problem.getSuccessors(node[0][0])</w:t>
+      </w:r>
+    </w:p>
+    <w:p>
+      <w:pPr>
+        <w:spacing w:after="0" w:line="240" w:lineRule="auto"/>
+        <w:rPr>
+          <w:rFonts w:ascii="Times New Roman" w:eastAsia="Times New Roman" w:hAnsi="Times New Roman" w:cs="Times New Roman"/>
+          <w:noProof/>
+          <w:sz w:val="24"/>
+          <w:szCs w:val="24"/>
+          <w:lang w:eastAsia="nl-NL"/>
+        </w:rPr>
+      </w:pPr>
+      <w:r>
+        <w:rPr>
+          <w:rFonts w:ascii="Courier New" w:eastAsia="Times New Roman" w:hAnsi="Courier New" w:cs="Courier New"/>
+          <w:noProof/>
+          <w:color w:val="000000"/>
+          <w:sz w:val="20"/>
+          <w:szCs w:val="20"/>
+          <w:lang w:eastAsia="nl-NL"/>
+        </w:rPr>
+        <w:t>      </w:t>
+      </w:r>
+      <w:r>
+        <w:rPr>
+          <w:rFonts w:ascii="Courier New" w:eastAsia="Times New Roman" w:hAnsi="Courier New" w:cs="Courier New"/>
+          <w:noProof/>
+          <w:color w:val="000000"/>
+          <w:sz w:val="20"/>
+          <w:szCs w:val="20"/>
+          <w:lang w:eastAsia="nl-NL"/>
+        </w:rPr>
+        <w:t>for successor in successors:</w:t>
+      </w:r>
+    </w:p>
+    <w:p>
+      <w:pPr>
+        <w:spacing w:after="0" w:line="240" w:lineRule="auto"/>
+        <w:rPr>
+          <w:rFonts w:ascii="Times New Roman" w:eastAsia="Times New Roman" w:hAnsi="Times New Roman" w:cs="Times New Roman"/>
+          <w:noProof/>
+          <w:sz w:val="24"/>
+          <w:szCs w:val="24"/>
+          <w:lang w:eastAsia="nl-NL"/>
+        </w:rPr>
+      </w:pPr>
+      <w:r>
+        <w:rPr>
+          <w:rFonts w:ascii="Courier New" w:eastAsia="Times New Roman" w:hAnsi="Courier New" w:cs="Courier New"/>
+          <w:noProof/>
+          <w:color w:val="000000"/>
+          <w:sz w:val="20"/>
+          <w:szCs w:val="20"/>
+          <w:lang w:eastAsia="nl-NL"/>
+        </w:rPr>
+        <w:t>           </w:t>
+      </w:r>
+      <w:r>
+        <w:rPr>
+          <w:rFonts w:ascii="Courier New" w:eastAsia="Times New Roman" w:hAnsi="Courier New" w:cs="Courier New"/>
+          <w:noProof/>
+          <w:color w:val="000000"/>
+          <w:sz w:val="20"/>
+          <w:szCs w:val="20"/>
+          <w:lang w:eastAsia="nl-NL"/>
+        </w:rPr>
+        <w:tab/>
+        <w:t>fringe.push((successor, (node[0])))</w:t>
+      </w:r>
+    </w:p>
+    <w:p>
+      <w:pPr>
+        <w:spacing w:after="0" w:line="240" w:lineRule="auto"/>
+        <w:rPr>
+          <w:rFonts w:ascii="Courier New" w:eastAsia="Times New Roman" w:hAnsi="Courier New" w:cs="Courier New"/>
+          <w:noProof/>
+          <w:color w:val="000000"/>
+          <w:sz w:val="20"/>
+          <w:szCs w:val="20"/>
+          <w:lang w:eastAsia="nl-NL"/>
+        </w:rPr>
+      </w:pPr>
+      <w:r>
+        <w:rPr>
+          <w:rFonts w:ascii="Courier New" w:eastAsia="Times New Roman" w:hAnsi="Courier New" w:cs="Courier New"/>
+          <w:noProof/>
+          <w:color w:val="000000"/>
+          <w:sz w:val="20"/>
+          <w:szCs w:val="20"/>
+          <w:lang w:eastAsia="nl-NL"/>
+        </w:rPr>
+        <w:tab/>
+      </w:r>
+    </w:p>
+    <w:p>
+      <w:pPr>
+        <w:spacing w:after="0" w:line="240" w:lineRule="auto"/>
+        <w:rPr>
+          <w:rFonts w:ascii="Times New Roman" w:eastAsia="Times New Roman" w:hAnsi="Times New Roman" w:cs="Times New Roman"/>
+          <w:noProof/>
+          <w:sz w:val="24"/>
+          <w:szCs w:val="24"/>
+          <w:lang w:eastAsia="nl-NL"/>
+        </w:rPr>
+      </w:pPr>
+      <w:r>
+        <w:rPr>
+          <w:rFonts w:ascii="Courier New" w:eastAsia="Times New Roman" w:hAnsi="Courier New" w:cs="Courier New"/>
+          <w:noProof/>
+          <w:color w:val="000000"/>
+          <w:sz w:val="20"/>
+          <w:szCs w:val="20"/>
+          <w:lang w:eastAsia="nl-NL"/>
+        </w:rPr>
+        <w:t>closed = dict(closed)</w:t>
+      </w:r>
+    </w:p>
+    <w:p>
+      <w:pPr>
+        <w:spacing w:after="0" w:line="240" w:lineRule="auto"/>
+        <w:rPr>
+          <w:rFonts w:ascii="Courier New" w:eastAsia="Times New Roman" w:hAnsi="Courier New" w:cs="Courier New"/>
+          <w:noProof/>
+          <w:color w:val="000000"/>
+          <w:sz w:val="20"/>
+          <w:szCs w:val="20"/>
+          <w:lang w:eastAsia="nl-NL"/>
+        </w:rPr>
+      </w:pPr>
+      <w:r>
+        <w:rPr>
+          <w:rFonts w:ascii="Courier New" w:eastAsia="Times New Roman" w:hAnsi="Courier New" w:cs="Courier New"/>
+          <w:noProof/>
+          <w:color w:val="000000"/>
+          <w:sz w:val="20"/>
+          <w:szCs w:val="20"/>
+          <w:lang w:eastAsia="nl-NL"/>
+        </w:rPr>
+        <w:tab/>
+      </w:r>
+    </w:p>
+    <w:p>
+      <w:pPr>
+        <w:spacing w:after="0" w:line="240" w:lineRule="auto"/>
+        <w:rPr>
+          <w:rFonts w:ascii="Times New Roman" w:eastAsia="Times New Roman" w:hAnsi="Times New Roman" w:cs="Times New Roman"/>
+          <w:noProof/>
+          <w:sz w:val="24"/>
+          <w:szCs w:val="24"/>
+          <w:lang w:eastAsia="nl-NL"/>
+        </w:rPr>
+      </w:pPr>
+      <w:r>
+        <w:rPr>
+          <w:rFonts w:ascii="Courier New" w:eastAsia="Times New Roman" w:hAnsi="Courier New" w:cs="Courier New"/>
+          <w:noProof/>
+          <w:color w:val="000000"/>
+          <w:sz w:val="20"/>
+          <w:szCs w:val="20"/>
+          <w:lang w:eastAsia="nl-NL"/>
+        </w:rPr>
+        <w:t>while goal[0] in closed and goal[1] != s:</w:t>
+      </w:r>
+    </w:p>
+    <w:p>
+      <w:pPr>
+        <w:spacing w:after="0" w:line="240" w:lineRule="auto"/>
+        <w:rPr>
+          <w:rFonts w:ascii="Times New Roman" w:eastAsia="Times New Roman" w:hAnsi="Times New Roman" w:cs="Times New Roman"/>
+          <w:noProof/>
+          <w:sz w:val="24"/>
+          <w:szCs w:val="24"/>
+          <w:lang w:eastAsia="nl-NL"/>
+        </w:rPr>
+      </w:pPr>
+      <w:r>
+        <w:rPr>
+          <w:rFonts w:ascii="Courier New" w:eastAsia="Times New Roman" w:hAnsi="Courier New" w:cs="Courier New"/>
+          <w:noProof/>
+          <w:color w:val="000000"/>
+          <w:sz w:val="20"/>
+          <w:szCs w:val="20"/>
+          <w:lang w:eastAsia="nl-NL"/>
+        </w:rPr>
+        <w:t>   </w:t>
+      </w:r>
+      <w:r>
+        <w:rPr>
+          <w:rFonts w:ascii="Courier New" w:eastAsia="Times New Roman" w:hAnsi="Courier New" w:cs="Courier New"/>
+          <w:noProof/>
+          <w:color w:val="000000"/>
+          <w:sz w:val="20"/>
+          <w:szCs w:val="20"/>
+          <w:lang w:eastAsia="nl-NL"/>
+        </w:rPr>
+        <w:tab/>
+        <w:t>solution.insert(0, goal[1])</w:t>
+      </w:r>
+    </w:p>
+    <w:p>
+      <w:pPr>
+        <w:spacing w:after="0" w:line="240" w:lineRule="auto"/>
+        <w:rPr>
+          <w:rFonts w:ascii="Times New Roman" w:eastAsia="Times New Roman" w:hAnsi="Times New Roman" w:cs="Times New Roman"/>
+          <w:noProof/>
+          <w:sz w:val="24"/>
+          <w:szCs w:val="24"/>
+          <w:lang w:eastAsia="nl-NL"/>
+        </w:rPr>
+      </w:pPr>
+      <w:r>
+        <w:rPr>
+          <w:rFonts w:ascii="Courier New" w:eastAsia="Times New Roman" w:hAnsi="Courier New" w:cs="Courier New"/>
+          <w:noProof/>
+          <w:color w:val="000000"/>
+          <w:sz w:val="20"/>
+          <w:szCs w:val="20"/>
+          <w:lang w:eastAsia="nl-NL"/>
+        </w:rPr>
+        <w:t>   </w:t>
+      </w:r>
+      <w:r>
+        <w:rPr>
+          <w:rFonts w:ascii="Courier New" w:eastAsia="Times New Roman" w:hAnsi="Courier New" w:cs="Courier New"/>
+          <w:noProof/>
+          <w:color w:val="000000"/>
+          <w:sz w:val="20"/>
+          <w:szCs w:val="20"/>
+          <w:lang w:eastAsia="nl-NL"/>
+        </w:rPr>
+        <w:tab/>
+        <w:t>goal = closed[goal]</w:t>
+      </w:r>
+    </w:p>
+    <w:p>
+      <w:pPr>
+        <w:rPr>
+          <w:rFonts w:ascii="Courier New" w:eastAsia="Times New Roman" w:hAnsi="Courier New" w:cs="Courier New"/>
+          <w:color w:val="000000"/>
+          <w:sz w:val="20"/>
+          <w:szCs w:val="20"/>
+          <w:lang w:eastAsia="nl-NL"/>
+        </w:rPr>
+      </w:pPr>
+    </w:p>
+    <w:p>
+      <w:pPr>
+        <w:rPr>
+          <w:rFonts w:ascii="Courier New" w:eastAsia="Times New Roman" w:hAnsi="Courier New" w:cs="Courier New"/>
+          <w:noProof/>
+          <w:color w:val="000000"/>
+          <w:sz w:val="20"/>
+          <w:szCs w:val="20"/>
+          <w:lang w:eastAsia="nl-NL"/>
+        </w:rPr>
+      </w:pPr>
+      <w:r>
+        <w:rPr>
+          <w:rFonts w:ascii="Courier New" w:eastAsia="Times New Roman" w:hAnsi="Courier New" w:cs="Courier New"/>
+          <w:color w:val="000000"/>
+          <w:sz w:val="20"/>
+          <w:szCs w:val="20"/>
+          <w:lang w:eastAsia="nl-NL"/>
+        </w:rPr>
+        <w:t>return solution</w:t>
+      </w:r>
+    </w:p>
+    <w:p>
+      <w:pPr>
+        <w:rPr>
+          <w:rFonts w:ascii="Courier New" w:eastAsia="Times New Roman" w:hAnsi="Courier New" w:cs="Courier New"/>
+          <w:color w:val="000000"/>
+          <w:sz w:val="20"/>
+          <w:szCs w:val="20"/>
+          <w:lang w:eastAsia="nl-NL"/>
+        </w:rPr>
+        <w:sectPr>
+          <w:pgSz w:w="11906" w:h="16838"/>
+          <w:pgMar w:top="1440" w:right="1440" w:bottom="1440" w:left="1440" w:header="708" w:footer="708" w:gutter="0"/>
+          <w:lnNumType w:countBy="1"/>
+          <w:cols w:space="708"/>
+          <w:docGrid w:linePitch="360"/>
+        </w:sectPr>
+      </w:pPr>
+    </w:p>
+    <w:p>
+      <w:pPr>
         <w:rPr>
           <w:rFonts w:ascii="Courier New" w:hAnsi="Courier New" w:cs="Courier New"/>
           <w:sz w:val="20"/>
           <w:szCs w:val="20"/>
           <w:lang w:val="en-GB"/>
         </w:rPr>
-        <w:br w:type="page"/>
-      </w:r>
-    </w:p>
-    <w:p>
-      <w:pPr>
-        <w:rPr>
-          <w:rFonts w:ascii="Courier New" w:hAnsi="Courier New" w:cs="Courier New"/>
-          <w:sz w:val="20"/>
-          <w:szCs w:val="20"/>
-          <w:lang w:val="en-GB"/>
-        </w:rPr>
-      </w:pPr>
-      <w:r>
-        <w:rPr>
-          <w:rFonts w:ascii="Courier New" w:hAnsi="Courier New" w:cs="Courier New"/>
-          <w:sz w:val="20"/>
-          <w:szCs w:val="20"/>
-          <w:lang w:val="en-GB"/>
-        </w:rPr>
-        <w:lastRenderedPageBreak/>
-        <w:t>from game import Directions</w:t>
-      </w:r>
-    </w:p>
-    <w:p>
-      <w:pPr>
-        <w:rPr>
-          <w:rFonts w:ascii="Courier New" w:hAnsi="Courier New" w:cs="Courier New"/>
-          <w:sz w:val="20"/>
-          <w:szCs w:val="20"/>
-          <w:lang w:val="en-GB"/>
-        </w:rPr>
-      </w:pPr>
-      <w:r>
-        <w:rPr>
-          <w:rFonts w:ascii="Courier New" w:hAnsi="Courier New" w:cs="Courier New"/>
-          <w:sz w:val="20"/>
-          <w:szCs w:val="20"/>
-          <w:lang w:val="en-GB"/>
-        </w:rPr>
-        <w:t xml:space="preserve">    s = </w:t>
-      </w:r>
-      <w:proofErr w:type="spellStart"/>
-      <w:r>
-        <w:rPr>
-          <w:rFonts w:ascii="Courier New" w:hAnsi="Courier New" w:cs="Courier New"/>
-          <w:sz w:val="20"/>
-          <w:szCs w:val="20"/>
-          <w:lang w:val="en-GB"/>
-        </w:rPr>
-        <w:t>Directions.STOP</w:t>
-      </w:r>
-      <w:proofErr w:type="spellEnd"/>
-    </w:p>
-    <w:p>
-      <w:pPr>
-        <w:rPr>
-          <w:rFonts w:ascii="Courier New" w:hAnsi="Courier New" w:cs="Courier New"/>
-          <w:sz w:val="20"/>
-          <w:szCs w:val="20"/>
-          <w:lang w:val="en-GB"/>
-        </w:rPr>
-      </w:pPr>
-      <w:r>
-        <w:rPr>
-          <w:rFonts w:ascii="Courier New" w:hAnsi="Courier New" w:cs="Courier New"/>
-          <w:sz w:val="20"/>
-          <w:szCs w:val="20"/>
-          <w:lang w:val="en-GB"/>
-        </w:rPr>
-        <w:t xml:space="preserve">  </w:t>
-      </w:r>
-    </w:p>
-    <w:p>
-      <w:pPr>
-        <w:rPr>
-          <w:rFonts w:ascii="Courier New" w:hAnsi="Courier New" w:cs="Courier New"/>
-          <w:sz w:val="20"/>
-          <w:szCs w:val="20"/>
-          <w:lang w:val="en-GB"/>
-        </w:rPr>
-      </w:pPr>
-      <w:r>
-        <w:rPr>
-          <w:rFonts w:ascii="Courier New" w:hAnsi="Courier New" w:cs="Courier New"/>
-          <w:sz w:val="20"/>
-          <w:szCs w:val="20"/>
-          <w:lang w:val="en-GB"/>
-        </w:rPr>
-        <w:t xml:space="preserve">    fringe = ???</w:t>
-      </w:r>
-    </w:p>
-    <w:p>
-      <w:pPr>
-        <w:rPr>
-          <w:rFonts w:ascii="Courier New" w:hAnsi="Courier New" w:cs="Courier New"/>
-          <w:sz w:val="20"/>
-          <w:szCs w:val="20"/>
-          <w:lang w:val="en-GB"/>
-        </w:rPr>
-      </w:pPr>
-      <w:r>
-        <w:rPr>
-          <w:rFonts w:ascii="Courier New" w:hAnsi="Courier New" w:cs="Courier New"/>
-          <w:sz w:val="20"/>
-          <w:szCs w:val="20"/>
-          <w:lang w:val="en-GB"/>
-        </w:rPr>
-        <w:t xml:space="preserve">    closed = []</w:t>
-      </w:r>
-    </w:p>
-    <w:p>
-      <w:pPr>
-        <w:rPr>
-          <w:rFonts w:ascii="Courier New" w:hAnsi="Courier New" w:cs="Courier New"/>
-          <w:sz w:val="20"/>
-          <w:szCs w:val="20"/>
-          <w:lang w:val="en-GB"/>
-        </w:rPr>
-      </w:pPr>
-      <w:r>
-        <w:rPr>
-          <w:rFonts w:ascii="Courier New" w:hAnsi="Courier New" w:cs="Courier New"/>
-          <w:sz w:val="20"/>
-          <w:szCs w:val="20"/>
-          <w:lang w:val="en-GB"/>
-        </w:rPr>
-        <w:t xml:space="preserve">    solution = []</w:t>
-      </w:r>
-    </w:p>
-    <w:p>
-      <w:pPr>
-        <w:rPr>
-          <w:rFonts w:ascii="Courier New" w:hAnsi="Courier New" w:cs="Courier New"/>
-          <w:sz w:val="20"/>
-          <w:szCs w:val="20"/>
-          <w:lang w:val="en-GB"/>
-        </w:rPr>
-      </w:pPr>
-      <w:r>
-        <w:rPr>
-          <w:rFonts w:ascii="Courier New" w:hAnsi="Courier New" w:cs="Courier New"/>
-          <w:sz w:val="20"/>
-          <w:szCs w:val="20"/>
-          <w:lang w:val="en-GB"/>
-        </w:rPr>
-        <w:t xml:space="preserve">    </w:t>
-      </w:r>
-    </w:p>
-    <w:p>
-      <w:pPr>
-        <w:rPr>
-          <w:rFonts w:ascii="Courier New" w:hAnsi="Courier New" w:cs="Courier New"/>
-          <w:sz w:val="20"/>
-          <w:szCs w:val="20"/>
-          <w:lang w:val="en-GB"/>
-        </w:rPr>
-      </w:pPr>
-      <w:r>
-        <w:rPr>
-          <w:rFonts w:ascii="Courier New" w:hAnsi="Courier New" w:cs="Courier New"/>
-          <w:sz w:val="20"/>
-          <w:szCs w:val="20"/>
-          <w:lang w:val="en-GB"/>
-        </w:rPr>
-        <w:t xml:space="preserve">    </w:t>
-      </w:r>
-      <w:proofErr w:type="spellStart"/>
-      <w:r>
-        <w:rPr>
-          <w:rFonts w:ascii="Courier New" w:hAnsi="Courier New" w:cs="Courier New"/>
-          <w:sz w:val="20"/>
-          <w:szCs w:val="20"/>
-          <w:lang w:val="en-GB"/>
-        </w:rPr>
-        <w:t>startLocation</w:t>
-      </w:r>
-      <w:proofErr w:type="spellEnd"/>
-      <w:r>
-        <w:rPr>
-          <w:rFonts w:ascii="Courier New" w:hAnsi="Courier New" w:cs="Courier New"/>
-          <w:sz w:val="20"/>
-          <w:szCs w:val="20"/>
-          <w:lang w:val="en-GB"/>
-        </w:rPr>
-        <w:t xml:space="preserve"> = </w:t>
-      </w:r>
-      <w:proofErr w:type="spellStart"/>
-      <w:r>
-        <w:rPr>
-          <w:rFonts w:ascii="Courier New" w:hAnsi="Courier New" w:cs="Courier New"/>
-          <w:sz w:val="20"/>
-          <w:szCs w:val="20"/>
-          <w:lang w:val="en-GB"/>
-        </w:rPr>
-        <w:t>problem.getStartState</w:t>
-      </w:r>
-      <w:proofErr w:type="spellEnd"/>
-      <w:r>
-        <w:rPr>
-          <w:rFonts w:ascii="Courier New" w:hAnsi="Courier New" w:cs="Courier New"/>
-          <w:sz w:val="20"/>
-          <w:szCs w:val="20"/>
-          <w:lang w:val="en-GB"/>
-        </w:rPr>
-        <w:t>()</w:t>
-      </w:r>
-    </w:p>
-    <w:p>
-      <w:pPr>
-        <w:rPr>
-          <w:rFonts w:ascii="Courier New" w:hAnsi="Courier New" w:cs="Courier New"/>
-          <w:sz w:val="20"/>
-          <w:szCs w:val="20"/>
-          <w:lang w:val="en-GB"/>
-        </w:rPr>
-      </w:pPr>
-      <w:r>
-        <w:rPr>
-          <w:rFonts w:ascii="Courier New" w:hAnsi="Courier New" w:cs="Courier New"/>
-          <w:sz w:val="20"/>
-          <w:szCs w:val="20"/>
-          <w:lang w:val="en-GB"/>
-        </w:rPr>
-        <w:t xml:space="preserve">    node = (</w:t>
-      </w:r>
-      <w:proofErr w:type="spellStart"/>
-      <w:r>
-        <w:rPr>
-          <w:rFonts w:ascii="Courier New" w:hAnsi="Courier New" w:cs="Courier New"/>
-          <w:sz w:val="20"/>
-          <w:szCs w:val="20"/>
-          <w:lang w:val="en-GB"/>
-        </w:rPr>
-        <w:t>startLocation</w:t>
-      </w:r>
-      <w:proofErr w:type="spellEnd"/>
-      <w:r>
-        <w:rPr>
-          <w:rFonts w:ascii="Courier New" w:hAnsi="Courier New" w:cs="Courier New"/>
-          <w:sz w:val="20"/>
-          <w:szCs w:val="20"/>
-          <w:lang w:val="en-GB"/>
-        </w:rPr>
-        <w:t>, (</w:t>
-      </w:r>
-      <w:proofErr w:type="spellStart"/>
-      <w:r>
-        <w:rPr>
-          <w:rFonts w:ascii="Courier New" w:hAnsi="Courier New" w:cs="Courier New"/>
-          <w:sz w:val="20"/>
-          <w:szCs w:val="20"/>
-          <w:lang w:val="en-GB"/>
-        </w:rPr>
-        <w:t>startLocation</w:t>
-      </w:r>
-      <w:proofErr w:type="spellEnd"/>
-      <w:r>
-        <w:rPr>
-          <w:rFonts w:ascii="Courier New" w:hAnsi="Courier New" w:cs="Courier New"/>
-          <w:sz w:val="20"/>
-          <w:szCs w:val="20"/>
-          <w:lang w:val="en-GB"/>
-        </w:rPr>
-        <w:t>, s))</w:t>
-      </w:r>
-    </w:p>
-    <w:p>
-      <w:pPr>
-        <w:rPr>
-          <w:rFonts w:ascii="Courier New" w:hAnsi="Courier New" w:cs="Courier New"/>
-          <w:sz w:val="20"/>
-          <w:szCs w:val="20"/>
-          <w:lang w:val="en-GB"/>
-        </w:rPr>
-      </w:pPr>
-      <w:r>
-        <w:rPr>
-          <w:rFonts w:ascii="Courier New" w:hAnsi="Courier New" w:cs="Courier New"/>
-          <w:sz w:val="20"/>
-          <w:szCs w:val="20"/>
-          <w:lang w:val="en-GB"/>
-        </w:rPr>
-        <w:t xml:space="preserve">    </w:t>
-      </w:r>
-      <w:proofErr w:type="spellStart"/>
-      <w:r>
-        <w:rPr>
-          <w:rFonts w:ascii="Courier New" w:hAnsi="Courier New" w:cs="Courier New"/>
-          <w:sz w:val="20"/>
-          <w:szCs w:val="20"/>
-          <w:lang w:val="en-GB"/>
-        </w:rPr>
-        <w:t>fringe.push</w:t>
-      </w:r>
-      <w:proofErr w:type="spellEnd"/>
-      <w:r>
-        <w:rPr>
-          <w:rFonts w:ascii="Courier New" w:hAnsi="Courier New" w:cs="Courier New"/>
-          <w:sz w:val="20"/>
-          <w:szCs w:val="20"/>
-          <w:lang w:val="en-GB"/>
-        </w:rPr>
-        <w:t>(node)</w:t>
-      </w:r>
-    </w:p>
-    <w:p>
-      <w:pPr>
-        <w:rPr>
-          <w:rFonts w:ascii="Courier New" w:hAnsi="Courier New" w:cs="Courier New"/>
-          <w:sz w:val="20"/>
-          <w:szCs w:val="20"/>
-          <w:lang w:val="en-GB"/>
-        </w:rPr>
-      </w:pPr>
-      <w:r>
-        <w:rPr>
-          <w:rFonts w:ascii="Courier New" w:hAnsi="Courier New" w:cs="Courier New"/>
-          <w:sz w:val="20"/>
-          <w:szCs w:val="20"/>
-          <w:lang w:val="en-GB"/>
-        </w:rPr>
-        <w:t xml:space="preserve">    goal = ()</w:t>
-      </w:r>
-    </w:p>
-    <w:p>
-      <w:pPr>
-        <w:rPr>
-          <w:rFonts w:ascii="Courier New" w:hAnsi="Courier New" w:cs="Courier New"/>
-          <w:sz w:val="20"/>
-          <w:szCs w:val="20"/>
-          <w:lang w:val="en-GB"/>
-        </w:rPr>
-      </w:pPr>
-    </w:p>
-    <w:p>
-      <w:pPr>
-        <w:rPr>
-          <w:rFonts w:ascii="Courier New" w:hAnsi="Courier New" w:cs="Courier New"/>
-          <w:sz w:val="20"/>
-          <w:szCs w:val="20"/>
-          <w:lang w:val="en-GB"/>
-        </w:rPr>
-      </w:pPr>
-      <w:r>
-        <w:rPr>
-          <w:rFonts w:ascii="Courier New" w:hAnsi="Courier New" w:cs="Courier New"/>
-          <w:sz w:val="20"/>
-          <w:szCs w:val="20"/>
-          <w:lang w:val="en-GB"/>
-        </w:rPr>
-        <w:t xml:space="preserve">    while not </w:t>
-      </w:r>
-      <w:proofErr w:type="spellStart"/>
-      <w:r>
-        <w:rPr>
-          <w:rFonts w:ascii="Courier New" w:hAnsi="Courier New" w:cs="Courier New"/>
-          <w:sz w:val="20"/>
-          <w:szCs w:val="20"/>
-          <w:lang w:val="en-GB"/>
-        </w:rPr>
-        <w:t>fringe.isEmpty</w:t>
-      </w:r>
-      <w:proofErr w:type="spellEnd"/>
-      <w:r>
-        <w:rPr>
-          <w:rFonts w:ascii="Courier New" w:hAnsi="Courier New" w:cs="Courier New"/>
-          <w:sz w:val="20"/>
-          <w:szCs w:val="20"/>
-          <w:lang w:val="en-GB"/>
-        </w:rPr>
-        <w:t>():</w:t>
-      </w:r>
-    </w:p>
-    <w:p>
-      <w:pPr>
-        <w:rPr>
-          <w:rFonts w:ascii="Courier New" w:hAnsi="Courier New" w:cs="Courier New"/>
-          <w:sz w:val="20"/>
-          <w:szCs w:val="20"/>
-          <w:lang w:val="en-GB"/>
-        </w:rPr>
-      </w:pPr>
-      <w:r>
-        <w:rPr>
-          <w:rFonts w:ascii="Courier New" w:hAnsi="Courier New" w:cs="Courier New"/>
-          <w:sz w:val="20"/>
-          <w:szCs w:val="20"/>
-          <w:lang w:val="en-GB"/>
-        </w:rPr>
-        <w:t xml:space="preserve">        node = </w:t>
-      </w:r>
-      <w:proofErr w:type="spellStart"/>
-      <w:r>
-        <w:rPr>
-          <w:rFonts w:ascii="Courier New" w:hAnsi="Courier New" w:cs="Courier New"/>
-          <w:sz w:val="20"/>
-          <w:szCs w:val="20"/>
-          <w:lang w:val="en-GB"/>
-        </w:rPr>
-        <w:t>fringe.pop</w:t>
-      </w:r>
-      <w:proofErr w:type="spellEnd"/>
-      <w:r>
-        <w:rPr>
-          <w:rFonts w:ascii="Courier New" w:hAnsi="Courier New" w:cs="Courier New"/>
-          <w:sz w:val="20"/>
-          <w:szCs w:val="20"/>
-          <w:lang w:val="en-GB"/>
-        </w:rPr>
-        <w:t>()</w:t>
-      </w:r>
-    </w:p>
-    <w:p>
-      <w:pPr>
-        <w:rPr>
-          <w:rFonts w:ascii="Courier New" w:hAnsi="Courier New" w:cs="Courier New"/>
-          <w:sz w:val="20"/>
-          <w:szCs w:val="20"/>
-          <w:lang w:val="en-GB"/>
-        </w:rPr>
-      </w:pPr>
-      <w:r>
-        <w:rPr>
-          <w:rFonts w:ascii="Courier New" w:hAnsi="Courier New" w:cs="Courier New"/>
-          <w:sz w:val="20"/>
-          <w:szCs w:val="20"/>
-          <w:lang w:val="en-GB"/>
-        </w:rPr>
-        <w:t xml:space="preserve">        if node[0] not in </w:t>
-      </w:r>
-      <w:proofErr w:type="spellStart"/>
-      <w:r>
-        <w:rPr>
-          <w:rFonts w:ascii="Courier New" w:hAnsi="Courier New" w:cs="Courier New"/>
-          <w:sz w:val="20"/>
-          <w:szCs w:val="20"/>
-          <w:lang w:val="en-GB"/>
-        </w:rPr>
-        <w:t>dict</w:t>
-      </w:r>
-      <w:proofErr w:type="spellEnd"/>
-      <w:r>
-        <w:rPr>
-          <w:rFonts w:ascii="Courier New" w:hAnsi="Courier New" w:cs="Courier New"/>
-          <w:sz w:val="20"/>
-          <w:szCs w:val="20"/>
-          <w:lang w:val="en-GB"/>
-        </w:rPr>
-        <w:t>(closed):</w:t>
-      </w:r>
-    </w:p>
-    <w:p>
-      <w:pPr>
-        <w:rPr>
-          <w:rFonts w:ascii="Courier New" w:hAnsi="Courier New" w:cs="Courier New"/>
-          <w:sz w:val="20"/>
-          <w:szCs w:val="20"/>
-          <w:lang w:val="en-GB"/>
-        </w:rPr>
-      </w:pPr>
-      <w:r>
-        <w:rPr>
-          <w:rFonts w:ascii="Courier New" w:hAnsi="Courier New" w:cs="Courier New"/>
-          <w:sz w:val="20"/>
-          <w:szCs w:val="20"/>
-          <w:lang w:val="en-GB"/>
-        </w:rPr>
-        <w:t xml:space="preserve">            </w:t>
-      </w:r>
-      <w:proofErr w:type="spellStart"/>
-      <w:r>
-        <w:rPr>
-          <w:rFonts w:ascii="Courier New" w:hAnsi="Courier New" w:cs="Courier New"/>
-          <w:sz w:val="20"/>
-          <w:szCs w:val="20"/>
-          <w:lang w:val="en-GB"/>
-        </w:rPr>
-        <w:t>closed.append</w:t>
-      </w:r>
-      <w:proofErr w:type="spellEnd"/>
-      <w:r>
-        <w:rPr>
-          <w:rFonts w:ascii="Courier New" w:hAnsi="Courier New" w:cs="Courier New"/>
-          <w:sz w:val="20"/>
-          <w:szCs w:val="20"/>
-          <w:lang w:val="en-GB"/>
-        </w:rPr>
-        <w:t>(node)</w:t>
-      </w:r>
-    </w:p>
-    <w:p>
-      <w:pPr>
-        <w:rPr>
-          <w:rFonts w:ascii="Courier New" w:hAnsi="Courier New" w:cs="Courier New"/>
-          <w:sz w:val="20"/>
-          <w:szCs w:val="20"/>
-          <w:lang w:val="en-GB"/>
-        </w:rPr>
-      </w:pPr>
-    </w:p>
-    <w:p>
-      <w:pPr>
-        <w:rPr>
-          <w:rFonts w:ascii="Courier New" w:hAnsi="Courier New" w:cs="Courier New"/>
-          <w:sz w:val="20"/>
-          <w:szCs w:val="20"/>
-          <w:lang w:val="en-GB"/>
-        </w:rPr>
-      </w:pPr>
-      <w:r>
-        <w:rPr>
-          <w:rFonts w:ascii="Courier New" w:hAnsi="Courier New" w:cs="Courier New"/>
-          <w:sz w:val="20"/>
-          <w:szCs w:val="20"/>
-          <w:lang w:val="en-GB"/>
-        </w:rPr>
-        <w:t xml:space="preserve">            if </w:t>
-      </w:r>
-      <w:proofErr w:type="spellStart"/>
-      <w:r>
-        <w:rPr>
-          <w:rFonts w:ascii="Courier New" w:hAnsi="Courier New" w:cs="Courier New"/>
-          <w:sz w:val="20"/>
-          <w:szCs w:val="20"/>
-          <w:lang w:val="en-GB"/>
-        </w:rPr>
-        <w:t>problem.isGoalState</w:t>
-      </w:r>
-      <w:proofErr w:type="spellEnd"/>
-      <w:r>
-        <w:rPr>
-          <w:rFonts w:ascii="Courier New" w:hAnsi="Courier New" w:cs="Courier New"/>
-          <w:sz w:val="20"/>
-          <w:szCs w:val="20"/>
-          <w:lang w:val="en-GB"/>
-        </w:rPr>
-        <w:t>(node[0]):</w:t>
-      </w:r>
-    </w:p>
-    <w:p>
-      <w:pPr>
-        <w:rPr>
-          <w:rFonts w:ascii="Courier New" w:hAnsi="Courier New" w:cs="Courier New"/>
-          <w:sz w:val="20"/>
-          <w:szCs w:val="20"/>
-          <w:lang w:val="en-GB"/>
-        </w:rPr>
-      </w:pPr>
-      <w:r>
-        <w:rPr>
-          <w:rFonts w:ascii="Courier New" w:hAnsi="Courier New" w:cs="Courier New"/>
-          <w:sz w:val="20"/>
-          <w:szCs w:val="20"/>
-          <w:lang w:val="en-GB"/>
-        </w:rPr>
-        <w:t xml:space="preserve">                goal = node</w:t>
-      </w:r>
-    </w:p>
-    <w:p>
-      <w:pPr>
-        <w:rPr>
-          <w:rFonts w:ascii="Courier New" w:hAnsi="Courier New" w:cs="Courier New"/>
-          <w:sz w:val="20"/>
-          <w:szCs w:val="20"/>
-          <w:lang w:val="en-GB"/>
-        </w:rPr>
-      </w:pPr>
-      <w:r>
-        <w:rPr>
-          <w:rFonts w:ascii="Courier New" w:hAnsi="Courier New" w:cs="Courier New"/>
-          <w:sz w:val="20"/>
-          <w:szCs w:val="20"/>
-          <w:lang w:val="en-GB"/>
-        </w:rPr>
-        <w:t xml:space="preserve">                break</w:t>
-      </w:r>
-    </w:p>
-    <w:p>
-      <w:pPr>
-        <w:rPr>
-          <w:rFonts w:ascii="Courier New" w:hAnsi="Courier New" w:cs="Courier New"/>
-          <w:sz w:val="20"/>
-          <w:szCs w:val="20"/>
-          <w:lang w:val="en-GB"/>
-        </w:rPr>
-      </w:pPr>
-    </w:p>
-    <w:p>
-      <w:pPr>
-        <w:rPr>
-          <w:rFonts w:ascii="Courier New" w:hAnsi="Courier New" w:cs="Courier New"/>
-          <w:sz w:val="20"/>
-          <w:szCs w:val="20"/>
-          <w:lang w:val="en-GB"/>
-        </w:rPr>
-      </w:pPr>
-      <w:r>
-        <w:rPr>
-          <w:rFonts w:ascii="Courier New" w:hAnsi="Courier New" w:cs="Courier New"/>
-          <w:sz w:val="20"/>
-          <w:szCs w:val="20"/>
-          <w:lang w:val="en-GB"/>
-        </w:rPr>
-        <w:t xml:space="preserve">            successors = </w:t>
-      </w:r>
-      <w:proofErr w:type="spellStart"/>
-      <w:r>
-        <w:rPr>
-          <w:rFonts w:ascii="Courier New" w:hAnsi="Courier New" w:cs="Courier New"/>
-          <w:sz w:val="20"/>
-          <w:szCs w:val="20"/>
-          <w:lang w:val="en-GB"/>
-        </w:rPr>
-        <w:t>problem.getSuccessors</w:t>
-      </w:r>
-      <w:proofErr w:type="spellEnd"/>
-      <w:r>
-        <w:rPr>
-          <w:rFonts w:ascii="Courier New" w:hAnsi="Courier New" w:cs="Courier New"/>
-          <w:sz w:val="20"/>
-          <w:szCs w:val="20"/>
-          <w:lang w:val="en-GB"/>
-        </w:rPr>
-        <w:t>(node[0])</w:t>
-      </w:r>
-    </w:p>
-    <w:p>
-      <w:pPr>
-        <w:rPr>
-          <w:rFonts w:ascii="Courier New" w:hAnsi="Courier New" w:cs="Courier New"/>
-          <w:sz w:val="20"/>
-          <w:szCs w:val="20"/>
-          <w:lang w:val="en-GB"/>
-        </w:rPr>
-      </w:pPr>
-      <w:r>
-        <w:rPr>
-          <w:rFonts w:ascii="Courier New" w:hAnsi="Courier New" w:cs="Courier New"/>
-          <w:sz w:val="20"/>
-          <w:szCs w:val="20"/>
-          <w:lang w:val="en-GB"/>
-        </w:rPr>
-        <w:t xml:space="preserve">            for successor in successors:</w:t>
-      </w:r>
-    </w:p>
-    <w:p>
-      <w:pPr>
-        <w:rPr>
-          <w:rFonts w:ascii="Courier New" w:hAnsi="Courier New" w:cs="Courier New"/>
-          <w:sz w:val="20"/>
-          <w:szCs w:val="20"/>
-          <w:lang w:val="en-GB"/>
-        </w:rPr>
-      </w:pPr>
-      <w:r>
-        <w:rPr>
-          <w:rFonts w:ascii="Courier New" w:hAnsi="Courier New" w:cs="Courier New"/>
-          <w:sz w:val="20"/>
-          <w:szCs w:val="20"/>
-          <w:lang w:val="en-GB"/>
-        </w:rPr>
-        <w:t xml:space="preserve">                </w:t>
-      </w:r>
-      <w:proofErr w:type="spellStart"/>
-      <w:r>
-        <w:rPr>
-          <w:rFonts w:ascii="Courier New" w:hAnsi="Courier New" w:cs="Courier New"/>
-          <w:sz w:val="20"/>
-          <w:szCs w:val="20"/>
-          <w:lang w:val="en-GB"/>
-        </w:rPr>
-        <w:t>fringe.push</w:t>
-      </w:r>
-      <w:proofErr w:type="spellEnd"/>
-      <w:r>
-        <w:rPr>
-          <w:rFonts w:ascii="Courier New" w:hAnsi="Courier New" w:cs="Courier New"/>
-          <w:sz w:val="20"/>
-          <w:szCs w:val="20"/>
-          <w:lang w:val="en-GB"/>
-        </w:rPr>
-        <w:t>((successor[0], (node[0], successor[1])))</w:t>
-      </w:r>
-    </w:p>
-    <w:p>
-      <w:pPr>
-        <w:rPr>
-          <w:rFonts w:ascii="Courier New" w:hAnsi="Courier New" w:cs="Courier New"/>
-          <w:sz w:val="20"/>
-          <w:szCs w:val="20"/>
-          <w:lang w:val="en-GB"/>
-        </w:rPr>
-      </w:pPr>
-    </w:p>
-    <w:p>
-      <w:pPr>
-        <w:rPr>
-          <w:rFonts w:ascii="Courier New" w:hAnsi="Courier New" w:cs="Courier New"/>
-          <w:sz w:val="20"/>
-          <w:szCs w:val="20"/>
-          <w:lang w:val="en-GB"/>
-        </w:rPr>
-      </w:pPr>
-      <w:r>
-        <w:rPr>
-          <w:rFonts w:ascii="Courier New" w:hAnsi="Courier New" w:cs="Courier New"/>
-          <w:sz w:val="20"/>
-          <w:szCs w:val="20"/>
-          <w:lang w:val="en-GB"/>
-        </w:rPr>
-        <w:t xml:space="preserve">    closed = </w:t>
-      </w:r>
-      <w:proofErr w:type="spellStart"/>
-      <w:r>
-        <w:rPr>
-          <w:rFonts w:ascii="Courier New" w:hAnsi="Courier New" w:cs="Courier New"/>
-          <w:sz w:val="20"/>
-          <w:szCs w:val="20"/>
-          <w:lang w:val="en-GB"/>
-        </w:rPr>
-        <w:t>dict</w:t>
-      </w:r>
-      <w:proofErr w:type="spellEnd"/>
-      <w:r>
-        <w:rPr>
-          <w:rFonts w:ascii="Courier New" w:hAnsi="Courier New" w:cs="Courier New"/>
-          <w:sz w:val="20"/>
-          <w:szCs w:val="20"/>
-          <w:lang w:val="en-GB"/>
-        </w:rPr>
-        <w:t>(closed)</w:t>
-      </w:r>
-    </w:p>
-    <w:p>
-      <w:pPr>
-        <w:rPr>
-          <w:rFonts w:ascii="Courier New" w:hAnsi="Courier New" w:cs="Courier New"/>
-          <w:sz w:val="20"/>
-          <w:szCs w:val="20"/>
-          <w:lang w:val="en-GB"/>
-        </w:rPr>
-      </w:pPr>
-    </w:p>
-    <w:p>
-      <w:pPr>
-        <w:rPr>
-          <w:rFonts w:ascii="Courier New" w:hAnsi="Courier New" w:cs="Courier New"/>
-          <w:sz w:val="20"/>
-          <w:szCs w:val="20"/>
-          <w:lang w:val="en-GB"/>
-        </w:rPr>
-      </w:pPr>
-      <w:r>
-        <w:rPr>
-          <w:rFonts w:ascii="Courier New" w:hAnsi="Courier New" w:cs="Courier New"/>
-          <w:sz w:val="20"/>
-          <w:szCs w:val="20"/>
-          <w:lang w:val="en-GB"/>
-        </w:rPr>
-        <w:t xml:space="preserve">    while goal[0] in closed and goal[1] != s:</w:t>
-      </w:r>
-    </w:p>
-    <w:p>
-      <w:pPr>
-        <w:rPr>
-          <w:rFonts w:ascii="Courier New" w:hAnsi="Courier New" w:cs="Courier New"/>
-          <w:sz w:val="20"/>
-          <w:szCs w:val="20"/>
-          <w:lang w:val="en-GB"/>
-        </w:rPr>
-      </w:pPr>
-      <w:r>
-        <w:rPr>
-          <w:rFonts w:ascii="Courier New" w:hAnsi="Courier New" w:cs="Courier New"/>
-          <w:sz w:val="20"/>
-          <w:szCs w:val="20"/>
-          <w:lang w:val="en-GB"/>
-        </w:rPr>
-        <w:t xml:space="preserve">        </w:t>
-      </w:r>
-      <w:proofErr w:type="spellStart"/>
-      <w:r>
-        <w:rPr>
-          <w:rFonts w:ascii="Courier New" w:hAnsi="Courier New" w:cs="Courier New"/>
-          <w:sz w:val="20"/>
-          <w:szCs w:val="20"/>
-          <w:lang w:val="en-GB"/>
-        </w:rPr>
-        <w:t>solution.append</w:t>
-      </w:r>
-      <w:proofErr w:type="spellEnd"/>
-      <w:r>
-        <w:rPr>
-          <w:rFonts w:ascii="Courier New" w:hAnsi="Courier New" w:cs="Courier New"/>
-          <w:sz w:val="20"/>
-          <w:szCs w:val="20"/>
-          <w:lang w:val="en-GB"/>
-        </w:rPr>
-        <w:t>(closed[goal[0]][1])</w:t>
-      </w:r>
-    </w:p>
-    <w:p>
-      <w:pPr>
-        <w:rPr>
-          <w:rFonts w:ascii="Courier New" w:hAnsi="Courier New" w:cs="Courier New"/>
-          <w:sz w:val="20"/>
-          <w:szCs w:val="20"/>
-          <w:lang w:val="en-GB"/>
-        </w:rPr>
-      </w:pPr>
-      <w:r>
-        <w:rPr>
-          <w:rFonts w:ascii="Courier New" w:hAnsi="Courier New" w:cs="Courier New"/>
-          <w:sz w:val="20"/>
-          <w:szCs w:val="20"/>
-          <w:lang w:val="en-GB"/>
-        </w:rPr>
-        <w:t xml:space="preserve">        goal = closed[goal[0]]</w:t>
-      </w:r>
-    </w:p>
-    <w:p>
-      <w:pPr>
-        <w:rPr>
-          <w:rFonts w:ascii="Courier New" w:hAnsi="Courier New" w:cs="Courier New"/>
-          <w:sz w:val="20"/>
-          <w:szCs w:val="20"/>
-          <w:lang w:val="en-GB"/>
-        </w:rPr>
-      </w:pPr>
-    </w:p>
-    <w:p>
-      <w:pPr>
-        <w:rPr>
-          <w:rFonts w:ascii="Courier New" w:hAnsi="Courier New" w:cs="Courier New"/>
-          <w:sz w:val="20"/>
-          <w:szCs w:val="20"/>
-          <w:lang w:val="en-GB"/>
-        </w:rPr>
-      </w:pPr>
-      <w:r>
-        <w:rPr>
-          <w:rFonts w:ascii="Courier New" w:hAnsi="Courier New" w:cs="Courier New"/>
-          <w:sz w:val="20"/>
-          <w:szCs w:val="20"/>
-          <w:lang w:val="en-GB"/>
-        </w:rPr>
-        <w:t xml:space="preserve">    </w:t>
-      </w:r>
-      <w:proofErr w:type="spellStart"/>
-      <w:r>
-        <w:rPr>
-          <w:rFonts w:ascii="Courier New" w:hAnsi="Courier New" w:cs="Courier New"/>
-          <w:sz w:val="20"/>
-          <w:szCs w:val="20"/>
-          <w:lang w:val="en-GB"/>
-        </w:rPr>
-        <w:t>solution.reverse</w:t>
-      </w:r>
-      <w:proofErr w:type="spellEnd"/>
-      <w:r>
-        <w:rPr>
-          <w:rFonts w:ascii="Courier New" w:hAnsi="Courier New" w:cs="Courier New"/>
-          <w:sz w:val="20"/>
-          <w:szCs w:val="20"/>
-          <w:lang w:val="en-GB"/>
-        </w:rPr>
-        <w:t>()</w:t>
-      </w:r>
-    </w:p>
-    <w:p>
-      <w:pPr>
-        <w:rPr>
-          <w:rFonts w:ascii="Courier New" w:hAnsi="Courier New" w:cs="Courier New"/>
-          <w:sz w:val="20"/>
-          <w:szCs w:val="20"/>
-          <w:lang w:val="en-GB"/>
-        </w:rPr>
-      </w:pPr>
-      <w:r>
-        <w:rPr>
-          <w:rFonts w:ascii="Courier New" w:hAnsi="Courier New" w:cs="Courier New"/>
-          <w:sz w:val="20"/>
-          <w:szCs w:val="20"/>
-          <w:lang w:val="en-GB"/>
-        </w:rPr>
-        <w:t xml:space="preserve">    solution = solution[1:]</w:t>
-      </w:r>
-    </w:p>
-    <w:p>
-      <w:pPr>
-        <w:rPr>
-          <w:rFonts w:ascii="Courier New" w:hAnsi="Courier New" w:cs="Courier New"/>
-          <w:sz w:val="20"/>
-          <w:szCs w:val="20"/>
-          <w:lang w:val="en-GB"/>
-        </w:rPr>
-        <w:sectPr>
-          <w:pgSz w:w="11906" w:h="16838"/>
-          <w:pgMar w:top="1440" w:right="1440" w:bottom="1440" w:left="1440" w:header="708" w:footer="708" w:gutter="0"/>
-          <w:lnNumType w:countBy="1" w:restart="continuous"/>
-          <w:cols w:space="708"/>
-          <w:docGrid w:linePitch="360"/>
-        </w:sectPr>
-      </w:pPr>
-      <w:r>
-        <w:rPr>
-          <w:rFonts w:ascii="Courier New" w:hAnsi="Courier New" w:cs="Courier New"/>
-          <w:sz w:val="20"/>
-          <w:szCs w:val="20"/>
-          <w:lang w:val="en-GB"/>
-        </w:rPr>
-        <w:t xml:space="preserve">    return solution</w:t>
-      </w:r>
+      </w:pPr>
     </w:p>
     <w:p>
       <w:pPr>
@@ -2443,7 +3478,6 @@
           <w:b/>
           <w:lang w:val="en-GB"/>
         </w:rPr>
-        <w:lastRenderedPageBreak/>
         <w:t>Exercise 3</w:t>
       </w:r>
     </w:p>
@@ -2585,7 +3619,7 @@
         <mc:AlternateContent>
           <mc:Choice Requires="wps">
             <w:drawing>
-              <wp:anchor distT="45720" distB="45720" distL="114300" distR="114300" simplePos="0" relativeHeight="251663360" behindDoc="0" locked="0" layoutInCell="1" allowOverlap="1" wp14:anchorId="0BE295AB" wp14:editId="0E946E62">
+              <wp:anchor distT="45720" distB="45720" distL="114300" distR="114300" simplePos="0" relativeHeight="251663360" behindDoc="0" locked="0" layoutInCell="1" allowOverlap="1" wp14:anchorId="335E788F" wp14:editId="4A43CAF5">
                 <wp:simplePos x="0" y="0"/>
                 <wp:positionH relativeFrom="column">
                   <wp:posOffset>437705</wp:posOffset>
@@ -2780,7 +3814,7 @@
         <mc:AlternateContent>
           <mc:Choice Requires="wps">
             <w:drawing>
-              <wp:anchor distT="45720" distB="45720" distL="114300" distR="114300" simplePos="0" relativeHeight="251661312" behindDoc="0" locked="0" layoutInCell="1" allowOverlap="1" wp14:anchorId="2FECC5C1" wp14:editId="296B3BC1">
+              <wp:anchor distT="45720" distB="45720" distL="114300" distR="114300" simplePos="0" relativeHeight="251661312" behindDoc="0" locked="0" layoutInCell="1" allowOverlap="1" wp14:anchorId="25CDFE02" wp14:editId="6A9666DE">
                 <wp:simplePos x="0" y="0"/>
                 <wp:positionH relativeFrom="column">
                   <wp:posOffset>3525223</wp:posOffset>
@@ -3213,7 +4247,7 @@
         <mc:AlternateContent>
           <mc:Choice Requires="wps">
             <w:drawing>
-              <wp:anchor distT="45720" distB="45720" distL="114300" distR="114300" simplePos="0" relativeHeight="251659264" behindDoc="0" locked="0" layoutInCell="1" allowOverlap="1" wp14:anchorId="11E02F43" wp14:editId="6081D024">
+              <wp:anchor distT="45720" distB="45720" distL="114300" distR="114300" simplePos="0" relativeHeight="251659264" behindDoc="0" locked="0" layoutInCell="1" allowOverlap="1" wp14:anchorId="26F5522E" wp14:editId="2C5E6808">
                 <wp:simplePos x="0" y="0"/>
                 <wp:positionH relativeFrom="margin">
                   <wp:posOffset>474972</wp:posOffset>
@@ -3497,7 +4531,7 @@
           <w:lang w:eastAsia="nl-NL"/>
         </w:rPr>
         <w:drawing>
-          <wp:inline distT="0" distB="0" distL="0" distR="0" wp14:anchorId="303645B8" wp14:editId="1030F1A5">
+          <wp:inline distT="0" distB="0" distL="0" distR="0" wp14:anchorId="3CC9D306" wp14:editId="25B15809">
             <wp:extent cx="5731510" cy="2903855"/>
             <wp:effectExtent l="0" t="0" r="2540" b="0"/>
             <wp:docPr id="3" name="Picture 3"/>
@@ -7334,7 +8368,7 @@
           <w:noProof/>
         </w:rPr>
         <w:drawing>
-          <wp:inline distT="0" distB="0" distL="0" distR="0" wp14:anchorId="4F1E3733" wp14:editId="43B7D5EC">
+          <wp:inline distT="0" distB="0" distL="0" distR="0" wp14:anchorId="1F8B165B" wp14:editId="35E566AB">
             <wp:extent cx="5731510" cy="3794760"/>
             <wp:effectExtent l="0" t="0" r="2540" b="0"/>
             <wp:docPr id="4" name="Picture 4"/>
@@ -8350,7 +9384,8 @@
       <w:pPr>
         <w:ind w:left="705" w:hanging="345"/>
         <w:rPr>
-          <w:rFonts w:ascii="Arial" w:hAnsi="Arial" w:cs="Arial"/>
+          <w:rFonts w:cs="Courier New"/>
+          <w:lang w:val="en-GB"/>
         </w:rPr>
       </w:pPr>
       <w:r>
@@ -8365,25 +9400,34 @@
           <w:rFonts w:ascii="Arial" w:hAnsi="Arial" w:cs="Arial"/>
         </w:rPr>
         <w:tab/>
-      </w:r>
+        <w:t xml:space="preserve">The </w:t>
+      </w:r>
+      <w:proofErr w:type="spellStart"/>
       <w:r>
         <w:rPr>
           <w:rFonts w:ascii="Arial" w:hAnsi="Arial" w:cs="Arial"/>
         </w:rPr>
-        <w:t xml:space="preserve">The </w:t>
-      </w:r>
-      <w:proofErr w:type="spellStart"/>
+        <w:t>general</w:t>
+      </w:r>
+      <w:proofErr w:type="spellEnd"/>
       <w:r>
         <w:rPr>
           <w:rFonts w:ascii="Arial" w:hAnsi="Arial" w:cs="Arial"/>
         </w:rPr>
-        <w:t>general</w:t>
-      </w:r>
-      <w:proofErr w:type="spellEnd"/>
+        <w:t xml:space="preserve"> </w:t>
+      </w:r>
+      <w:proofErr w:type="spellStart"/>
       <w:r>
         <w:rPr>
           <w:rFonts w:ascii="Arial" w:hAnsi="Arial" w:cs="Arial"/>
         </w:rPr>
+        <w:t>problem</w:t>
+      </w:r>
+      <w:proofErr w:type="spellEnd"/>
+      <w:r>
+        <w:rPr>
+          <w:rFonts w:ascii="Arial" w:hAnsi="Arial" w:cs="Arial"/>
+        </w:rPr>
         <w:t xml:space="preserve"> </w:t>
       </w:r>
       <w:proofErr w:type="spellStart"/>
@@ -8391,13 +9435,55 @@
         <w:rPr>
           <w:rFonts w:ascii="Arial" w:hAnsi="Arial" w:cs="Arial"/>
         </w:rPr>
-        <w:t>problem</w:t>
+        <w:t>here</w:t>
       </w:r>
       <w:proofErr w:type="spellEnd"/>
       <w:r>
         <w:rPr>
           <w:rFonts w:ascii="Arial" w:hAnsi="Arial" w:cs="Arial"/>
         </w:rPr>
+        <w:t xml:space="preserve"> is </w:t>
+      </w:r>
+      <w:proofErr w:type="spellStart"/>
+      <w:r>
+        <w:rPr>
+          <w:rFonts w:ascii="Arial" w:hAnsi="Arial" w:cs="Arial"/>
+        </w:rPr>
+        <w:t>that</w:t>
+      </w:r>
+      <w:proofErr w:type="spellEnd"/>
+      <w:r>
+        <w:rPr>
+          <w:rFonts w:ascii="Arial" w:hAnsi="Arial" w:cs="Arial"/>
+        </w:rPr>
+        <w:t xml:space="preserve"> a </w:t>
+      </w:r>
+      <w:proofErr w:type="spellStart"/>
+      <w:r>
+        <w:rPr>
+          <w:rFonts w:ascii="Arial" w:hAnsi="Arial" w:cs="Arial"/>
+        </w:rPr>
+        <w:t>greedy</w:t>
+      </w:r>
+      <w:proofErr w:type="spellEnd"/>
+      <w:r>
+        <w:rPr>
+          <w:rFonts w:ascii="Arial" w:hAnsi="Arial" w:cs="Arial"/>
+        </w:rPr>
+        <w:t xml:space="preserve"> search </w:t>
+      </w:r>
+      <w:proofErr w:type="spellStart"/>
+      <w:r>
+        <w:rPr>
+          <w:rFonts w:ascii="Arial" w:hAnsi="Arial" w:cs="Arial"/>
+        </w:rPr>
+        <w:t>will</w:t>
+      </w:r>
+      <w:proofErr w:type="spellEnd"/>
+      <w:r>
+        <w:rPr>
+          <w:rFonts w:ascii="Arial" w:hAnsi="Arial" w:cs="Arial"/>
+        </w:rPr>
         <w:t xml:space="preserve"> </w:t>
       </w:r>
       <w:proofErr w:type="spellStart"/>
@@ -8405,41 +9491,125 @@
         <w:rPr>
           <w:rFonts w:ascii="Arial" w:hAnsi="Arial" w:cs="Arial"/>
         </w:rPr>
-        <w:t>here</w:t>
+        <w:t>grab</w:t>
       </w:r>
       <w:proofErr w:type="spellEnd"/>
       <w:r>
         <w:rPr>
           <w:rFonts w:ascii="Arial" w:hAnsi="Arial" w:cs="Arial"/>
         </w:rPr>
-        <w:t xml:space="preserve"> is </w:t>
+        <w:t xml:space="preserve"> the </w:t>
       </w:r>
       <w:proofErr w:type="spellStart"/>
       <w:r>
         <w:rPr>
           <w:rFonts w:ascii="Arial" w:hAnsi="Arial" w:cs="Arial"/>
         </w:rPr>
-        <w:t>that</w:t>
+        <w:t>two</w:t>
       </w:r>
       <w:proofErr w:type="spellEnd"/>
       <w:r>
         <w:rPr>
           <w:rFonts w:ascii="Arial" w:hAnsi="Arial" w:cs="Arial"/>
         </w:rPr>
-        <w:t xml:space="preserve"> a </w:t>
+        <w:t xml:space="preserve"> dots on the </w:t>
       </w:r>
       <w:proofErr w:type="spellStart"/>
       <w:r>
         <w:rPr>
           <w:rFonts w:ascii="Arial" w:hAnsi="Arial" w:cs="Arial"/>
         </w:rPr>
-        <w:t>greedy</w:t>
+        <w:t>left</w:t>
       </w:r>
       <w:proofErr w:type="spellEnd"/>
       <w:r>
         <w:rPr>
           <w:rFonts w:ascii="Arial" w:hAnsi="Arial" w:cs="Arial"/>
         </w:rPr>
+        <w:t xml:space="preserve">  first, but has </w:t>
+      </w:r>
+      <w:proofErr w:type="spellStart"/>
+      <w:r>
+        <w:rPr>
+          <w:rFonts w:ascii="Arial" w:hAnsi="Arial" w:cs="Arial"/>
+        </w:rPr>
+        <w:t>to</w:t>
+      </w:r>
+      <w:proofErr w:type="spellEnd"/>
+      <w:r>
+        <w:rPr>
+          <w:rFonts w:ascii="Arial" w:hAnsi="Arial" w:cs="Arial"/>
+        </w:rPr>
+        <w:t xml:space="preserve"> walk a </w:t>
+      </w:r>
+      <w:proofErr w:type="spellStart"/>
+      <w:r>
+        <w:rPr>
+          <w:rFonts w:ascii="Arial" w:hAnsi="Arial" w:cs="Arial"/>
+        </w:rPr>
+        <w:t>longer</w:t>
+      </w:r>
+      <w:proofErr w:type="spellEnd"/>
+      <w:r>
+        <w:rPr>
+          <w:rFonts w:ascii="Arial" w:hAnsi="Arial" w:cs="Arial"/>
+        </w:rPr>
+        <w:t xml:space="preserve"> </w:t>
+      </w:r>
+      <w:proofErr w:type="spellStart"/>
+      <w:r>
+        <w:rPr>
+          <w:rFonts w:ascii="Arial" w:hAnsi="Arial" w:cs="Arial"/>
+        </w:rPr>
+        <w:t>path</w:t>
+      </w:r>
+      <w:proofErr w:type="spellEnd"/>
+      <w:r>
+        <w:rPr>
+          <w:rFonts w:ascii="Arial" w:hAnsi="Arial" w:cs="Arial"/>
+        </w:rPr>
+        <w:t xml:space="preserve"> </w:t>
+      </w:r>
+      <w:proofErr w:type="spellStart"/>
+      <w:r>
+        <w:rPr>
+          <w:rFonts w:ascii="Arial" w:hAnsi="Arial" w:cs="Arial"/>
+        </w:rPr>
+        <w:t>to</w:t>
+      </w:r>
+      <w:proofErr w:type="spellEnd"/>
+      <w:r>
+        <w:rPr>
+          <w:rFonts w:ascii="Arial" w:hAnsi="Arial" w:cs="Arial"/>
+        </w:rPr>
+        <w:t xml:space="preserve"> the right dot </w:t>
+      </w:r>
+      <w:proofErr w:type="spellStart"/>
+      <w:r>
+        <w:rPr>
+          <w:rFonts w:ascii="Arial" w:hAnsi="Arial" w:cs="Arial"/>
+        </w:rPr>
+        <w:t>afterwards</w:t>
+      </w:r>
+      <w:proofErr w:type="spellEnd"/>
+      <w:r>
+        <w:rPr>
+          <w:rFonts w:ascii="Arial" w:hAnsi="Arial" w:cs="Arial"/>
+        </w:rPr>
+        <w:t xml:space="preserve">. </w:t>
+      </w:r>
+      <w:proofErr w:type="spellStart"/>
+      <w:r>
+        <w:rPr>
+          <w:rFonts w:ascii="Arial" w:hAnsi="Arial" w:cs="Arial"/>
+        </w:rPr>
+        <w:t>Greedy</w:t>
+      </w:r>
+      <w:proofErr w:type="spellEnd"/>
+      <w:r>
+        <w:rPr>
+          <w:rFonts w:ascii="Arial" w:hAnsi="Arial" w:cs="Arial"/>
+        </w:rPr>
         <w:t xml:space="preserve"> search </w:t>
       </w:r>
       <w:proofErr w:type="spellStart"/>
@@ -8447,13 +9617,41 @@
         <w:rPr>
           <w:rFonts w:ascii="Arial" w:hAnsi="Arial" w:cs="Arial"/>
         </w:rPr>
-        <w:t>will</w:t>
+        <w:t>doesn’t</w:t>
       </w:r>
       <w:proofErr w:type="spellEnd"/>
       <w:r>
         <w:rPr>
           <w:rFonts w:ascii="Arial" w:hAnsi="Arial" w:cs="Arial"/>
         </w:rPr>
+        <w:t xml:space="preserve"> plan </w:t>
+      </w:r>
+      <w:proofErr w:type="spellStart"/>
+      <w:r>
+        <w:rPr>
+          <w:rFonts w:ascii="Arial" w:hAnsi="Arial" w:cs="Arial"/>
+        </w:rPr>
+        <w:t>for</w:t>
+      </w:r>
+      <w:proofErr w:type="spellEnd"/>
+      <w:r>
+        <w:rPr>
+          <w:rFonts w:ascii="Arial" w:hAnsi="Arial" w:cs="Arial"/>
+        </w:rPr>
+        <w:t xml:space="preserve"> the long run, </w:t>
+      </w:r>
+      <w:proofErr w:type="spellStart"/>
+      <w:r>
+        <w:rPr>
+          <w:rFonts w:ascii="Arial" w:hAnsi="Arial" w:cs="Arial"/>
+        </w:rPr>
+        <w:t>and</w:t>
+      </w:r>
+      <w:proofErr w:type="spellEnd"/>
+      <w:r>
+        <w:rPr>
+          <w:rFonts w:ascii="Arial" w:hAnsi="Arial" w:cs="Arial"/>
+        </w:rPr>
         <w:t xml:space="preserve"> </w:t>
       </w:r>
       <w:proofErr w:type="spellStart"/>
@@ -8461,266 +9659,43 @@
         <w:rPr>
           <w:rFonts w:ascii="Arial" w:hAnsi="Arial" w:cs="Arial"/>
         </w:rPr>
-        <w:t>grab</w:t>
+        <w:t>impulsively</w:t>
       </w:r>
       <w:proofErr w:type="spellEnd"/>
       <w:r>
         <w:rPr>
           <w:rFonts w:ascii="Arial" w:hAnsi="Arial" w:cs="Arial"/>
         </w:rPr>
-        <w:t xml:space="preserve"> the </w:t>
+        <w:t xml:space="preserve"> </w:t>
       </w:r>
       <w:proofErr w:type="spellStart"/>
       <w:r>
         <w:rPr>
           <w:rFonts w:ascii="Arial" w:hAnsi="Arial" w:cs="Arial"/>
         </w:rPr>
-        <w:t>two</w:t>
+        <w:t>chases</w:t>
       </w:r>
       <w:proofErr w:type="spellEnd"/>
       <w:r>
         <w:rPr>
           <w:rFonts w:ascii="Arial" w:hAnsi="Arial" w:cs="Arial"/>
         </w:rPr>
-        <w:t xml:space="preserve"> dots on the </w:t>
+        <w:t xml:space="preserve"> </w:t>
       </w:r>
       <w:proofErr w:type="spellStart"/>
       <w:r>
         <w:rPr>
           <w:rFonts w:ascii="Arial" w:hAnsi="Arial" w:cs="Arial"/>
         </w:rPr>
-        <w:t>left</w:t>
+        <w:t>nearby</w:t>
       </w:r>
       <w:proofErr w:type="spellEnd"/>
       <w:r>
         <w:rPr>
           <w:rFonts w:ascii="Arial" w:hAnsi="Arial" w:cs="Arial"/>
         </w:rPr>
-        <w:t xml:space="preserve"> </w:t>
-      </w:r>
-      <w:r>
-        <w:rPr>
-          <w:rFonts w:ascii="Arial" w:hAnsi="Arial" w:cs="Arial"/>
-        </w:rPr>
-        <w:t xml:space="preserve"> </w:t>
-      </w:r>
-      <w:r>
-        <w:rPr>
-          <w:rFonts w:ascii="Arial" w:hAnsi="Arial" w:cs="Arial"/>
-        </w:rPr>
-        <w:t xml:space="preserve">first, but has </w:t>
-      </w:r>
-      <w:proofErr w:type="spellStart"/>
-      <w:r>
-        <w:rPr>
-          <w:rFonts w:ascii="Arial" w:hAnsi="Arial" w:cs="Arial"/>
-        </w:rPr>
-        <w:t>to</w:t>
-      </w:r>
-      <w:proofErr w:type="spellEnd"/>
-      <w:r>
-        <w:rPr>
-          <w:rFonts w:ascii="Arial" w:hAnsi="Arial" w:cs="Arial"/>
-        </w:rPr>
-        <w:t xml:space="preserve"> walk a </w:t>
-      </w:r>
-      <w:proofErr w:type="spellStart"/>
-      <w:r>
-        <w:rPr>
-          <w:rFonts w:ascii="Arial" w:hAnsi="Arial" w:cs="Arial"/>
-        </w:rPr>
-        <w:t>longer</w:t>
-      </w:r>
-      <w:proofErr w:type="spellEnd"/>
-      <w:r>
-        <w:rPr>
-          <w:rFonts w:ascii="Arial" w:hAnsi="Arial" w:cs="Arial"/>
-        </w:rPr>
-        <w:t xml:space="preserve"> </w:t>
-      </w:r>
-      <w:proofErr w:type="spellStart"/>
-      <w:r>
-        <w:rPr>
-          <w:rFonts w:ascii="Arial" w:hAnsi="Arial" w:cs="Arial"/>
-        </w:rPr>
-        <w:t>path</w:t>
-      </w:r>
-      <w:proofErr w:type="spellEnd"/>
-      <w:r>
-        <w:rPr>
-          <w:rFonts w:ascii="Arial" w:hAnsi="Arial" w:cs="Arial"/>
-        </w:rPr>
-        <w:t xml:space="preserve"> </w:t>
-      </w:r>
-      <w:proofErr w:type="spellStart"/>
-      <w:r>
-        <w:rPr>
-          <w:rFonts w:ascii="Arial" w:hAnsi="Arial" w:cs="Arial"/>
-        </w:rPr>
-        <w:t>to</w:t>
-      </w:r>
-      <w:proofErr w:type="spellEnd"/>
-      <w:r>
-        <w:rPr>
-          <w:rFonts w:ascii="Arial" w:hAnsi="Arial" w:cs="Arial"/>
-        </w:rPr>
-        <w:t xml:space="preserve"> the right dot </w:t>
-      </w:r>
-      <w:proofErr w:type="spellStart"/>
-      <w:r>
-        <w:rPr>
-          <w:rFonts w:ascii="Arial" w:hAnsi="Arial" w:cs="Arial"/>
-        </w:rPr>
-        <w:t>afterwards</w:t>
-      </w:r>
-      <w:proofErr w:type="spellEnd"/>
-      <w:r>
-        <w:rPr>
-          <w:rFonts w:ascii="Arial" w:hAnsi="Arial" w:cs="Arial"/>
-        </w:rPr>
-        <w:t xml:space="preserve">. </w:t>
-      </w:r>
-      <w:proofErr w:type="spellStart"/>
-      <w:r>
-        <w:rPr>
-          <w:rFonts w:ascii="Arial" w:hAnsi="Arial" w:cs="Arial"/>
-        </w:rPr>
-        <w:t>Greedy</w:t>
-      </w:r>
-      <w:proofErr w:type="spellEnd"/>
-      <w:r>
-        <w:rPr>
-          <w:rFonts w:ascii="Arial" w:hAnsi="Arial" w:cs="Arial"/>
-        </w:rPr>
-        <w:t xml:space="preserve"> search </w:t>
-      </w:r>
-      <w:proofErr w:type="spellStart"/>
-      <w:r>
-        <w:rPr>
-          <w:rFonts w:ascii="Arial" w:hAnsi="Arial" w:cs="Arial"/>
-        </w:rPr>
-        <w:t>doesn’t</w:t>
-      </w:r>
-      <w:proofErr w:type="spellEnd"/>
-      <w:r>
-        <w:rPr>
-          <w:rFonts w:ascii="Arial" w:hAnsi="Arial" w:cs="Arial"/>
-        </w:rPr>
-        <w:t xml:space="preserve"> plan </w:t>
-      </w:r>
-      <w:proofErr w:type="spellStart"/>
-      <w:r>
-        <w:rPr>
-          <w:rFonts w:ascii="Arial" w:hAnsi="Arial" w:cs="Arial"/>
-        </w:rPr>
-        <w:t>for</w:t>
-      </w:r>
-      <w:proofErr w:type="spellEnd"/>
-      <w:r>
-        <w:rPr>
-          <w:rFonts w:ascii="Arial" w:hAnsi="Arial" w:cs="Arial"/>
-        </w:rPr>
-        <w:t xml:space="preserve"> the long run, </w:t>
-      </w:r>
-      <w:proofErr w:type="spellStart"/>
-      <w:r>
-        <w:rPr>
-          <w:rFonts w:ascii="Arial" w:hAnsi="Arial" w:cs="Arial"/>
-        </w:rPr>
-        <w:t>and</w:t>
-      </w:r>
-      <w:proofErr w:type="spellEnd"/>
-      <w:r>
-        <w:rPr>
-          <w:rFonts w:ascii="Arial" w:hAnsi="Arial" w:cs="Arial"/>
-        </w:rPr>
-        <w:t xml:space="preserve"> </w:t>
-      </w:r>
-      <w:proofErr w:type="spellStart"/>
-      <w:r>
-        <w:rPr>
-          <w:rFonts w:ascii="Arial" w:hAnsi="Arial" w:cs="Arial"/>
-        </w:rPr>
-        <w:t>impulsively</w:t>
-      </w:r>
-      <w:proofErr w:type="spellEnd"/>
-      <w:r>
-        <w:rPr>
-          <w:rFonts w:ascii="Arial" w:hAnsi="Arial" w:cs="Arial"/>
-        </w:rPr>
-        <w:t xml:space="preserve"> </w:t>
-      </w:r>
-      <w:proofErr w:type="spellStart"/>
-      <w:r>
-        <w:rPr>
-          <w:rFonts w:ascii="Arial" w:hAnsi="Arial" w:cs="Arial"/>
-        </w:rPr>
-        <w:t>chases</w:t>
-      </w:r>
-      <w:proofErr w:type="spellEnd"/>
-      <w:r>
-        <w:rPr>
-          <w:rFonts w:ascii="Arial" w:hAnsi="Arial" w:cs="Arial"/>
-        </w:rPr>
-        <w:t xml:space="preserve"> </w:t>
-      </w:r>
-      <w:proofErr w:type="spellStart"/>
-      <w:r>
-        <w:rPr>
-          <w:rFonts w:ascii="Arial" w:hAnsi="Arial" w:cs="Arial"/>
-        </w:rPr>
-        <w:t>nearby</w:t>
-      </w:r>
-      <w:proofErr w:type="spellEnd"/>
-      <w:r>
-        <w:rPr>
-          <w:rFonts w:ascii="Arial" w:hAnsi="Arial" w:cs="Arial"/>
-        </w:rPr>
         <w:t xml:space="preserve"> dots.</w:t>
       </w:r>
-    </w:p>
-    <w:p>
-      <w:pPr>
-        <w:ind w:left="705" w:hanging="345"/>
-        <w:rPr>
-          <w:rFonts w:cs="Courier New"/>
-          <w:lang w:val="en-GB"/>
-        </w:rPr>
-      </w:pPr>
-    </w:p>
-    <w:p>
-      <w:pPr>
-        <w:rPr>
-          <w:rFonts w:cs="Courier New"/>
-          <w:vanish/>
-          <w:lang w:val="en-GB"/>
-          <w:specVanish/>
-        </w:rPr>
-      </w:pPr>
-    </w:p>
-    <w:p>
-      <w:pPr>
-        <w:pStyle w:val="Lijstalinea"/>
-        <w:rPr>
-          <w:rFonts w:cs="Courier New"/>
-          <w:lang w:val="en-GB"/>
-        </w:rPr>
-      </w:pPr>
-      <w:r>
-        <w:rPr>
-          <w:rFonts w:cs="Courier New"/>
-          <w:lang w:val="en-GB"/>
-        </w:rPr>
-        <w:t xml:space="preserve"> </w:t>
-      </w:r>
-    </w:p>
-    <w:p>
-      <w:pPr>
-        <w:rPr>
-          <w:rFonts w:cs="Courier New"/>
-          <w:lang w:val="en-GB"/>
-        </w:rPr>
-      </w:pPr>
     </w:p>
     <w:p>
       <w:pPr>
@@ -8741,7 +9716,6 @@
           <w:color w:val="000000"/>
           <w:lang w:eastAsia="nl-NL"/>
         </w:rPr>
-        <w:lastRenderedPageBreak/>
         <w:t>Exercise</w:t>
       </w:r>
       <w:proofErr w:type="spellEnd"/>
@@ -9381,15 +10355,6 @@
           <w:lang w:val="en-GB"/>
         </w:rPr>
       </w:pPr>
-    </w:p>
-    <w:p>
-      <w:pPr>
-        <w:rPr>
-          <w:rFonts w:cs="Courier New"/>
-          <w:b/>
-          <w:lang w:val="en-GB"/>
-        </w:rPr>
-      </w:pPr>
       <w:bookmarkStart w:id="0" w:name="_GoBack"/>
       <w:bookmarkEnd w:id="0"/>
     </w:p>
@@ -11183,6 +12148,11 @@
       <w:lang w:eastAsia="nl-NL"/>
     </w:rPr>
   </w:style>
+  <w:style w:type="character" w:customStyle="1" w:styleId="apple-tab-span">
+    <w:name w:val="apple-tab-span"/>
+    <w:basedOn w:val="Standaardalinea-lettertype"/>
+    <w:rsid w:val="001C1104"/>
+  </w:style>
 </w:styles>
 </file>
 
@@ -11514,6 +12484,11 @@
       <w:lang w:eastAsia="nl-NL"/>
     </w:rPr>
   </w:style>
+  <w:style w:type="character" w:customStyle="1" w:styleId="apple-tab-span">
+    <w:name w:val="apple-tab-span"/>
+    <w:basedOn w:val="Standaardalinea-lettertype"/>
+    <w:rsid w:val="001C1104"/>
+  </w:style>
 </w:styles>
 </file>
 
@@ -11772,7 +12747,7 @@
   <a:extraClrSchemeLst/>
   <a:extLst>
     <a:ext uri="{05A4C25C-085E-4340-85A3-A5531E510DB2}">
-      <thm15:themeFamily xmlns:thm15="http://schemas.microsoft.com/office/thememl/2012/main" xmlns="" name="Office Theme" id="{62F939B6-93AF-4DB8-9C6B-D6C7DFDC589F}" vid="{4A3C46E8-61CC-4603-A589-7422A47A8E4A}"/>
+      <thm15:themeFamily xmlns="" xmlns:thm15="http://schemas.microsoft.com/office/thememl/2012/main" name="Office Theme" id="{62F939B6-93AF-4DB8-9C6B-D6C7DFDC589F}" vid="{4A3C46E8-61CC-4603-A589-7422A47A8E4A}"/>
     </a:ext>
   </a:extLst>
 </a:theme>
@@ -11783,7 +12758,7 @@
 </file>
 
 <file path=customXml/itemProps1.xml><?xml version="1.0" encoding="utf-8"?>
-<ds:datastoreItem xmlns:ds="http://schemas.openxmlformats.org/officeDocument/2006/customXml" ds:itemID="{75BB63AA-9B1A-4066-978B-31DA00E483C7}">
+<ds:datastoreItem xmlns:ds="http://schemas.openxmlformats.org/officeDocument/2006/customXml" ds:itemID="{F785E8E6-EF11-492D-AA2B-5A932B6CD70D}">
   <ds:schemaRefs>
     <ds:schemaRef ds:uri="http://schemas.openxmlformats.org/officeDocument/2006/bibliography"/>
   </ds:schemaRefs>

</xml_diff>